<commit_message>
adicionado pesquisa sobre estruturas de controle
</commit_message>
<xml_diff>
--- a/algorítmos e logica de progamação.docx
+++ b/algorítmos e logica de progamação.docx
@@ -891,7 +891,7 @@
             <w:t>TIPOS DE DADOS E VARIÁVEIS........................................................................................................................</w:t>
           </w:r>
           <w:r>
-            <w:t>............................</w:t>
+            <w:t>..........................</w:t>
           </w:r>
           <w:r>
             <w:t>6</w:t>
@@ -1464,6 +1464,1052 @@
         </w:rPr>
         <w:t xml:space="preserve"> Estruturação de Problemas: A lógica de programação ajuda a estruturar um problema de forma clara e compreensível, identificando as etapas necessárias para resolvê-lo. Os algoritmos são então criados com base nessa estruturação, descrevendo passo a passo como resolver o problema.</w:t>
       </w:r>
+    </w:p>
+    <w:p>
+      <w:pPr>
+        <w:jc w:val="both"/>
+        <w:rPr>
+          <w:rFonts w:ascii="Arial" w:hAnsi="Arial" w:cs="Arial"/>
+          <w:sz w:val="24"/>
+        </w:rPr>
+      </w:pPr>
+      <w:r>
+        <w:rPr>
+          <w:rFonts w:ascii="Arial" w:hAnsi="Arial" w:cs="Arial"/>
+          <w:sz w:val="24"/>
+        </w:rPr>
+        <w:t xml:space="preserve"> Implementação Prática: Uma vez que a lógica de programação é usada para entender e estruturar um problema, os algoritmos são desenvolvidos como uma implementação prática dessa lógica em uma linguagem de programação específica. </w:t>
+      </w:r>
+    </w:p>
+    <w:p>
+      <w:pPr>
+        <w:jc w:val="both"/>
+        <w:rPr>
+          <w:rFonts w:ascii="Arial" w:hAnsi="Arial" w:cs="Arial"/>
+          <w:sz w:val="24"/>
+        </w:rPr>
+      </w:pPr>
+      <w:r>
+        <w:rPr>
+          <w:rFonts w:ascii="Arial" w:hAnsi="Arial" w:cs="Arial"/>
+          <w:sz w:val="24"/>
+        </w:rPr>
+        <w:t>Dependência Mútua: Embora a lógica de programação seja uma habilidade fundamental para a criação de algoritmos eficazes, a prática na criação de algoritmos também ajuda a desenvolver e aprimorar a lógica de programação.</w:t>
+      </w:r>
+    </w:p>
+    <w:p>
+      <w:pPr>
+        <w:jc w:val="both"/>
+        <w:rPr>
+          <w:rFonts w:ascii="Arial" w:hAnsi="Arial" w:cs="Arial"/>
+          <w:sz w:val="24"/>
+        </w:rPr>
+      </w:pPr>
+    </w:p>
+    <w:p>
+      <w:pPr>
+        <w:jc w:val="center"/>
+        <w:rPr>
+          <w:rFonts w:ascii="Arial" w:hAnsi="Arial" w:cs="Arial"/>
+          <w:b/>
+          <w:sz w:val="24"/>
+        </w:rPr>
+      </w:pPr>
+      <w:r>
+        <w:rPr>
+          <w:rFonts w:ascii="Arial" w:hAnsi="Arial" w:cs="Arial"/>
+          <w:b/>
+          <w:sz w:val="24"/>
+        </w:rPr>
+        <w:t xml:space="preserve">RESUMO </w:t>
+      </w:r>
+    </w:p>
+    <w:p>
+      <w:pPr>
+        <w:jc w:val="both"/>
+        <w:rPr>
+          <w:rFonts w:ascii="Arial" w:hAnsi="Arial" w:cs="Arial"/>
+          <w:sz w:val="24"/>
+        </w:rPr>
+      </w:pPr>
+      <w:r>
+        <w:rPr>
+          <w:rFonts w:ascii="Arial" w:hAnsi="Arial" w:cs="Arial"/>
+          <w:sz w:val="24"/>
+        </w:rPr>
+        <w:t>As estruturas de controle na programação são ferramentas essenciais para controlar o fluxo de execução do código. Elas incluem estruturas condicionais (como IF, ELSE e SWITCH-CASE) para tomada de decisões, estruturas de repetição (como FOR, WHILE e DO-WHILE) para execução de blocos de código repetidamente, e estruturas de controle de fluxo (como BREAK, CONTINUE e RETURN) para modificar o comportamento do programa. Essas estruturas são fundamentais para criar algoritmos eficientes e funcionais em diversas linguagens de programação.</w:t>
+      </w:r>
+    </w:p>
+    <w:p>
+      <w:pPr>
+        <w:jc w:val="both"/>
+        <w:rPr>
+          <w:rFonts w:ascii="Arial" w:hAnsi="Arial" w:cs="Arial"/>
+          <w:sz w:val="24"/>
+        </w:rPr>
+      </w:pPr>
+    </w:p>
+    <w:p>
+      <w:pPr>
+        <w:jc w:val="center"/>
+        <w:rPr>
+          <w:rFonts w:ascii="Arial" w:hAnsi="Arial" w:cs="Arial"/>
+          <w:b/>
+          <w:sz w:val="32"/>
+        </w:rPr>
+      </w:pPr>
+      <w:r>
+        <w:rPr>
+          <w:rFonts w:ascii="Arial" w:hAnsi="Arial" w:cs="Arial"/>
+          <w:b/>
+          <w:sz w:val="24"/>
+        </w:rPr>
+        <w:t>ESTRUTURAS DE CONTROLE</w:t>
+      </w:r>
+    </w:p>
+    <w:p>
+      <w:pPr>
+        <w:rPr>
+          <w:rFonts w:ascii="Arial" w:hAnsi="Arial" w:cs="Arial"/>
+          <w:b/>
+          <w:sz w:val="28"/>
+        </w:rPr>
+      </w:pPr>
+    </w:p>
+    <w:p>
+      <w:pPr>
+        <w:jc w:val="both"/>
+        <w:rPr>
+          <w:rFonts w:ascii="Arial" w:hAnsi="Arial" w:cs="Arial"/>
+          <w:sz w:val="24"/>
+        </w:rPr>
+      </w:pPr>
+      <w:r>
+        <w:rPr>
+          <w:rFonts w:ascii="Arial" w:hAnsi="Arial" w:cs="Arial"/>
+          <w:sz w:val="24"/>
+        </w:rPr>
+        <w:t>Sequência: Na estrutura de sequência, as instruções são executadas uma após a outra, em ordem linear, sem qualquer desvio no fluxo de execução. Isso significa que cada instrução é executada após a anterior, sem considerar condições ou repetições.</w:t>
+      </w:r>
+    </w:p>
+    <w:p>
+      <w:pPr>
+        <w:jc w:val="both"/>
+        <w:rPr>
+          <w:rFonts w:ascii="Arial" w:hAnsi="Arial" w:cs="Arial"/>
+          <w:sz w:val="24"/>
+        </w:rPr>
+      </w:pPr>
+      <w:r>
+        <w:rPr>
+          <w:rFonts w:ascii="Arial" w:hAnsi="Arial" w:cs="Arial"/>
+          <w:sz w:val="24"/>
+        </w:rPr>
+        <w:t xml:space="preserve"> Seleção (</w:t>
+      </w:r>
+      <w:proofErr w:type="gramStart"/>
+      <w:r>
+        <w:rPr>
+          <w:rFonts w:ascii="Arial" w:hAnsi="Arial" w:cs="Arial"/>
+          <w:sz w:val="24"/>
+        </w:rPr>
+        <w:t>ou Condicional</w:t>
+      </w:r>
+      <w:proofErr w:type="gramEnd"/>
+      <w:r>
+        <w:rPr>
+          <w:rFonts w:ascii="Arial" w:hAnsi="Arial" w:cs="Arial"/>
+          <w:sz w:val="24"/>
+        </w:rPr>
+        <w:t xml:space="preserve">): A estrutura de seleção permite que diferentes blocos de código sejam executados com base em condições específicas. Por exemplo, o código pode verificar se uma condição </w:t>
+      </w:r>
+      <w:proofErr w:type="spellStart"/>
+      <w:r>
+        <w:rPr>
+          <w:rFonts w:ascii="Arial" w:hAnsi="Arial" w:cs="Arial"/>
+          <w:sz w:val="24"/>
+        </w:rPr>
+        <w:t>é</w:t>
+      </w:r>
+      <w:proofErr w:type="spellEnd"/>
+      <w:r>
+        <w:rPr>
+          <w:rFonts w:ascii="Arial" w:hAnsi="Arial" w:cs="Arial"/>
+          <w:sz w:val="24"/>
+        </w:rPr>
+        <w:t xml:space="preserve"> verdadeira e, se for, executar um bloco de código específico. Caso contrário, pode executar um bloco alternativo. </w:t>
+      </w:r>
+    </w:p>
+    <w:p>
+      <w:pPr>
+        <w:jc w:val="both"/>
+        <w:rPr>
+          <w:rFonts w:ascii="Arial" w:hAnsi="Arial" w:cs="Arial"/>
+          <w:sz w:val="24"/>
+        </w:rPr>
+      </w:pPr>
+      <w:r>
+        <w:rPr>
+          <w:rFonts w:ascii="Arial" w:hAnsi="Arial" w:cs="Arial"/>
+          <w:sz w:val="24"/>
+        </w:rPr>
+        <w:t xml:space="preserve">Repetição (ou Iteração): A estrutura de repetição permite que um bloco de código seja executado repetidamente enquanto uma condição específica for verdadeira. Isso é útil quando você precisa executar a mesma tarefa várias vezes sem ter que escrever o código repetidamente. </w:t>
+      </w:r>
+    </w:p>
+    <w:p>
+      <w:pPr>
+        <w:jc w:val="both"/>
+        <w:rPr>
+          <w:rFonts w:ascii="Arial" w:hAnsi="Arial" w:cs="Arial"/>
+          <w:sz w:val="24"/>
+        </w:rPr>
+      </w:pPr>
+      <w:r>
+        <w:rPr>
+          <w:rFonts w:ascii="Arial" w:hAnsi="Arial" w:cs="Arial"/>
+          <w:sz w:val="24"/>
+        </w:rPr>
+        <w:t>Essas estruturas de controle são fundamentais na programação, pois permitem que os programadores controlem o fluxo de execução do programa de acordo com as condições e requisitos específicos do problema que estão tentando resolver.</w:t>
+      </w:r>
+    </w:p>
+    <w:p>
+      <w:pPr>
+        <w:jc w:val="both"/>
+        <w:rPr>
+          <w:rFonts w:ascii="Arial" w:hAnsi="Arial" w:cs="Arial"/>
+          <w:sz w:val="24"/>
+        </w:rPr>
+      </w:pPr>
+    </w:p>
+    <w:p>
+      <w:pPr>
+        <w:jc w:val="center"/>
+        <w:rPr>
+          <w:rFonts w:ascii="Arial" w:hAnsi="Arial" w:cs="Arial"/>
+          <w:b/>
+          <w:sz w:val="24"/>
+        </w:rPr>
+      </w:pPr>
+      <w:r>
+        <w:rPr>
+          <w:rFonts w:ascii="Arial" w:hAnsi="Arial" w:cs="Arial"/>
+          <w:b/>
+          <w:sz w:val="24"/>
+        </w:rPr>
+        <w:lastRenderedPageBreak/>
+        <w:t>ALGORITMOS QUE UTILIZAM ESTRUTURAS DE CONTROLE</w:t>
+      </w:r>
+    </w:p>
+    <w:p>
+      <w:pPr>
+        <w:jc w:val="both"/>
+        <w:rPr>
+          <w:rFonts w:ascii="Arial" w:hAnsi="Arial" w:cs="Arial"/>
+          <w:b/>
+          <w:sz w:val="24"/>
+        </w:rPr>
+      </w:pPr>
+      <w:r>
+        <w:rPr>
+          <w:rFonts w:ascii="Arial" w:hAnsi="Arial" w:cs="Arial"/>
+          <w:b/>
+          <w:sz w:val="24"/>
+        </w:rPr>
+        <w:t xml:space="preserve">Algoritmo para determinar se um número é par ou ímpar: </w:t>
+      </w:r>
+    </w:p>
+    <w:p>
+      <w:pPr>
+        <w:jc w:val="both"/>
+        <w:rPr>
+          <w:rFonts w:ascii="Arial" w:hAnsi="Arial" w:cs="Arial"/>
+          <w:sz w:val="24"/>
+        </w:rPr>
+      </w:pPr>
+      <w:proofErr w:type="spellStart"/>
+      <w:r>
+        <w:rPr>
+          <w:rFonts w:ascii="Arial" w:hAnsi="Arial" w:cs="Arial"/>
+          <w:sz w:val="24"/>
+        </w:rPr>
+        <w:t>mathematica</w:t>
+      </w:r>
+      <w:proofErr w:type="spellEnd"/>
+      <w:r>
+        <w:rPr>
+          <w:rFonts w:ascii="Arial" w:hAnsi="Arial" w:cs="Arial"/>
+          <w:sz w:val="24"/>
+        </w:rPr>
+        <w:t xml:space="preserve"> </w:t>
+      </w:r>
+    </w:p>
+    <w:p>
+      <w:pPr>
+        <w:jc w:val="both"/>
+        <w:rPr>
+          <w:rFonts w:ascii="Arial" w:hAnsi="Arial" w:cs="Arial"/>
+          <w:sz w:val="24"/>
+        </w:rPr>
+      </w:pPr>
+      <w:r>
+        <w:rPr>
+          <w:rFonts w:ascii="Arial" w:hAnsi="Arial" w:cs="Arial"/>
+          <w:sz w:val="24"/>
+        </w:rPr>
+        <w:t xml:space="preserve">Início </w:t>
+      </w:r>
+    </w:p>
+    <w:p>
+      <w:pPr>
+        <w:jc w:val="both"/>
+        <w:rPr>
+          <w:rFonts w:ascii="Arial" w:hAnsi="Arial" w:cs="Arial"/>
+          <w:sz w:val="24"/>
+        </w:rPr>
+      </w:pPr>
+      <w:r>
+        <w:rPr>
+          <w:rFonts w:ascii="Arial" w:hAnsi="Arial" w:cs="Arial"/>
+          <w:sz w:val="24"/>
+        </w:rPr>
+        <w:t xml:space="preserve">   </w:t>
+      </w:r>
+      <w:r>
+        <w:rPr>
+          <w:rFonts w:ascii="Arial" w:hAnsi="Arial" w:cs="Arial"/>
+          <w:sz w:val="24"/>
+        </w:rPr>
+        <w:t>Ler o número</w:t>
+      </w:r>
+    </w:p>
+    <w:p>
+      <w:pPr>
+        <w:jc w:val="both"/>
+        <w:rPr>
+          <w:rFonts w:ascii="Arial" w:hAnsi="Arial" w:cs="Arial"/>
+          <w:sz w:val="24"/>
+        </w:rPr>
+      </w:pPr>
+      <w:r>
+        <w:rPr>
+          <w:rFonts w:ascii="Arial" w:hAnsi="Arial" w:cs="Arial"/>
+          <w:sz w:val="24"/>
+        </w:rPr>
+        <w:t xml:space="preserve"> </w:t>
+      </w:r>
+      <w:r>
+        <w:rPr>
+          <w:rFonts w:ascii="Arial" w:hAnsi="Arial" w:cs="Arial"/>
+          <w:sz w:val="24"/>
+        </w:rPr>
+        <w:t xml:space="preserve"> </w:t>
+      </w:r>
+      <w:r>
+        <w:rPr>
+          <w:rFonts w:ascii="Arial" w:hAnsi="Arial" w:cs="Arial"/>
+          <w:sz w:val="24"/>
+        </w:rPr>
+        <w:t>Se o número % 2 == 0</w:t>
+      </w:r>
+    </w:p>
+    <w:p>
+      <w:pPr>
+        <w:jc w:val="both"/>
+        <w:rPr>
+          <w:rFonts w:ascii="Arial" w:hAnsi="Arial" w:cs="Arial"/>
+          <w:sz w:val="24"/>
+        </w:rPr>
+      </w:pPr>
+      <w:r>
+        <w:rPr>
+          <w:rFonts w:ascii="Arial" w:hAnsi="Arial" w:cs="Arial"/>
+          <w:sz w:val="24"/>
+        </w:rPr>
+        <w:t xml:space="preserve">         </w:t>
+      </w:r>
+      <w:r>
+        <w:rPr>
+          <w:rFonts w:ascii="Arial" w:hAnsi="Arial" w:cs="Arial"/>
+          <w:sz w:val="24"/>
+        </w:rPr>
+        <w:t xml:space="preserve"> </w:t>
+      </w:r>
+      <w:r>
+        <w:rPr>
+          <w:rFonts w:ascii="Arial" w:hAnsi="Arial" w:cs="Arial"/>
+          <w:sz w:val="24"/>
+        </w:rPr>
+        <w:t xml:space="preserve"> </w:t>
+      </w:r>
+      <w:r>
+        <w:rPr>
+          <w:rFonts w:ascii="Arial" w:hAnsi="Arial" w:cs="Arial"/>
+          <w:sz w:val="24"/>
+        </w:rPr>
+        <w:t xml:space="preserve">Escrever "O número é par" </w:t>
+      </w:r>
+    </w:p>
+    <w:p>
+      <w:pPr>
+        <w:jc w:val="both"/>
+        <w:rPr>
+          <w:rFonts w:ascii="Arial" w:hAnsi="Arial" w:cs="Arial"/>
+          <w:sz w:val="24"/>
+        </w:rPr>
+      </w:pPr>
+      <w:r>
+        <w:rPr>
+          <w:rFonts w:ascii="Arial" w:hAnsi="Arial" w:cs="Arial"/>
+          <w:sz w:val="24"/>
+        </w:rPr>
+        <w:t xml:space="preserve"> </w:t>
+      </w:r>
+      <w:r>
+        <w:rPr>
+          <w:rFonts w:ascii="Arial" w:hAnsi="Arial" w:cs="Arial"/>
+          <w:sz w:val="24"/>
+        </w:rPr>
+        <w:t>Senão</w:t>
+      </w:r>
+    </w:p>
+    <w:p>
+      <w:pPr>
+        <w:jc w:val="both"/>
+        <w:rPr>
+          <w:rFonts w:ascii="Arial" w:hAnsi="Arial" w:cs="Arial"/>
+          <w:sz w:val="24"/>
+        </w:rPr>
+      </w:pPr>
+      <w:r>
+        <w:rPr>
+          <w:rFonts w:ascii="Arial" w:hAnsi="Arial" w:cs="Arial"/>
+          <w:sz w:val="24"/>
+        </w:rPr>
+        <w:t xml:space="preserve">       </w:t>
+      </w:r>
+      <w:r>
+        <w:rPr>
+          <w:rFonts w:ascii="Arial" w:hAnsi="Arial" w:cs="Arial"/>
+          <w:sz w:val="24"/>
+        </w:rPr>
+        <w:t xml:space="preserve">   </w:t>
+      </w:r>
+      <w:r>
+        <w:rPr>
+          <w:rFonts w:ascii="Arial" w:hAnsi="Arial" w:cs="Arial"/>
+          <w:sz w:val="24"/>
+        </w:rPr>
+        <w:t xml:space="preserve">Escrever "O número é ímpar" </w:t>
+      </w:r>
+    </w:p>
+    <w:p>
+      <w:pPr>
+        <w:jc w:val="both"/>
+        <w:rPr>
+          <w:rFonts w:ascii="Arial" w:hAnsi="Arial" w:cs="Arial"/>
+          <w:sz w:val="24"/>
+        </w:rPr>
+      </w:pPr>
+      <w:r>
+        <w:rPr>
+          <w:rFonts w:ascii="Arial" w:hAnsi="Arial" w:cs="Arial"/>
+          <w:sz w:val="24"/>
+        </w:rPr>
+        <w:t>Fim</w:t>
+      </w:r>
+    </w:p>
+    <w:p>
+      <w:pPr>
+        <w:jc w:val="both"/>
+        <w:rPr>
+          <w:rFonts w:ascii="Arial" w:hAnsi="Arial" w:cs="Arial"/>
+          <w:b/>
+          <w:sz w:val="24"/>
+        </w:rPr>
+      </w:pPr>
+      <w:r>
+        <w:rPr>
+          <w:rFonts w:ascii="Arial" w:hAnsi="Arial" w:cs="Arial"/>
+          <w:b/>
+          <w:sz w:val="24"/>
+        </w:rPr>
+        <w:t xml:space="preserve">Algoritmo para encontrar o maior número em uma lista: </w:t>
+      </w:r>
+    </w:p>
+    <w:p>
+      <w:pPr>
+        <w:jc w:val="both"/>
+        <w:rPr>
+          <w:rFonts w:ascii="Arial" w:hAnsi="Arial" w:cs="Arial"/>
+          <w:sz w:val="24"/>
+        </w:rPr>
+      </w:pPr>
+      <w:proofErr w:type="spellStart"/>
+      <w:r>
+        <w:rPr>
+          <w:rFonts w:ascii="Arial" w:hAnsi="Arial" w:cs="Arial"/>
+          <w:sz w:val="24"/>
+        </w:rPr>
+        <w:t>markdown</w:t>
+      </w:r>
+      <w:proofErr w:type="spellEnd"/>
+      <w:r>
+        <w:rPr>
+          <w:rFonts w:ascii="Arial" w:hAnsi="Arial" w:cs="Arial"/>
+          <w:sz w:val="24"/>
+        </w:rPr>
+        <w:t xml:space="preserve"> </w:t>
+      </w:r>
+    </w:p>
+    <w:p>
+      <w:pPr>
+        <w:jc w:val="both"/>
+        <w:rPr>
+          <w:rFonts w:ascii="Arial" w:hAnsi="Arial" w:cs="Arial"/>
+          <w:sz w:val="24"/>
+        </w:rPr>
+      </w:pPr>
+      <w:r>
+        <w:rPr>
+          <w:rFonts w:ascii="Arial" w:hAnsi="Arial" w:cs="Arial"/>
+          <w:sz w:val="24"/>
+        </w:rPr>
+        <w:t xml:space="preserve">Início </w:t>
+      </w:r>
+    </w:p>
+    <w:p>
+      <w:pPr>
+        <w:jc w:val="both"/>
+        <w:rPr>
+          <w:rFonts w:ascii="Arial" w:hAnsi="Arial" w:cs="Arial"/>
+          <w:sz w:val="24"/>
+        </w:rPr>
+      </w:pPr>
+      <w:r>
+        <w:rPr>
+          <w:rFonts w:ascii="Arial" w:hAnsi="Arial" w:cs="Arial"/>
+          <w:sz w:val="24"/>
+        </w:rPr>
+        <w:t xml:space="preserve">           </w:t>
+      </w:r>
+      <w:r>
+        <w:rPr>
+          <w:rFonts w:ascii="Arial" w:hAnsi="Arial" w:cs="Arial"/>
+          <w:sz w:val="24"/>
+        </w:rPr>
+        <w:t>Definir uma lista de números</w:t>
+      </w:r>
+    </w:p>
+    <w:p>
+      <w:pPr>
+        <w:jc w:val="both"/>
+        <w:rPr>
+          <w:rFonts w:ascii="Arial" w:hAnsi="Arial" w:cs="Arial"/>
+          <w:sz w:val="24"/>
+        </w:rPr>
+      </w:pPr>
+      <w:r>
+        <w:rPr>
+          <w:rFonts w:ascii="Arial" w:hAnsi="Arial" w:cs="Arial"/>
+          <w:sz w:val="24"/>
+        </w:rPr>
+        <w:t xml:space="preserve">           </w:t>
+      </w:r>
+      <w:r>
+        <w:rPr>
+          <w:rFonts w:ascii="Arial" w:hAnsi="Arial" w:cs="Arial"/>
+          <w:sz w:val="24"/>
+        </w:rPr>
+        <w:t xml:space="preserve">Definir um valor máximo como o primeiro número da lista </w:t>
+      </w:r>
+    </w:p>
+    <w:p>
+      <w:pPr>
+        <w:jc w:val="both"/>
+        <w:rPr>
+          <w:rFonts w:ascii="Arial" w:hAnsi="Arial" w:cs="Arial"/>
+          <w:sz w:val="24"/>
+        </w:rPr>
+      </w:pPr>
+      <w:r>
+        <w:rPr>
+          <w:rFonts w:ascii="Arial" w:hAnsi="Arial" w:cs="Arial"/>
+          <w:sz w:val="24"/>
+        </w:rPr>
+        <w:t xml:space="preserve">           </w:t>
+      </w:r>
+      <w:r>
+        <w:rPr>
+          <w:rFonts w:ascii="Arial" w:hAnsi="Arial" w:cs="Arial"/>
+          <w:sz w:val="24"/>
+        </w:rPr>
+        <w:t>Para cada número na lista</w:t>
+      </w:r>
+    </w:p>
+    <w:p>
+      <w:pPr>
+        <w:jc w:val="both"/>
+        <w:rPr>
+          <w:rFonts w:ascii="Arial" w:hAnsi="Arial" w:cs="Arial"/>
+          <w:sz w:val="24"/>
+        </w:rPr>
+      </w:pPr>
+      <w:r>
+        <w:rPr>
+          <w:rFonts w:ascii="Arial" w:hAnsi="Arial" w:cs="Arial"/>
+          <w:sz w:val="24"/>
+        </w:rPr>
+        <w:t xml:space="preserve"> </w:t>
+      </w:r>
+      <w:r>
+        <w:rPr>
+          <w:rFonts w:ascii="Arial" w:hAnsi="Arial" w:cs="Arial"/>
+          <w:sz w:val="24"/>
+        </w:rPr>
+        <w:t xml:space="preserve">                 </w:t>
+      </w:r>
+      <w:r>
+        <w:rPr>
+          <w:rFonts w:ascii="Arial" w:hAnsi="Arial" w:cs="Arial"/>
+          <w:sz w:val="24"/>
+        </w:rPr>
+        <w:t xml:space="preserve">Se o número atual for maior que o valor máximo </w:t>
+      </w:r>
+    </w:p>
+    <w:p>
+      <w:pPr>
+        <w:jc w:val="both"/>
+        <w:rPr>
+          <w:rFonts w:ascii="Arial" w:hAnsi="Arial" w:cs="Arial"/>
+          <w:sz w:val="24"/>
+        </w:rPr>
+      </w:pPr>
+      <w:r>
+        <w:rPr>
+          <w:rFonts w:ascii="Arial" w:hAnsi="Arial" w:cs="Arial"/>
+          <w:sz w:val="24"/>
+        </w:rPr>
+        <w:t xml:space="preserve">                         </w:t>
+      </w:r>
+      <w:r>
+        <w:rPr>
+          <w:rFonts w:ascii="Arial" w:hAnsi="Arial" w:cs="Arial"/>
+          <w:sz w:val="24"/>
+        </w:rPr>
+        <w:t>Atualizar o valor máximo para ser o número atual</w:t>
+      </w:r>
+    </w:p>
+    <w:p>
+      <w:pPr>
+        <w:jc w:val="both"/>
+        <w:rPr>
+          <w:rFonts w:ascii="Arial" w:hAnsi="Arial" w:cs="Arial"/>
+          <w:sz w:val="24"/>
+        </w:rPr>
+      </w:pPr>
+      <w:r>
+        <w:rPr>
+          <w:rFonts w:ascii="Arial" w:hAnsi="Arial" w:cs="Arial"/>
+          <w:sz w:val="24"/>
+        </w:rPr>
+        <w:t xml:space="preserve"> </w:t>
+      </w:r>
+      <w:r>
+        <w:rPr>
+          <w:rFonts w:ascii="Arial" w:hAnsi="Arial" w:cs="Arial"/>
+          <w:sz w:val="24"/>
+        </w:rPr>
+        <w:t xml:space="preserve">         </w:t>
+      </w:r>
+      <w:r>
+        <w:rPr>
+          <w:rFonts w:ascii="Arial" w:hAnsi="Arial" w:cs="Arial"/>
+          <w:sz w:val="24"/>
+        </w:rPr>
+        <w:t xml:space="preserve">Escrever o valor máximo </w:t>
+      </w:r>
+    </w:p>
+    <w:p>
+      <w:pPr>
+        <w:jc w:val="both"/>
+        <w:rPr>
+          <w:rFonts w:ascii="Arial" w:hAnsi="Arial" w:cs="Arial"/>
+          <w:sz w:val="24"/>
+        </w:rPr>
+      </w:pPr>
+      <w:r>
+        <w:rPr>
+          <w:rFonts w:ascii="Arial" w:hAnsi="Arial" w:cs="Arial"/>
+          <w:sz w:val="24"/>
+        </w:rPr>
+        <w:t>Fim</w:t>
+      </w:r>
+    </w:p>
+    <w:p>
+      <w:pPr>
+        <w:rPr>
+          <w:rFonts w:ascii="Arial" w:hAnsi="Arial" w:cs="Arial"/>
+          <w:b/>
+          <w:sz w:val="24"/>
+        </w:rPr>
+      </w:pPr>
+      <w:r>
+        <w:rPr>
+          <w:rFonts w:ascii="Arial" w:hAnsi="Arial" w:cs="Arial"/>
+          <w:b/>
+          <w:sz w:val="24"/>
+        </w:rPr>
+        <w:t>Algoritmo para calcular a média de uma lista de números:</w:t>
+      </w:r>
+    </w:p>
+    <w:p>
+      <w:pPr>
+        <w:rPr>
+          <w:rFonts w:ascii="Arial" w:hAnsi="Arial" w:cs="Arial"/>
+          <w:sz w:val="24"/>
+        </w:rPr>
+      </w:pPr>
+      <w:r>
+        <w:rPr>
+          <w:rFonts w:ascii="Arial" w:hAnsi="Arial" w:cs="Arial"/>
+          <w:sz w:val="24"/>
+        </w:rPr>
+        <w:t xml:space="preserve"> </w:t>
+      </w:r>
+      <w:proofErr w:type="spellStart"/>
+      <w:r>
+        <w:rPr>
+          <w:rFonts w:ascii="Arial" w:hAnsi="Arial" w:cs="Arial"/>
+          <w:sz w:val="24"/>
+        </w:rPr>
+        <w:t>css</w:t>
+      </w:r>
+      <w:proofErr w:type="spellEnd"/>
+      <w:r>
+        <w:rPr>
+          <w:rFonts w:ascii="Arial" w:hAnsi="Arial" w:cs="Arial"/>
+          <w:sz w:val="24"/>
+        </w:rPr>
+        <w:t xml:space="preserve"> </w:t>
+      </w:r>
+    </w:p>
+    <w:p>
+      <w:pPr>
+        <w:rPr>
+          <w:rFonts w:ascii="Arial" w:hAnsi="Arial" w:cs="Arial"/>
+          <w:sz w:val="24"/>
+        </w:rPr>
+      </w:pPr>
+      <w:r>
+        <w:rPr>
+          <w:rFonts w:ascii="Arial" w:hAnsi="Arial" w:cs="Arial"/>
+          <w:sz w:val="24"/>
+        </w:rPr>
+        <w:t xml:space="preserve">          </w:t>
+      </w:r>
+      <w:r>
+        <w:rPr>
+          <w:rFonts w:ascii="Arial" w:hAnsi="Arial" w:cs="Arial"/>
+          <w:sz w:val="24"/>
+        </w:rPr>
+        <w:t xml:space="preserve">Início </w:t>
+      </w:r>
+    </w:p>
+    <w:p>
+      <w:pPr>
+        <w:rPr>
+          <w:rFonts w:ascii="Arial" w:hAnsi="Arial" w:cs="Arial"/>
+          <w:sz w:val="24"/>
+        </w:rPr>
+      </w:pPr>
+      <w:r>
+        <w:rPr>
+          <w:rFonts w:ascii="Arial" w:hAnsi="Arial" w:cs="Arial"/>
+          <w:sz w:val="24"/>
+        </w:rPr>
+        <w:t xml:space="preserve">Definir uma lista de números </w:t>
+      </w:r>
+    </w:p>
+    <w:p>
+      <w:pPr>
+        <w:rPr>
+          <w:rFonts w:ascii="Arial" w:hAnsi="Arial" w:cs="Arial"/>
+          <w:sz w:val="24"/>
+        </w:rPr>
+      </w:pPr>
+      <w:r>
+        <w:rPr>
+          <w:rFonts w:ascii="Arial" w:hAnsi="Arial" w:cs="Arial"/>
+          <w:sz w:val="24"/>
+        </w:rPr>
+        <w:t xml:space="preserve">          </w:t>
+      </w:r>
+      <w:r>
+        <w:rPr>
+          <w:rFonts w:ascii="Arial" w:hAnsi="Arial" w:cs="Arial"/>
+          <w:sz w:val="24"/>
+        </w:rPr>
+        <w:t>Definir uma variável soma como zero</w:t>
+      </w:r>
+    </w:p>
+    <w:p>
+      <w:pPr>
+        <w:rPr>
+          <w:rFonts w:ascii="Arial" w:hAnsi="Arial" w:cs="Arial"/>
+          <w:sz w:val="24"/>
+        </w:rPr>
+      </w:pPr>
+      <w:r>
+        <w:rPr>
+          <w:rFonts w:ascii="Arial" w:hAnsi="Arial" w:cs="Arial"/>
+          <w:sz w:val="24"/>
+        </w:rPr>
+        <w:t xml:space="preserve"> </w:t>
+      </w:r>
+      <w:r>
+        <w:rPr>
+          <w:rFonts w:ascii="Arial" w:hAnsi="Arial" w:cs="Arial"/>
+          <w:sz w:val="24"/>
+        </w:rPr>
+        <w:t xml:space="preserve">         </w:t>
+      </w:r>
+      <w:r>
+        <w:rPr>
+          <w:rFonts w:ascii="Arial" w:hAnsi="Arial" w:cs="Arial"/>
+          <w:sz w:val="24"/>
+        </w:rPr>
+        <w:t>Para cada número na lista</w:t>
+      </w:r>
+      <w:r>
+        <w:rPr>
+          <w:rFonts w:ascii="Arial" w:hAnsi="Arial" w:cs="Arial"/>
+          <w:sz w:val="24"/>
+        </w:rPr>
+        <w:t xml:space="preserve">  </w:t>
+      </w:r>
+    </w:p>
+    <w:p>
+      <w:pPr>
+        <w:rPr>
+          <w:rFonts w:ascii="Arial" w:hAnsi="Arial" w:cs="Arial"/>
+          <w:sz w:val="24"/>
+        </w:rPr>
+      </w:pPr>
+      <w:r>
+        <w:rPr>
+          <w:rFonts w:ascii="Arial" w:hAnsi="Arial" w:cs="Arial"/>
+          <w:sz w:val="24"/>
+        </w:rPr>
+        <w:t xml:space="preserve">                    </w:t>
+      </w:r>
+      <w:r>
+        <w:rPr>
+          <w:rFonts w:ascii="Arial" w:hAnsi="Arial" w:cs="Arial"/>
+          <w:sz w:val="24"/>
+        </w:rPr>
+        <w:t xml:space="preserve"> Adicionar o número à soma</w:t>
+      </w:r>
+    </w:p>
+    <w:p>
+      <w:pPr>
+        <w:rPr>
+          <w:rFonts w:ascii="Arial" w:hAnsi="Arial" w:cs="Arial"/>
+          <w:sz w:val="24"/>
+        </w:rPr>
+      </w:pPr>
+      <w:r>
+        <w:rPr>
+          <w:rFonts w:ascii="Arial" w:hAnsi="Arial" w:cs="Arial"/>
+          <w:sz w:val="24"/>
+        </w:rPr>
+        <w:t xml:space="preserve"> </w:t>
+      </w:r>
+      <w:r>
+        <w:rPr>
+          <w:rFonts w:ascii="Arial" w:hAnsi="Arial" w:cs="Arial"/>
+          <w:sz w:val="24"/>
+        </w:rPr>
+        <w:t xml:space="preserve">         </w:t>
+      </w:r>
+      <w:r>
+        <w:rPr>
+          <w:rFonts w:ascii="Arial" w:hAnsi="Arial" w:cs="Arial"/>
+          <w:sz w:val="24"/>
+        </w:rPr>
+        <w:t xml:space="preserve">Calcular a média dividindo a soma pelo total de números na lista </w:t>
+      </w:r>
+    </w:p>
+    <w:p>
+      <w:pPr>
+        <w:rPr>
+          <w:rFonts w:ascii="Arial" w:hAnsi="Arial" w:cs="Arial"/>
+          <w:sz w:val="24"/>
+        </w:rPr>
+      </w:pPr>
+      <w:r>
+        <w:rPr>
+          <w:rFonts w:ascii="Arial" w:hAnsi="Arial" w:cs="Arial"/>
+          <w:sz w:val="24"/>
+        </w:rPr>
+        <w:t xml:space="preserve">          </w:t>
+      </w:r>
+      <w:r>
+        <w:rPr>
+          <w:rFonts w:ascii="Arial" w:hAnsi="Arial" w:cs="Arial"/>
+          <w:sz w:val="24"/>
+        </w:rPr>
+        <w:t xml:space="preserve">Escrever a média </w:t>
+      </w:r>
+    </w:p>
+    <w:p>
+      <w:pPr>
+        <w:rPr>
+          <w:rFonts w:ascii="Arial" w:hAnsi="Arial" w:cs="Arial"/>
+          <w:sz w:val="24"/>
+        </w:rPr>
+      </w:pPr>
+      <w:r>
+        <w:rPr>
+          <w:rFonts w:ascii="Arial" w:hAnsi="Arial" w:cs="Arial"/>
+          <w:sz w:val="24"/>
+        </w:rPr>
+        <w:t>Fim</w:t>
+      </w:r>
+    </w:p>
+    <w:p>
+      <w:pPr>
+        <w:rPr>
+          <w:rFonts w:ascii="Segoe UI" w:hAnsi="Segoe UI" w:cs="Segoe UI"/>
+          <w:color w:val="ECECEC"/>
+          <w:shd w:val="clear" w:color="auto" w:fill="212121"/>
+        </w:rPr>
+      </w:pPr>
+    </w:p>
+    <w:p>
+      <w:pPr>
+        <w:jc w:val="both"/>
+        <w:rPr>
+          <w:rFonts w:ascii="Arial" w:hAnsi="Arial" w:cs="Arial"/>
+          <w:sz w:val="24"/>
+        </w:rPr>
+      </w:pPr>
+      <w:r>
+        <w:rPr>
+          <w:rFonts w:ascii="Arial" w:hAnsi="Arial" w:cs="Arial"/>
+          <w:sz w:val="24"/>
+        </w:rPr>
+        <w:t>Esses são apenas alguns exemplos simples de algoritmos que utilizam estruturas de controle como sequência, seleção (condicional) e repetição (iteração) para realizar tarefas específicas. Essas estruturas são fundamentais para criar algoritmos mais complexos e resolver uma variedade de problemas na programação.</w:t>
+      </w:r>
+    </w:p>
+    <w:p>
+      <w:pPr>
+        <w:jc w:val="both"/>
+        <w:rPr>
+          <w:rFonts w:ascii="Arial" w:hAnsi="Arial" w:cs="Arial"/>
+          <w:sz w:val="24"/>
+        </w:rPr>
+      </w:pPr>
+    </w:p>
+    <w:p>
+      <w:pPr>
+        <w:jc w:val="center"/>
+        <w:rPr>
+          <w:rFonts w:ascii="Arial" w:hAnsi="Arial" w:cs="Arial"/>
+          <w:b/>
+          <w:sz w:val="24"/>
+        </w:rPr>
+      </w:pPr>
+      <w:r>
+        <w:rPr>
+          <w:rFonts w:ascii="Arial" w:hAnsi="Arial" w:cs="Arial"/>
+          <w:b/>
+          <w:sz w:val="24"/>
+        </w:rPr>
+        <w:t>RESUMO</w:t>
+      </w:r>
+    </w:p>
+    <w:p>
+      <w:pPr>
+        <w:jc w:val="both"/>
+        <w:rPr>
+          <w:rFonts w:ascii="Arial" w:hAnsi="Arial" w:cs="Arial"/>
+          <w:sz w:val="24"/>
+        </w:rPr>
+      </w:pPr>
+      <w:r>
+        <w:rPr>
+          <w:rFonts w:ascii="Arial" w:hAnsi="Arial" w:cs="Arial"/>
+          <w:sz w:val="24"/>
+        </w:rPr>
+        <w:t xml:space="preserve">Tipos de dados e variáveis são fundamentais na programação para armazenar e manipular informações. Os tipos de dados incluem primitivos (como inteiros, ponto flutuante, caracteres e booleanos) e compostos (como </w:t>
+      </w:r>
+      <w:proofErr w:type="spellStart"/>
+      <w:r>
+        <w:rPr>
+          <w:rFonts w:ascii="Arial" w:hAnsi="Arial" w:cs="Arial"/>
+          <w:sz w:val="24"/>
+        </w:rPr>
+        <w:t>strings</w:t>
+      </w:r>
+      <w:proofErr w:type="spellEnd"/>
+      <w:r>
+        <w:rPr>
+          <w:rFonts w:ascii="Arial" w:hAnsi="Arial" w:cs="Arial"/>
+          <w:sz w:val="24"/>
+        </w:rPr>
+        <w:t xml:space="preserve">, </w:t>
+      </w:r>
+      <w:proofErr w:type="spellStart"/>
+      <w:r>
+        <w:rPr>
+          <w:rFonts w:ascii="Arial" w:hAnsi="Arial" w:cs="Arial"/>
+          <w:sz w:val="24"/>
+        </w:rPr>
+        <w:t>arrays</w:t>
+      </w:r>
+      <w:proofErr w:type="spellEnd"/>
+      <w:r>
+        <w:rPr>
+          <w:rFonts w:ascii="Arial" w:hAnsi="Arial" w:cs="Arial"/>
+          <w:sz w:val="24"/>
+        </w:rPr>
+        <w:t>, estruturas, listas e dicionários). Variáveis são nomes que se referem a valores armazenados na memória do computador e devem ser declaradas com um tipo de dado específico antes de serem utilizadas.</w:t>
+      </w:r>
+    </w:p>
+    <w:p>
+      <w:pPr>
+        <w:jc w:val="both"/>
+        <w:rPr>
+          <w:rFonts w:ascii="Arial" w:hAnsi="Arial" w:cs="Arial"/>
+          <w:sz w:val="24"/>
+        </w:rPr>
+      </w:pPr>
+    </w:p>
+    <w:p>
+      <w:pPr>
+        <w:jc w:val="center"/>
+        <w:rPr>
+          <w:rFonts w:ascii="Arial" w:hAnsi="Arial" w:cs="Arial"/>
+          <w:b/>
+          <w:sz w:val="28"/>
+        </w:rPr>
+      </w:pPr>
+      <w:r>
+        <w:rPr>
+          <w:rFonts w:ascii="Arial" w:hAnsi="Arial" w:cs="Arial"/>
+          <w:b/>
+          <w:sz w:val="24"/>
+        </w:rPr>
+        <w:t xml:space="preserve">DEFINIÇÃO DE TIPOS DE DADOS </w:t>
+      </w:r>
+      <w:r>
+        <w:rPr>
+          <w:rFonts w:ascii="Arial" w:hAnsi="Arial" w:cs="Arial"/>
+          <w:b/>
+          <w:sz w:val="24"/>
+        </w:rPr>
+        <w:t>E EXEMPLOS</w:t>
+      </w:r>
       <w:bookmarkStart w:id="0" w:name="_GoBack"/>
       <w:bookmarkEnd w:id="0"/>
     </w:p>
@@ -1475,46 +2521,656 @@
           <w:sz w:val="24"/>
         </w:rPr>
       </w:pPr>
-      <w:r>
-        <w:rPr>
-          <w:rFonts w:ascii="Arial" w:hAnsi="Arial" w:cs="Arial"/>
-          <w:sz w:val="24"/>
-        </w:rPr>
-        <w:t xml:space="preserve"> Implementação Prática: Uma vez que a lógica de programação é usada para entender e estruturar um problema, os algoritmos são desenvolvidos como uma implementação prática dessa lógica em uma linguagem de programação específica. </w:t>
-      </w:r>
-    </w:p>
-    <w:p>
-      <w:pPr>
-        <w:jc w:val="both"/>
-        <w:rPr>
-          <w:rFonts w:ascii="Arial" w:hAnsi="Arial" w:cs="Arial"/>
-          <w:sz w:val="24"/>
-        </w:rPr>
-      </w:pPr>
-      <w:r>
-        <w:rPr>
-          <w:rFonts w:ascii="Arial" w:hAnsi="Arial" w:cs="Arial"/>
-          <w:sz w:val="24"/>
-        </w:rPr>
-        <w:t>Dependência Mútua: Embora a lógica de programação seja uma habilidade fundamental para a criação de algoritmos eficazes, a prática na criação de algoritmos também ajuda a desenvolver e aprimorar a lógica de programação.</w:t>
-      </w:r>
-    </w:p>
-    <w:p>
-      <w:pPr>
-        <w:jc w:val="center"/>
-        <w:rPr>
-          <w:rFonts w:ascii="Arial" w:hAnsi="Arial" w:cs="Arial"/>
-          <w:b/>
-          <w:sz w:val="24"/>
-        </w:rPr>
-      </w:pPr>
-    </w:p>
-    <w:p>
-      <w:pPr>
-        <w:jc w:val="center"/>
-        <w:rPr>
-          <w:rFonts w:ascii="Arial" w:hAnsi="Arial" w:cs="Arial"/>
-          <w:b/>
+    </w:p>
+    <w:p>
+      <w:pPr>
+        <w:jc w:val="both"/>
+        <w:rPr>
+          <w:rFonts w:ascii="Arial" w:hAnsi="Arial" w:cs="Arial"/>
+          <w:sz w:val="24"/>
+        </w:rPr>
+      </w:pPr>
+      <w:r>
+        <w:rPr>
+          <w:rFonts w:ascii="Arial" w:hAnsi="Arial" w:cs="Arial"/>
+          <w:sz w:val="24"/>
+        </w:rPr>
+        <w:t>Tipos de Dados Primitivos:</w:t>
+      </w:r>
+    </w:p>
+    <w:p>
+      <w:pPr>
+        <w:ind w:firstLine="360"/>
+        <w:jc w:val="both"/>
+        <w:rPr>
+          <w:rFonts w:ascii="Arial" w:hAnsi="Arial" w:cs="Arial"/>
+          <w:sz w:val="24"/>
+        </w:rPr>
+      </w:pPr>
+      <w:r>
+        <w:rPr>
+          <w:rFonts w:ascii="Arial" w:hAnsi="Arial" w:cs="Arial"/>
+          <w:sz w:val="24"/>
+        </w:rPr>
+        <w:t>Inteiro (</w:t>
+      </w:r>
+      <w:proofErr w:type="spellStart"/>
+      <w:r>
+        <w:rPr>
+          <w:rFonts w:ascii="Arial" w:hAnsi="Arial" w:cs="Arial"/>
+          <w:sz w:val="24"/>
+        </w:rPr>
+        <w:t>int</w:t>
+      </w:r>
+      <w:proofErr w:type="spellEnd"/>
+      <w:r>
+        <w:rPr>
+          <w:rFonts w:ascii="Arial" w:hAnsi="Arial" w:cs="Arial"/>
+          <w:sz w:val="24"/>
+        </w:rPr>
+        <w:t>): Representa números inteiros, como -5, 0, 10.</w:t>
+      </w:r>
+    </w:p>
+    <w:p>
+      <w:pPr>
+        <w:ind w:left="360"/>
+        <w:jc w:val="both"/>
+        <w:rPr>
+          <w:rFonts w:ascii="Arial" w:hAnsi="Arial" w:cs="Arial"/>
+          <w:sz w:val="24"/>
+        </w:rPr>
+      </w:pPr>
+      <w:r>
+        <w:rPr>
+          <w:rFonts w:ascii="Arial" w:hAnsi="Arial" w:cs="Arial"/>
+          <w:sz w:val="24"/>
+        </w:rPr>
+        <w:t>Ponto Flutuante (</w:t>
+      </w:r>
+      <w:proofErr w:type="spellStart"/>
+      <w:r>
+        <w:rPr>
+          <w:rFonts w:ascii="Arial" w:hAnsi="Arial" w:cs="Arial"/>
+          <w:sz w:val="24"/>
+        </w:rPr>
+        <w:t>float</w:t>
+      </w:r>
+      <w:proofErr w:type="spellEnd"/>
+      <w:r>
+        <w:rPr>
+          <w:rFonts w:ascii="Arial" w:hAnsi="Arial" w:cs="Arial"/>
+          <w:sz w:val="24"/>
+        </w:rPr>
+        <w:t xml:space="preserve"> ou </w:t>
+      </w:r>
+      <w:proofErr w:type="spellStart"/>
+      <w:r>
+        <w:rPr>
+          <w:rFonts w:ascii="Arial" w:hAnsi="Arial" w:cs="Arial"/>
+          <w:sz w:val="24"/>
+        </w:rPr>
+        <w:t>double</w:t>
+      </w:r>
+      <w:proofErr w:type="spellEnd"/>
+      <w:r>
+        <w:rPr>
+          <w:rFonts w:ascii="Arial" w:hAnsi="Arial" w:cs="Arial"/>
+          <w:sz w:val="24"/>
+        </w:rPr>
+        <w:t>): Representa números reais (com ponto decimal), como 3.14, -0.5, 2.0.</w:t>
+      </w:r>
+    </w:p>
+    <w:p>
+      <w:pPr>
+        <w:ind w:firstLine="360"/>
+        <w:jc w:val="both"/>
+        <w:rPr>
+          <w:rFonts w:ascii="Arial" w:hAnsi="Arial" w:cs="Arial"/>
+          <w:sz w:val="24"/>
+        </w:rPr>
+      </w:pPr>
+      <w:r>
+        <w:rPr>
+          <w:rFonts w:ascii="Arial" w:hAnsi="Arial" w:cs="Arial"/>
+          <w:sz w:val="24"/>
+        </w:rPr>
+        <w:t>Caractere (char): Representa um único caractere, como 'A', 'b', '$'.</w:t>
+      </w:r>
+    </w:p>
+    <w:p>
+      <w:pPr>
+        <w:ind w:firstLine="360"/>
+        <w:jc w:val="both"/>
+        <w:rPr>
+          <w:rFonts w:ascii="Arial" w:hAnsi="Arial" w:cs="Arial"/>
+          <w:sz w:val="24"/>
+        </w:rPr>
+      </w:pPr>
+      <w:r>
+        <w:rPr>
+          <w:rFonts w:ascii="Arial" w:hAnsi="Arial" w:cs="Arial"/>
+          <w:sz w:val="24"/>
+        </w:rPr>
+        <w:t>Booleano (</w:t>
+      </w:r>
+      <w:proofErr w:type="spellStart"/>
+      <w:r>
+        <w:rPr>
+          <w:rFonts w:ascii="Arial" w:hAnsi="Arial" w:cs="Arial"/>
+          <w:sz w:val="24"/>
+        </w:rPr>
+        <w:t>bool</w:t>
+      </w:r>
+      <w:proofErr w:type="spellEnd"/>
+      <w:r>
+        <w:rPr>
+          <w:rFonts w:ascii="Arial" w:hAnsi="Arial" w:cs="Arial"/>
+          <w:sz w:val="24"/>
+        </w:rPr>
+        <w:t>): Representa valores verdadeiro (</w:t>
+      </w:r>
+      <w:proofErr w:type="spellStart"/>
+      <w:r>
+        <w:rPr>
+          <w:rFonts w:ascii="Arial" w:hAnsi="Arial" w:cs="Arial"/>
+          <w:sz w:val="24"/>
+        </w:rPr>
+        <w:t>true</w:t>
+      </w:r>
+      <w:proofErr w:type="spellEnd"/>
+      <w:r>
+        <w:rPr>
+          <w:rFonts w:ascii="Arial" w:hAnsi="Arial" w:cs="Arial"/>
+          <w:sz w:val="24"/>
+        </w:rPr>
+        <w:t>) ou falso (false).</w:t>
+      </w:r>
+    </w:p>
+    <w:p>
+      <w:pPr>
+        <w:jc w:val="both"/>
+        <w:rPr>
+          <w:rFonts w:ascii="Arial" w:hAnsi="Arial" w:cs="Arial"/>
+          <w:sz w:val="24"/>
+        </w:rPr>
+      </w:pPr>
+      <w:r>
+        <w:rPr>
+          <w:rFonts w:ascii="Arial" w:hAnsi="Arial" w:cs="Arial"/>
+          <w:sz w:val="24"/>
+        </w:rPr>
+        <w:t>Tipos de Dados Compostos:</w:t>
+      </w:r>
+    </w:p>
+    <w:p>
+      <w:pPr>
+        <w:ind w:firstLine="360"/>
+        <w:jc w:val="both"/>
+        <w:rPr>
+          <w:rFonts w:ascii="Arial" w:hAnsi="Arial" w:cs="Arial"/>
+          <w:sz w:val="24"/>
+        </w:rPr>
+      </w:pPr>
+      <w:proofErr w:type="spellStart"/>
+      <w:r>
+        <w:rPr>
+          <w:rFonts w:ascii="Arial" w:hAnsi="Arial" w:cs="Arial"/>
+          <w:sz w:val="24"/>
+        </w:rPr>
+        <w:t>String</w:t>
+      </w:r>
+      <w:proofErr w:type="spellEnd"/>
+      <w:r>
+        <w:rPr>
+          <w:rFonts w:ascii="Arial" w:hAnsi="Arial" w:cs="Arial"/>
+          <w:sz w:val="24"/>
+        </w:rPr>
+        <w:t>: Sequência de caracteres, como "Olá, mundo!", "1234".</w:t>
+      </w:r>
+    </w:p>
+    <w:p>
+      <w:pPr>
+        <w:ind w:left="360"/>
+        <w:jc w:val="both"/>
+        <w:rPr>
+          <w:rFonts w:ascii="Arial" w:hAnsi="Arial" w:cs="Arial"/>
+          <w:sz w:val="24"/>
+        </w:rPr>
+      </w:pPr>
+      <w:proofErr w:type="spellStart"/>
+      <w:r>
+        <w:rPr>
+          <w:rFonts w:ascii="Arial" w:hAnsi="Arial" w:cs="Arial"/>
+          <w:sz w:val="24"/>
+        </w:rPr>
+        <w:t>Array</w:t>
+      </w:r>
+      <w:proofErr w:type="spellEnd"/>
+      <w:r>
+        <w:rPr>
+          <w:rFonts w:ascii="Arial" w:hAnsi="Arial" w:cs="Arial"/>
+          <w:sz w:val="24"/>
+        </w:rPr>
+        <w:t>: Coleção ordenada de elementos do mesmo tipo, como [1, 2, 3, 4], ["maçã", "banana", "laranja"].</w:t>
+      </w:r>
+    </w:p>
+    <w:p>
+      <w:pPr>
+        <w:ind w:left="360"/>
+        <w:jc w:val="both"/>
+        <w:rPr>
+          <w:rFonts w:ascii="Arial" w:hAnsi="Arial" w:cs="Arial"/>
+          <w:sz w:val="24"/>
+        </w:rPr>
+      </w:pPr>
+      <w:r>
+        <w:rPr>
+          <w:rFonts w:ascii="Arial" w:hAnsi="Arial" w:cs="Arial"/>
+          <w:sz w:val="24"/>
+        </w:rPr>
+        <w:t>Estrutura (</w:t>
+      </w:r>
+      <w:proofErr w:type="spellStart"/>
+      <w:r>
+        <w:rPr>
+          <w:rFonts w:ascii="Arial" w:hAnsi="Arial" w:cs="Arial"/>
+          <w:sz w:val="24"/>
+        </w:rPr>
+        <w:t>struct</w:t>
+      </w:r>
+      <w:proofErr w:type="spellEnd"/>
+      <w:r>
+        <w:rPr>
+          <w:rFonts w:ascii="Arial" w:hAnsi="Arial" w:cs="Arial"/>
+          <w:sz w:val="24"/>
+        </w:rPr>
+        <w:t>): Agrupa diferentes tipos de dados em uma única unidade, como um registro.</w:t>
+      </w:r>
+    </w:p>
+    <w:p>
+      <w:pPr>
+        <w:ind w:firstLine="360"/>
+        <w:jc w:val="both"/>
+        <w:rPr>
+          <w:rFonts w:ascii="Arial" w:hAnsi="Arial" w:cs="Arial"/>
+          <w:sz w:val="24"/>
+        </w:rPr>
+      </w:pPr>
+      <w:r>
+        <w:rPr>
+          <w:rFonts w:ascii="Arial" w:hAnsi="Arial" w:cs="Arial"/>
+          <w:sz w:val="24"/>
+        </w:rPr>
+        <w:t>Lista (</w:t>
+      </w:r>
+      <w:proofErr w:type="spellStart"/>
+      <w:r>
+        <w:rPr>
+          <w:rFonts w:ascii="Arial" w:hAnsi="Arial" w:cs="Arial"/>
+          <w:sz w:val="24"/>
+        </w:rPr>
+        <w:t>list</w:t>
+      </w:r>
+      <w:proofErr w:type="spellEnd"/>
+      <w:r>
+        <w:rPr>
+          <w:rFonts w:ascii="Arial" w:hAnsi="Arial" w:cs="Arial"/>
+          <w:sz w:val="24"/>
+        </w:rPr>
+        <w:t>): Coleção dinâmica de elementos de qualquer tipo.</w:t>
+      </w:r>
+    </w:p>
+    <w:p>
+      <w:pPr>
+        <w:ind w:left="360"/>
+        <w:jc w:val="both"/>
+        <w:rPr>
+          <w:rFonts w:ascii="Arial" w:hAnsi="Arial" w:cs="Arial"/>
+          <w:sz w:val="24"/>
+        </w:rPr>
+      </w:pPr>
+      <w:r>
+        <w:rPr>
+          <w:rFonts w:ascii="Arial" w:hAnsi="Arial" w:cs="Arial"/>
+          <w:sz w:val="24"/>
+        </w:rPr>
+        <w:t>Dicionário (</w:t>
+      </w:r>
+      <w:proofErr w:type="spellStart"/>
+      <w:r>
+        <w:rPr>
+          <w:rFonts w:ascii="Arial" w:hAnsi="Arial" w:cs="Arial"/>
+          <w:sz w:val="24"/>
+        </w:rPr>
+        <w:t>dictionary</w:t>
+      </w:r>
+      <w:proofErr w:type="spellEnd"/>
+      <w:r>
+        <w:rPr>
+          <w:rFonts w:ascii="Arial" w:hAnsi="Arial" w:cs="Arial"/>
+          <w:sz w:val="24"/>
+        </w:rPr>
+        <w:t>): Coleção de pares chave-valor, onde cada valor é acessado através de uma chave.</w:t>
+      </w:r>
+    </w:p>
+    <w:p>
+      <w:pPr>
+        <w:jc w:val="both"/>
+        <w:rPr>
+          <w:rFonts w:ascii="Arial" w:hAnsi="Arial" w:cs="Arial"/>
+          <w:sz w:val="24"/>
+        </w:rPr>
+      </w:pPr>
+      <w:r>
+        <w:rPr>
+          <w:rFonts w:ascii="Arial" w:hAnsi="Arial" w:cs="Arial"/>
+          <w:sz w:val="24"/>
+        </w:rPr>
+        <w:t xml:space="preserve"> </w:t>
+      </w:r>
+    </w:p>
+    <w:p>
+      <w:pPr>
+        <w:jc w:val="both"/>
+        <w:rPr>
+          <w:rFonts w:ascii="Arial" w:hAnsi="Arial" w:cs="Arial"/>
+          <w:sz w:val="24"/>
+        </w:rPr>
+      </w:pPr>
+    </w:p>
+    <w:p>
+      <w:pPr>
+        <w:jc w:val="both"/>
+        <w:rPr>
+          <w:rFonts w:ascii="Arial" w:hAnsi="Arial" w:cs="Arial"/>
+          <w:sz w:val="24"/>
+        </w:rPr>
+      </w:pPr>
+    </w:p>
+    <w:p>
+      <w:pPr>
+        <w:jc w:val="both"/>
+        <w:rPr>
+          <w:rFonts w:ascii="Arial" w:hAnsi="Arial" w:cs="Arial"/>
+          <w:sz w:val="24"/>
+        </w:rPr>
+      </w:pPr>
+    </w:p>
+    <w:p>
+      <w:pPr>
+        <w:jc w:val="both"/>
+        <w:rPr>
+          <w:rFonts w:ascii="Arial" w:hAnsi="Arial" w:cs="Arial"/>
+          <w:sz w:val="24"/>
+        </w:rPr>
+      </w:pPr>
+    </w:p>
+    <w:p>
+      <w:pPr>
+        <w:jc w:val="both"/>
+        <w:rPr>
+          <w:rFonts w:ascii="Arial" w:hAnsi="Arial" w:cs="Arial"/>
+          <w:sz w:val="24"/>
+        </w:rPr>
+      </w:pPr>
+      <w:r>
+        <w:rPr>
+          <w:rFonts w:ascii="Arial" w:hAnsi="Arial" w:cs="Arial"/>
+          <w:sz w:val="24"/>
+        </w:rPr>
+        <w:t xml:space="preserve">Variáveis: </w:t>
+      </w:r>
+    </w:p>
+    <w:p>
+      <w:pPr>
+        <w:pStyle w:val="PargrafodaLista"/>
+        <w:ind w:left="360"/>
+        <w:jc w:val="both"/>
+        <w:rPr>
+          <w:rFonts w:ascii="Arial" w:hAnsi="Arial" w:cs="Arial"/>
+          <w:sz w:val="24"/>
+        </w:rPr>
+      </w:pPr>
+      <w:r>
+        <w:rPr>
+          <w:rFonts w:ascii="Arial" w:hAnsi="Arial" w:cs="Arial"/>
+          <w:sz w:val="24"/>
+        </w:rPr>
+        <w:t xml:space="preserve">Uma variável é um nome que se refere a um valor armazenado na memória do computador. </w:t>
+      </w:r>
+    </w:p>
+    <w:p>
+      <w:pPr>
+        <w:pStyle w:val="PargrafodaLista"/>
+        <w:ind w:left="360"/>
+        <w:jc w:val="both"/>
+        <w:rPr>
+          <w:rFonts w:ascii="Arial" w:hAnsi="Arial" w:cs="Arial"/>
+          <w:sz w:val="24"/>
+        </w:rPr>
+      </w:pPr>
+      <w:r>
+        <w:rPr>
+          <w:rFonts w:ascii="Arial" w:hAnsi="Arial" w:cs="Arial"/>
+          <w:sz w:val="24"/>
+        </w:rPr>
+        <w:t>Antes de usar uma variável, é necessário declará-la, indicando o tipo de dado que ela vai armazenar.</w:t>
+      </w:r>
+    </w:p>
+    <w:p>
+      <w:pPr>
+        <w:pStyle w:val="PargrafodaLista"/>
+        <w:ind w:left="360"/>
+        <w:jc w:val="both"/>
+        <w:rPr>
+          <w:rFonts w:ascii="Arial" w:hAnsi="Arial" w:cs="Arial"/>
+          <w:sz w:val="24"/>
+        </w:rPr>
+      </w:pPr>
+      <w:r>
+        <w:rPr>
+          <w:rFonts w:ascii="Arial" w:hAnsi="Arial" w:cs="Arial"/>
+          <w:sz w:val="24"/>
+        </w:rPr>
+        <w:t>Exemplos de declaração e uso de variáveis:</w:t>
+      </w:r>
+    </w:p>
+    <w:p>
+      <w:pPr>
+        <w:pStyle w:val="PargrafodaLista"/>
+        <w:ind w:left="360"/>
+        <w:jc w:val="both"/>
+        <w:rPr>
+          <w:rFonts w:ascii="Arial" w:hAnsi="Arial" w:cs="Arial"/>
+          <w:sz w:val="24"/>
+        </w:rPr>
+      </w:pPr>
+      <w:proofErr w:type="spellStart"/>
+      <w:r>
+        <w:rPr>
+          <w:rFonts w:ascii="Arial" w:hAnsi="Arial" w:cs="Arial"/>
+          <w:sz w:val="24"/>
+        </w:rPr>
+        <w:t>python</w:t>
+      </w:r>
+      <w:proofErr w:type="spellEnd"/>
+      <w:r>
+        <w:rPr>
+          <w:rFonts w:ascii="Arial" w:hAnsi="Arial" w:cs="Arial"/>
+          <w:sz w:val="24"/>
+        </w:rPr>
+        <w:t xml:space="preserve"> </w:t>
+      </w:r>
+    </w:p>
+    <w:p>
+      <w:pPr>
+        <w:pStyle w:val="PargrafodaLista"/>
+        <w:ind w:left="360" w:firstLine="348"/>
+        <w:jc w:val="both"/>
+        <w:rPr>
+          <w:rFonts w:ascii="Arial" w:hAnsi="Arial" w:cs="Arial"/>
+          <w:sz w:val="24"/>
+        </w:rPr>
+      </w:pPr>
+      <w:r>
+        <w:rPr>
+          <w:rFonts w:ascii="Arial" w:hAnsi="Arial" w:cs="Arial"/>
+          <w:sz w:val="24"/>
+        </w:rPr>
+        <w:t>inteiro = 10</w:t>
+      </w:r>
+    </w:p>
+    <w:p>
+      <w:pPr>
+        <w:pStyle w:val="PargrafodaLista"/>
+        <w:ind w:left="360" w:firstLine="348"/>
+        <w:jc w:val="both"/>
+        <w:rPr>
+          <w:rFonts w:ascii="Arial" w:hAnsi="Arial" w:cs="Arial"/>
+          <w:sz w:val="24"/>
+        </w:rPr>
+      </w:pPr>
+      <w:r>
+        <w:rPr>
+          <w:rFonts w:ascii="Arial" w:hAnsi="Arial" w:cs="Arial"/>
+          <w:sz w:val="24"/>
+        </w:rPr>
+        <w:t xml:space="preserve"> flutuante </w:t>
+      </w:r>
+      <w:r>
+        <w:rPr>
+          <w:rFonts w:ascii="Arial" w:hAnsi="Arial" w:cs="Arial"/>
+          <w:sz w:val="24"/>
+        </w:rPr>
+        <w:t xml:space="preserve">= 3.14 </w:t>
+      </w:r>
+    </w:p>
+    <w:p>
+      <w:pPr>
+        <w:pStyle w:val="PargrafodaLista"/>
+        <w:ind w:left="360" w:firstLine="348"/>
+        <w:jc w:val="both"/>
+        <w:rPr>
+          <w:rFonts w:ascii="Arial" w:hAnsi="Arial" w:cs="Arial"/>
+          <w:sz w:val="24"/>
+        </w:rPr>
+      </w:pPr>
+      <w:r>
+        <w:rPr>
+          <w:rFonts w:ascii="Arial" w:hAnsi="Arial" w:cs="Arial"/>
+          <w:sz w:val="24"/>
+        </w:rPr>
+        <w:t>caractere = 'A'</w:t>
+      </w:r>
+    </w:p>
+    <w:p>
+      <w:pPr>
+        <w:pStyle w:val="PargrafodaLista"/>
+        <w:ind w:left="360" w:firstLine="348"/>
+        <w:jc w:val="both"/>
+        <w:rPr>
+          <w:rFonts w:ascii="Arial" w:hAnsi="Arial" w:cs="Arial"/>
+          <w:sz w:val="24"/>
+        </w:rPr>
+      </w:pPr>
+      <w:r>
+        <w:rPr>
+          <w:rFonts w:ascii="Arial" w:hAnsi="Arial" w:cs="Arial"/>
+          <w:sz w:val="24"/>
+        </w:rPr>
+        <w:t xml:space="preserve"> booleano = </w:t>
+      </w:r>
+      <w:proofErr w:type="spellStart"/>
+      <w:r>
+        <w:rPr>
+          <w:rFonts w:ascii="Arial" w:hAnsi="Arial" w:cs="Arial"/>
+          <w:sz w:val="24"/>
+        </w:rPr>
+        <w:t>True</w:t>
+      </w:r>
+      <w:proofErr w:type="spellEnd"/>
+      <w:r>
+        <w:rPr>
+          <w:rFonts w:ascii="Arial" w:hAnsi="Arial" w:cs="Arial"/>
+          <w:sz w:val="24"/>
+        </w:rPr>
+        <w:t xml:space="preserve"> </w:t>
+      </w:r>
+    </w:p>
+    <w:p>
+      <w:pPr>
+        <w:pStyle w:val="PargrafodaLista"/>
+        <w:ind w:left="360" w:firstLine="348"/>
+        <w:jc w:val="both"/>
+        <w:rPr>
+          <w:rFonts w:ascii="Arial" w:hAnsi="Arial" w:cs="Arial"/>
+          <w:sz w:val="24"/>
+        </w:rPr>
+      </w:pPr>
+      <w:proofErr w:type="spellStart"/>
+      <w:r>
+        <w:rPr>
+          <w:rFonts w:ascii="Arial" w:hAnsi="Arial" w:cs="Arial"/>
+          <w:sz w:val="24"/>
+        </w:rPr>
+        <w:t>string</w:t>
+      </w:r>
+      <w:proofErr w:type="spellEnd"/>
+      <w:r>
+        <w:rPr>
+          <w:rFonts w:ascii="Arial" w:hAnsi="Arial" w:cs="Arial"/>
+          <w:sz w:val="24"/>
+        </w:rPr>
+        <w:t xml:space="preserve"> = "Olá, mundo!" </w:t>
+      </w:r>
+    </w:p>
+    <w:p>
+      <w:pPr>
+        <w:pStyle w:val="PargrafodaLista"/>
+        <w:ind w:left="360"/>
+        <w:jc w:val="both"/>
+        <w:rPr>
+          <w:rFonts w:ascii="Arial" w:hAnsi="Arial" w:cs="Arial"/>
+          <w:sz w:val="24"/>
+        </w:rPr>
+      </w:pPr>
+    </w:p>
+    <w:p>
+      <w:pPr>
+        <w:pStyle w:val="PargrafodaLista"/>
+        <w:ind w:left="360"/>
+        <w:jc w:val="both"/>
+        <w:rPr>
+          <w:rFonts w:ascii="Arial" w:hAnsi="Arial" w:cs="Arial"/>
+          <w:sz w:val="24"/>
+        </w:rPr>
+      </w:pPr>
+      <w:r>
+        <w:rPr>
+          <w:rFonts w:ascii="Arial" w:hAnsi="Arial" w:cs="Arial"/>
+          <w:sz w:val="24"/>
+        </w:rPr>
+        <w:t>Esses são os principais tipos de dados e variáveis em programação, essenciais para armazenar e manipular informações durante a execução de um programa.</w:t>
+      </w:r>
+    </w:p>
+    <w:p>
+      <w:pPr>
+        <w:pStyle w:val="PargrafodaLista"/>
+        <w:ind w:left="360"/>
+        <w:jc w:val="both"/>
+        <w:rPr>
+          <w:rFonts w:ascii="Arial" w:hAnsi="Arial" w:cs="Arial"/>
+          <w:sz w:val="24"/>
+        </w:rPr>
+      </w:pPr>
+    </w:p>
+    <w:p>
+      <w:pPr>
+        <w:pStyle w:val="PargrafodaLista"/>
+        <w:ind w:left="360"/>
+        <w:jc w:val="both"/>
+        <w:rPr>
+          <w:rFonts w:ascii="Arial" w:hAnsi="Arial" w:cs="Arial"/>
           <w:sz w:val="24"/>
         </w:rPr>
       </w:pPr>
@@ -1644,8 +3300,592 @@
       </w:rPr>
     </w:lvl>
   </w:abstractNum>
+  <w:abstractNum w:abstractNumId="1" w15:restartNumberingAfterBreak="0">
+    <w:nsid w:val="238B3F2F"/>
+    <w:multiLevelType w:val="multilevel"/>
+    <w:tmpl w:val="5994146E"/>
+    <w:lvl w:ilvl="0">
+      <w:start w:val="1"/>
+      <w:numFmt w:val="decimal"/>
+      <w:lvlText w:val="%1"/>
+      <w:lvlJc w:val="left"/>
+      <w:pPr>
+        <w:ind w:left="360" w:hanging="360"/>
+      </w:pPr>
+      <w:rPr>
+        <w:rFonts w:hint="default"/>
+      </w:rPr>
+    </w:lvl>
+    <w:lvl w:ilvl="1">
+      <w:start w:val="1"/>
+      <w:numFmt w:val="decimal"/>
+      <w:lvlText w:val="%1.%2"/>
+      <w:lvlJc w:val="left"/>
+      <w:pPr>
+        <w:ind w:left="1065" w:hanging="360"/>
+      </w:pPr>
+      <w:rPr>
+        <w:rFonts w:hint="default"/>
+      </w:rPr>
+    </w:lvl>
+    <w:lvl w:ilvl="2">
+      <w:start w:val="1"/>
+      <w:numFmt w:val="decimal"/>
+      <w:lvlText w:val="%1.%2.%3"/>
+      <w:lvlJc w:val="left"/>
+      <w:pPr>
+        <w:ind w:left="2130" w:hanging="720"/>
+      </w:pPr>
+      <w:rPr>
+        <w:rFonts w:hint="default"/>
+      </w:rPr>
+    </w:lvl>
+    <w:lvl w:ilvl="3">
+      <w:start w:val="1"/>
+      <w:numFmt w:val="decimal"/>
+      <w:lvlText w:val="%1.%2.%3.%4"/>
+      <w:lvlJc w:val="left"/>
+      <w:pPr>
+        <w:ind w:left="2835" w:hanging="720"/>
+      </w:pPr>
+      <w:rPr>
+        <w:rFonts w:hint="default"/>
+      </w:rPr>
+    </w:lvl>
+    <w:lvl w:ilvl="4">
+      <w:start w:val="1"/>
+      <w:numFmt w:val="decimal"/>
+      <w:lvlText w:val="%1.%2.%3.%4.%5"/>
+      <w:lvlJc w:val="left"/>
+      <w:pPr>
+        <w:ind w:left="3900" w:hanging="1080"/>
+      </w:pPr>
+      <w:rPr>
+        <w:rFonts w:hint="default"/>
+      </w:rPr>
+    </w:lvl>
+    <w:lvl w:ilvl="5">
+      <w:start w:val="1"/>
+      <w:numFmt w:val="decimal"/>
+      <w:lvlText w:val="%1.%2.%3.%4.%5.%6"/>
+      <w:lvlJc w:val="left"/>
+      <w:pPr>
+        <w:ind w:left="4605" w:hanging="1080"/>
+      </w:pPr>
+      <w:rPr>
+        <w:rFonts w:hint="default"/>
+      </w:rPr>
+    </w:lvl>
+    <w:lvl w:ilvl="6">
+      <w:start w:val="1"/>
+      <w:numFmt w:val="decimal"/>
+      <w:lvlText w:val="%1.%2.%3.%4.%5.%6.%7"/>
+      <w:lvlJc w:val="left"/>
+      <w:pPr>
+        <w:ind w:left="5670" w:hanging="1440"/>
+      </w:pPr>
+      <w:rPr>
+        <w:rFonts w:hint="default"/>
+      </w:rPr>
+    </w:lvl>
+    <w:lvl w:ilvl="7">
+      <w:start w:val="1"/>
+      <w:numFmt w:val="decimal"/>
+      <w:lvlText w:val="%1.%2.%3.%4.%5.%6.%7.%8"/>
+      <w:lvlJc w:val="left"/>
+      <w:pPr>
+        <w:ind w:left="6375" w:hanging="1440"/>
+      </w:pPr>
+      <w:rPr>
+        <w:rFonts w:hint="default"/>
+      </w:rPr>
+    </w:lvl>
+    <w:lvl w:ilvl="8">
+      <w:start w:val="1"/>
+      <w:numFmt w:val="decimal"/>
+      <w:lvlText w:val="%1.%2.%3.%4.%5.%6.%7.%8.%9"/>
+      <w:lvlJc w:val="left"/>
+      <w:pPr>
+        <w:ind w:left="7080" w:hanging="1440"/>
+      </w:pPr>
+      <w:rPr>
+        <w:rFonts w:hint="default"/>
+      </w:rPr>
+    </w:lvl>
+  </w:abstractNum>
+  <w:abstractNum w:abstractNumId="2" w15:restartNumberingAfterBreak="0">
+    <w:nsid w:val="2D5D081C"/>
+    <w:multiLevelType w:val="multilevel"/>
+    <w:tmpl w:val="5994146E"/>
+    <w:lvl w:ilvl="0">
+      <w:start w:val="1"/>
+      <w:numFmt w:val="decimal"/>
+      <w:lvlText w:val="%1"/>
+      <w:lvlJc w:val="left"/>
+      <w:pPr>
+        <w:ind w:left="360" w:hanging="360"/>
+      </w:pPr>
+      <w:rPr>
+        <w:rFonts w:hint="default"/>
+      </w:rPr>
+    </w:lvl>
+    <w:lvl w:ilvl="1">
+      <w:start w:val="1"/>
+      <w:numFmt w:val="decimal"/>
+      <w:lvlText w:val="%1.%2"/>
+      <w:lvlJc w:val="left"/>
+      <w:pPr>
+        <w:ind w:left="1065" w:hanging="360"/>
+      </w:pPr>
+      <w:rPr>
+        <w:rFonts w:hint="default"/>
+      </w:rPr>
+    </w:lvl>
+    <w:lvl w:ilvl="2">
+      <w:start w:val="1"/>
+      <w:numFmt w:val="decimal"/>
+      <w:lvlText w:val="%1.%2.%3"/>
+      <w:lvlJc w:val="left"/>
+      <w:pPr>
+        <w:ind w:left="2130" w:hanging="720"/>
+      </w:pPr>
+      <w:rPr>
+        <w:rFonts w:hint="default"/>
+      </w:rPr>
+    </w:lvl>
+    <w:lvl w:ilvl="3">
+      <w:start w:val="1"/>
+      <w:numFmt w:val="decimal"/>
+      <w:lvlText w:val="%1.%2.%3.%4"/>
+      <w:lvlJc w:val="left"/>
+      <w:pPr>
+        <w:ind w:left="2835" w:hanging="720"/>
+      </w:pPr>
+      <w:rPr>
+        <w:rFonts w:hint="default"/>
+      </w:rPr>
+    </w:lvl>
+    <w:lvl w:ilvl="4">
+      <w:start w:val="1"/>
+      <w:numFmt w:val="decimal"/>
+      <w:lvlText w:val="%1.%2.%3.%4.%5"/>
+      <w:lvlJc w:val="left"/>
+      <w:pPr>
+        <w:ind w:left="3900" w:hanging="1080"/>
+      </w:pPr>
+      <w:rPr>
+        <w:rFonts w:hint="default"/>
+      </w:rPr>
+    </w:lvl>
+    <w:lvl w:ilvl="5">
+      <w:start w:val="1"/>
+      <w:numFmt w:val="decimal"/>
+      <w:lvlText w:val="%1.%2.%3.%4.%5.%6"/>
+      <w:lvlJc w:val="left"/>
+      <w:pPr>
+        <w:ind w:left="4605" w:hanging="1080"/>
+      </w:pPr>
+      <w:rPr>
+        <w:rFonts w:hint="default"/>
+      </w:rPr>
+    </w:lvl>
+    <w:lvl w:ilvl="6">
+      <w:start w:val="1"/>
+      <w:numFmt w:val="decimal"/>
+      <w:lvlText w:val="%1.%2.%3.%4.%5.%6.%7"/>
+      <w:lvlJc w:val="left"/>
+      <w:pPr>
+        <w:ind w:left="5670" w:hanging="1440"/>
+      </w:pPr>
+      <w:rPr>
+        <w:rFonts w:hint="default"/>
+      </w:rPr>
+    </w:lvl>
+    <w:lvl w:ilvl="7">
+      <w:start w:val="1"/>
+      <w:numFmt w:val="decimal"/>
+      <w:lvlText w:val="%1.%2.%3.%4.%5.%6.%7.%8"/>
+      <w:lvlJc w:val="left"/>
+      <w:pPr>
+        <w:ind w:left="6375" w:hanging="1440"/>
+      </w:pPr>
+      <w:rPr>
+        <w:rFonts w:hint="default"/>
+      </w:rPr>
+    </w:lvl>
+    <w:lvl w:ilvl="8">
+      <w:start w:val="1"/>
+      <w:numFmt w:val="decimal"/>
+      <w:lvlText w:val="%1.%2.%3.%4.%5.%6.%7.%8.%9"/>
+      <w:lvlJc w:val="left"/>
+      <w:pPr>
+        <w:ind w:left="7080" w:hanging="1440"/>
+      </w:pPr>
+      <w:rPr>
+        <w:rFonts w:hint="default"/>
+      </w:rPr>
+    </w:lvl>
+  </w:abstractNum>
+  <w:abstractNum w:abstractNumId="3" w15:restartNumberingAfterBreak="0">
+    <w:nsid w:val="5DAD0664"/>
+    <w:multiLevelType w:val="multilevel"/>
+    <w:tmpl w:val="9C4CB40E"/>
+    <w:lvl w:ilvl="0">
+      <w:start w:val="1"/>
+      <w:numFmt w:val="decimal"/>
+      <w:lvlText w:val="%1."/>
+      <w:lvlJc w:val="left"/>
+      <w:pPr>
+        <w:tabs>
+          <w:tab w:val="num" w:pos="720"/>
+        </w:tabs>
+        <w:ind w:left="720" w:hanging="360"/>
+      </w:pPr>
+    </w:lvl>
+    <w:lvl w:ilvl="1">
+      <w:start w:val="1"/>
+      <w:numFmt w:val="bullet"/>
+      <w:lvlText w:val=""/>
+      <w:lvlJc w:val="left"/>
+      <w:pPr>
+        <w:tabs>
+          <w:tab w:val="num" w:pos="1440"/>
+        </w:tabs>
+        <w:ind w:left="1440" w:hanging="360"/>
+      </w:pPr>
+      <w:rPr>
+        <w:rFonts w:ascii="Symbol" w:hAnsi="Symbol" w:hint="default"/>
+        <w:sz w:val="20"/>
+      </w:rPr>
+    </w:lvl>
+    <w:lvl w:ilvl="2" w:tentative="1">
+      <w:start w:val="1"/>
+      <w:numFmt w:val="decimal"/>
+      <w:lvlText w:val="%3."/>
+      <w:lvlJc w:val="left"/>
+      <w:pPr>
+        <w:tabs>
+          <w:tab w:val="num" w:pos="2160"/>
+        </w:tabs>
+        <w:ind w:left="2160" w:hanging="360"/>
+      </w:pPr>
+    </w:lvl>
+    <w:lvl w:ilvl="3" w:tentative="1">
+      <w:start w:val="1"/>
+      <w:numFmt w:val="decimal"/>
+      <w:lvlText w:val="%4."/>
+      <w:lvlJc w:val="left"/>
+      <w:pPr>
+        <w:tabs>
+          <w:tab w:val="num" w:pos="2880"/>
+        </w:tabs>
+        <w:ind w:left="2880" w:hanging="360"/>
+      </w:pPr>
+    </w:lvl>
+    <w:lvl w:ilvl="4" w:tentative="1">
+      <w:start w:val="1"/>
+      <w:numFmt w:val="decimal"/>
+      <w:lvlText w:val="%5."/>
+      <w:lvlJc w:val="left"/>
+      <w:pPr>
+        <w:tabs>
+          <w:tab w:val="num" w:pos="3600"/>
+        </w:tabs>
+        <w:ind w:left="3600" w:hanging="360"/>
+      </w:pPr>
+    </w:lvl>
+    <w:lvl w:ilvl="5" w:tentative="1">
+      <w:start w:val="1"/>
+      <w:numFmt w:val="decimal"/>
+      <w:lvlText w:val="%6."/>
+      <w:lvlJc w:val="left"/>
+      <w:pPr>
+        <w:tabs>
+          <w:tab w:val="num" w:pos="4320"/>
+        </w:tabs>
+        <w:ind w:left="4320" w:hanging="360"/>
+      </w:pPr>
+    </w:lvl>
+    <w:lvl w:ilvl="6" w:tentative="1">
+      <w:start w:val="1"/>
+      <w:numFmt w:val="decimal"/>
+      <w:lvlText w:val="%7."/>
+      <w:lvlJc w:val="left"/>
+      <w:pPr>
+        <w:tabs>
+          <w:tab w:val="num" w:pos="5040"/>
+        </w:tabs>
+        <w:ind w:left="5040" w:hanging="360"/>
+      </w:pPr>
+    </w:lvl>
+    <w:lvl w:ilvl="7" w:tentative="1">
+      <w:start w:val="1"/>
+      <w:numFmt w:val="decimal"/>
+      <w:lvlText w:val="%8."/>
+      <w:lvlJc w:val="left"/>
+      <w:pPr>
+        <w:tabs>
+          <w:tab w:val="num" w:pos="5760"/>
+        </w:tabs>
+        <w:ind w:left="5760" w:hanging="360"/>
+      </w:pPr>
+    </w:lvl>
+    <w:lvl w:ilvl="8" w:tentative="1">
+      <w:start w:val="1"/>
+      <w:numFmt w:val="decimal"/>
+      <w:lvlText w:val="%9."/>
+      <w:lvlJc w:val="left"/>
+      <w:pPr>
+        <w:tabs>
+          <w:tab w:val="num" w:pos="6480"/>
+        </w:tabs>
+        <w:ind w:left="6480" w:hanging="360"/>
+      </w:pPr>
+    </w:lvl>
+  </w:abstractNum>
+  <w:abstractNum w:abstractNumId="4" w15:restartNumberingAfterBreak="0">
+    <w:nsid w:val="5DFB3535"/>
+    <w:multiLevelType w:val="multilevel"/>
+    <w:tmpl w:val="C8587E8E"/>
+    <w:lvl w:ilvl="0">
+      <w:start w:val="1"/>
+      <w:numFmt w:val="decimal"/>
+      <w:lvlText w:val="%1."/>
+      <w:lvlJc w:val="left"/>
+      <w:pPr>
+        <w:tabs>
+          <w:tab w:val="num" w:pos="720"/>
+        </w:tabs>
+        <w:ind w:left="720" w:hanging="360"/>
+      </w:pPr>
+    </w:lvl>
+    <w:lvl w:ilvl="1" w:tentative="1">
+      <w:start w:val="1"/>
+      <w:numFmt w:val="decimal"/>
+      <w:lvlText w:val="%2."/>
+      <w:lvlJc w:val="left"/>
+      <w:pPr>
+        <w:tabs>
+          <w:tab w:val="num" w:pos="1440"/>
+        </w:tabs>
+        <w:ind w:left="1440" w:hanging="360"/>
+      </w:pPr>
+    </w:lvl>
+    <w:lvl w:ilvl="2" w:tentative="1">
+      <w:start w:val="1"/>
+      <w:numFmt w:val="decimal"/>
+      <w:lvlText w:val="%3."/>
+      <w:lvlJc w:val="left"/>
+      <w:pPr>
+        <w:tabs>
+          <w:tab w:val="num" w:pos="2160"/>
+        </w:tabs>
+        <w:ind w:left="2160" w:hanging="360"/>
+      </w:pPr>
+    </w:lvl>
+    <w:lvl w:ilvl="3" w:tentative="1">
+      <w:start w:val="1"/>
+      <w:numFmt w:val="decimal"/>
+      <w:lvlText w:val="%4."/>
+      <w:lvlJc w:val="left"/>
+      <w:pPr>
+        <w:tabs>
+          <w:tab w:val="num" w:pos="2880"/>
+        </w:tabs>
+        <w:ind w:left="2880" w:hanging="360"/>
+      </w:pPr>
+    </w:lvl>
+    <w:lvl w:ilvl="4" w:tentative="1">
+      <w:start w:val="1"/>
+      <w:numFmt w:val="decimal"/>
+      <w:lvlText w:val="%5."/>
+      <w:lvlJc w:val="left"/>
+      <w:pPr>
+        <w:tabs>
+          <w:tab w:val="num" w:pos="3600"/>
+        </w:tabs>
+        <w:ind w:left="3600" w:hanging="360"/>
+      </w:pPr>
+    </w:lvl>
+    <w:lvl w:ilvl="5" w:tentative="1">
+      <w:start w:val="1"/>
+      <w:numFmt w:val="decimal"/>
+      <w:lvlText w:val="%6."/>
+      <w:lvlJc w:val="left"/>
+      <w:pPr>
+        <w:tabs>
+          <w:tab w:val="num" w:pos="4320"/>
+        </w:tabs>
+        <w:ind w:left="4320" w:hanging="360"/>
+      </w:pPr>
+    </w:lvl>
+    <w:lvl w:ilvl="6" w:tentative="1">
+      <w:start w:val="1"/>
+      <w:numFmt w:val="decimal"/>
+      <w:lvlText w:val="%7."/>
+      <w:lvlJc w:val="left"/>
+      <w:pPr>
+        <w:tabs>
+          <w:tab w:val="num" w:pos="5040"/>
+        </w:tabs>
+        <w:ind w:left="5040" w:hanging="360"/>
+      </w:pPr>
+    </w:lvl>
+    <w:lvl w:ilvl="7" w:tentative="1">
+      <w:start w:val="1"/>
+      <w:numFmt w:val="decimal"/>
+      <w:lvlText w:val="%8."/>
+      <w:lvlJc w:val="left"/>
+      <w:pPr>
+        <w:tabs>
+          <w:tab w:val="num" w:pos="5760"/>
+        </w:tabs>
+        <w:ind w:left="5760" w:hanging="360"/>
+      </w:pPr>
+    </w:lvl>
+    <w:lvl w:ilvl="8" w:tentative="1">
+      <w:start w:val="1"/>
+      <w:numFmt w:val="decimal"/>
+      <w:lvlText w:val="%9."/>
+      <w:lvlJc w:val="left"/>
+      <w:pPr>
+        <w:tabs>
+          <w:tab w:val="num" w:pos="6480"/>
+        </w:tabs>
+        <w:ind w:left="6480" w:hanging="360"/>
+      </w:pPr>
+    </w:lvl>
+  </w:abstractNum>
+  <w:abstractNum w:abstractNumId="5" w15:restartNumberingAfterBreak="0">
+    <w:nsid w:val="76322245"/>
+    <w:multiLevelType w:val="multilevel"/>
+    <w:tmpl w:val="5994146E"/>
+    <w:lvl w:ilvl="0">
+      <w:start w:val="1"/>
+      <w:numFmt w:val="decimal"/>
+      <w:lvlText w:val="%1"/>
+      <w:lvlJc w:val="left"/>
+      <w:pPr>
+        <w:ind w:left="360" w:hanging="360"/>
+      </w:pPr>
+      <w:rPr>
+        <w:rFonts w:hint="default"/>
+      </w:rPr>
+    </w:lvl>
+    <w:lvl w:ilvl="1">
+      <w:start w:val="1"/>
+      <w:numFmt w:val="decimal"/>
+      <w:lvlText w:val="%1.%2"/>
+      <w:lvlJc w:val="left"/>
+      <w:pPr>
+        <w:ind w:left="1065" w:hanging="360"/>
+      </w:pPr>
+      <w:rPr>
+        <w:rFonts w:hint="default"/>
+      </w:rPr>
+    </w:lvl>
+    <w:lvl w:ilvl="2">
+      <w:start w:val="1"/>
+      <w:numFmt w:val="decimal"/>
+      <w:lvlText w:val="%1.%2.%3"/>
+      <w:lvlJc w:val="left"/>
+      <w:pPr>
+        <w:ind w:left="2130" w:hanging="720"/>
+      </w:pPr>
+      <w:rPr>
+        <w:rFonts w:hint="default"/>
+      </w:rPr>
+    </w:lvl>
+    <w:lvl w:ilvl="3">
+      <w:start w:val="1"/>
+      <w:numFmt w:val="decimal"/>
+      <w:lvlText w:val="%1.%2.%3.%4"/>
+      <w:lvlJc w:val="left"/>
+      <w:pPr>
+        <w:ind w:left="2835" w:hanging="720"/>
+      </w:pPr>
+      <w:rPr>
+        <w:rFonts w:hint="default"/>
+      </w:rPr>
+    </w:lvl>
+    <w:lvl w:ilvl="4">
+      <w:start w:val="1"/>
+      <w:numFmt w:val="decimal"/>
+      <w:lvlText w:val="%1.%2.%3.%4.%5"/>
+      <w:lvlJc w:val="left"/>
+      <w:pPr>
+        <w:ind w:left="3900" w:hanging="1080"/>
+      </w:pPr>
+      <w:rPr>
+        <w:rFonts w:hint="default"/>
+      </w:rPr>
+    </w:lvl>
+    <w:lvl w:ilvl="5">
+      <w:start w:val="1"/>
+      <w:numFmt w:val="decimal"/>
+      <w:lvlText w:val="%1.%2.%3.%4.%5.%6"/>
+      <w:lvlJc w:val="left"/>
+      <w:pPr>
+        <w:ind w:left="4605" w:hanging="1080"/>
+      </w:pPr>
+      <w:rPr>
+        <w:rFonts w:hint="default"/>
+      </w:rPr>
+    </w:lvl>
+    <w:lvl w:ilvl="6">
+      <w:start w:val="1"/>
+      <w:numFmt w:val="decimal"/>
+      <w:lvlText w:val="%1.%2.%3.%4.%5.%6.%7"/>
+      <w:lvlJc w:val="left"/>
+      <w:pPr>
+        <w:ind w:left="5670" w:hanging="1440"/>
+      </w:pPr>
+      <w:rPr>
+        <w:rFonts w:hint="default"/>
+      </w:rPr>
+    </w:lvl>
+    <w:lvl w:ilvl="7">
+      <w:start w:val="1"/>
+      <w:numFmt w:val="decimal"/>
+      <w:lvlText w:val="%1.%2.%3.%4.%5.%6.%7.%8"/>
+      <w:lvlJc w:val="left"/>
+      <w:pPr>
+        <w:ind w:left="6375" w:hanging="1440"/>
+      </w:pPr>
+      <w:rPr>
+        <w:rFonts w:hint="default"/>
+      </w:rPr>
+    </w:lvl>
+    <w:lvl w:ilvl="8">
+      <w:start w:val="1"/>
+      <w:numFmt w:val="decimal"/>
+      <w:lvlText w:val="%1.%2.%3.%4.%5.%6.%7.%8.%9"/>
+      <w:lvlJc w:val="left"/>
+      <w:pPr>
+        <w:ind w:left="7080" w:hanging="1440"/>
+      </w:pPr>
+      <w:rPr>
+        <w:rFonts w:hint="default"/>
+      </w:rPr>
+    </w:lvl>
+  </w:abstractNum>
   <w:num w:numId="1">
     <w:abstractNumId w:val="0"/>
+  </w:num>
+  <w:num w:numId="2">
+    <w:abstractNumId w:val="4"/>
+  </w:num>
+  <w:num w:numId="3">
+    <w:abstractNumId w:val="1"/>
+  </w:num>
+  <w:num w:numId="4">
+    <w:abstractNumId w:val="3"/>
+  </w:num>
+  <w:num w:numId="5">
+    <w:abstractNumId w:val="2"/>
+  </w:num>
+  <w:num w:numId="6">
+    <w:abstractNumId w:val="5"/>
   </w:num>
 </w:numbering>
 </file>
@@ -2154,6 +4394,127 @@
       <w:contextualSpacing/>
     </w:pPr>
   </w:style>
+  <w:style w:type="paragraph" w:styleId="NormalWeb">
+    <w:name w:val="Normal (Web)"/>
+    <w:basedOn w:val="Normal"/>
+    <w:uiPriority w:val="99"/>
+    <w:semiHidden/>
+    <w:unhideWhenUsed/>
+    <w:rsid w:val="005C3D32"/>
+    <w:pPr>
+      <w:spacing w:before="100" w:beforeAutospacing="1" w:after="100" w:afterAutospacing="1" w:line="240" w:lineRule="auto"/>
+    </w:pPr>
+    <w:rPr>
+      <w:rFonts w:ascii="Times New Roman" w:eastAsia="Times New Roman" w:hAnsi="Times New Roman" w:cs="Times New Roman"/>
+      <w:sz w:val="24"/>
+      <w:szCs w:val="24"/>
+      <w:lang w:eastAsia="pt-BR"/>
+    </w:rPr>
+  </w:style>
+  <w:style w:type="character" w:styleId="Forte">
+    <w:name w:val="Strong"/>
+    <w:basedOn w:val="Fontepargpadro"/>
+    <w:uiPriority w:val="22"/>
+    <w:qFormat/>
+    <w:rsid w:val="005C3D32"/>
+    <w:rPr>
+      <w:b/>
+      <w:bCs/>
+    </w:rPr>
+  </w:style>
+  <w:style w:type="paragraph" w:styleId="Pr-formataoHTML">
+    <w:name w:val="HTML Preformatted"/>
+    <w:basedOn w:val="Normal"/>
+    <w:link w:val="Pr-formataoHTMLChar"/>
+    <w:uiPriority w:val="99"/>
+    <w:semiHidden/>
+    <w:unhideWhenUsed/>
+    <w:rsid w:val="005C3D32"/>
+    <w:pPr>
+      <w:tabs>
+        <w:tab w:val="left" w:pos="916"/>
+        <w:tab w:val="left" w:pos="1832"/>
+        <w:tab w:val="left" w:pos="2748"/>
+        <w:tab w:val="left" w:pos="3664"/>
+        <w:tab w:val="left" w:pos="4580"/>
+        <w:tab w:val="left" w:pos="5496"/>
+        <w:tab w:val="left" w:pos="6412"/>
+        <w:tab w:val="left" w:pos="7328"/>
+        <w:tab w:val="left" w:pos="8244"/>
+        <w:tab w:val="left" w:pos="9160"/>
+        <w:tab w:val="left" w:pos="10076"/>
+        <w:tab w:val="left" w:pos="10992"/>
+        <w:tab w:val="left" w:pos="11908"/>
+        <w:tab w:val="left" w:pos="12824"/>
+        <w:tab w:val="left" w:pos="13740"/>
+        <w:tab w:val="left" w:pos="14656"/>
+      </w:tabs>
+      <w:spacing w:after="0" w:line="240" w:lineRule="auto"/>
+    </w:pPr>
+    <w:rPr>
+      <w:rFonts w:ascii="Courier New" w:eastAsia="Times New Roman" w:hAnsi="Courier New" w:cs="Courier New"/>
+      <w:sz w:val="20"/>
+      <w:szCs w:val="20"/>
+      <w:lang w:eastAsia="pt-BR"/>
+    </w:rPr>
+  </w:style>
+  <w:style w:type="character" w:customStyle="1" w:styleId="Pr-formataoHTMLChar">
+    <w:name w:val="Pré-formatação HTML Char"/>
+    <w:basedOn w:val="Fontepargpadro"/>
+    <w:link w:val="Pr-formataoHTML"/>
+    <w:uiPriority w:val="99"/>
+    <w:semiHidden/>
+    <w:rsid w:val="005C3D32"/>
+    <w:rPr>
+      <w:rFonts w:ascii="Courier New" w:eastAsia="Times New Roman" w:hAnsi="Courier New" w:cs="Courier New"/>
+      <w:sz w:val="20"/>
+      <w:szCs w:val="20"/>
+      <w:lang w:eastAsia="pt-BR"/>
+    </w:rPr>
+  </w:style>
+  <w:style w:type="character" w:styleId="CdigoHTML">
+    <w:name w:val="HTML Code"/>
+    <w:basedOn w:val="Fontepargpadro"/>
+    <w:uiPriority w:val="99"/>
+    <w:semiHidden/>
+    <w:unhideWhenUsed/>
+    <w:rsid w:val="005C3D32"/>
+    <w:rPr>
+      <w:rFonts w:ascii="Courier New" w:eastAsia="Times New Roman" w:hAnsi="Courier New" w:cs="Courier New"/>
+      <w:sz w:val="20"/>
+      <w:szCs w:val="20"/>
+    </w:rPr>
+  </w:style>
+  <w:style w:type="character" w:customStyle="1" w:styleId="hljs-builtin">
+    <w:name w:val="hljs-built_in"/>
+    <w:basedOn w:val="Fontepargpadro"/>
+    <w:rsid w:val="005C3D32"/>
+  </w:style>
+  <w:style w:type="character" w:customStyle="1" w:styleId="hljs-variable">
+    <w:name w:val="hljs-variable"/>
+    <w:basedOn w:val="Fontepargpadro"/>
+    <w:rsid w:val="005C3D32"/>
+  </w:style>
+  <w:style w:type="character" w:customStyle="1" w:styleId="hljs-operator">
+    <w:name w:val="hljs-operator"/>
+    <w:basedOn w:val="Fontepargpadro"/>
+    <w:rsid w:val="005C3D32"/>
+  </w:style>
+  <w:style w:type="character" w:customStyle="1" w:styleId="hljs-number">
+    <w:name w:val="hljs-number"/>
+    <w:basedOn w:val="Fontepargpadro"/>
+    <w:rsid w:val="005C3D32"/>
+  </w:style>
+  <w:style w:type="character" w:customStyle="1" w:styleId="hljs-string">
+    <w:name w:val="hljs-string"/>
+    <w:basedOn w:val="Fontepargpadro"/>
+    <w:rsid w:val="005C3D32"/>
+  </w:style>
+  <w:style w:type="character" w:customStyle="1" w:styleId="hljs-literal">
+    <w:name w:val="hljs-literal"/>
+    <w:basedOn w:val="Fontepargpadro"/>
+    <w:rsid w:val="004618CB"/>
+  </w:style>
 </w:styles>
 </file>
 
@@ -2457,7 +4818,7 @@
 </file>
 
 <file path=customXml/itemProps1.xml><?xml version="1.0" encoding="utf-8"?>
-<ds:datastoreItem xmlns:ds="http://schemas.openxmlformats.org/officeDocument/2006/customXml" ds:itemID="{82BE0B8B-C9B7-4696-B979-E4801886A5B7}">
+<ds:datastoreItem xmlns:ds="http://schemas.openxmlformats.org/officeDocument/2006/customXml" ds:itemID="{5416EDC2-E791-4370-AE73-396FC1B46626}">
   <ds:schemaRefs>
     <ds:schemaRef ds:uri="http://schemas.openxmlformats.org/officeDocument/2006/bibliography"/>
   </ds:schemaRefs>

</xml_diff>

<commit_message>
adicionado pesquisa sobre Funções de modularização
</commit_message>
<xml_diff>
--- a/algorítmos e logica de progamação.docx
+++ b/algorítmos e logica de progamação.docx
@@ -894,7 +894,7 @@
             <w:t>..........................</w:t>
           </w:r>
           <w:r>
-            <w:t>6</w:t>
+            <w:t>7</w:t>
           </w:r>
         </w:p>
         <w:p>
@@ -939,7 +939,7 @@
             <w:t xml:space="preserve"> MODULARIZAÇÃO...................................................................................................................</w:t>
           </w:r>
           <w:r>
-            <w:t>7</w:t>
+            <w:t>8</w:t>
           </w:r>
         </w:p>
         <w:p>
@@ -1690,689 +1690,699 @@
           <w:sz w:val="24"/>
         </w:rPr>
       </w:pPr>
-      <w:r>
-        <w:rPr>
-          <w:rFonts w:ascii="Arial" w:hAnsi="Arial" w:cs="Arial"/>
-          <w:b/>
+    </w:p>
+    <w:p>
+      <w:pPr>
+        <w:jc w:val="center"/>
+        <w:rPr>
+          <w:rFonts w:ascii="Arial" w:hAnsi="Arial" w:cs="Arial"/>
+          <w:b/>
+          <w:sz w:val="24"/>
+        </w:rPr>
+      </w:pPr>
+      <w:r>
+        <w:rPr>
+          <w:rFonts w:ascii="Arial" w:hAnsi="Arial" w:cs="Arial"/>
+          <w:b/>
+          <w:sz w:val="24"/>
+        </w:rPr>
+        <w:t>ALGORITMOS QUE UTILIZAM ESTRUTURAS DE CONTROLE</w:t>
+      </w:r>
+    </w:p>
+    <w:p>
+      <w:pPr>
+        <w:jc w:val="both"/>
+        <w:rPr>
+          <w:rFonts w:ascii="Arial" w:hAnsi="Arial" w:cs="Arial"/>
+          <w:b/>
+          <w:sz w:val="24"/>
+        </w:rPr>
+      </w:pPr>
+      <w:r>
+        <w:rPr>
+          <w:rFonts w:ascii="Arial" w:hAnsi="Arial" w:cs="Arial"/>
+          <w:b/>
+          <w:sz w:val="24"/>
+        </w:rPr>
+        <w:t xml:space="preserve">Algoritmo para determinar se um número é par ou ímpar: </w:t>
+      </w:r>
+    </w:p>
+    <w:p>
+      <w:pPr>
+        <w:jc w:val="both"/>
+        <w:rPr>
+          <w:rFonts w:ascii="Arial" w:hAnsi="Arial" w:cs="Arial"/>
+          <w:sz w:val="24"/>
+        </w:rPr>
+      </w:pPr>
+      <w:proofErr w:type="spellStart"/>
+      <w:r>
+        <w:rPr>
+          <w:rFonts w:ascii="Arial" w:hAnsi="Arial" w:cs="Arial"/>
+          <w:sz w:val="24"/>
+        </w:rPr>
+        <w:t>mathematica</w:t>
+      </w:r>
+      <w:proofErr w:type="spellEnd"/>
+      <w:r>
+        <w:rPr>
+          <w:rFonts w:ascii="Arial" w:hAnsi="Arial" w:cs="Arial"/>
+          <w:sz w:val="24"/>
+        </w:rPr>
+        <w:t xml:space="preserve"> </w:t>
+      </w:r>
+    </w:p>
+    <w:p>
+      <w:pPr>
+        <w:jc w:val="both"/>
+        <w:rPr>
+          <w:rFonts w:ascii="Arial" w:hAnsi="Arial" w:cs="Arial"/>
+          <w:sz w:val="24"/>
+        </w:rPr>
+      </w:pPr>
+      <w:r>
+        <w:rPr>
+          <w:rFonts w:ascii="Arial" w:hAnsi="Arial" w:cs="Arial"/>
+          <w:sz w:val="24"/>
+        </w:rPr>
+        <w:t xml:space="preserve">Início </w:t>
+      </w:r>
+    </w:p>
+    <w:p>
+      <w:pPr>
+        <w:jc w:val="both"/>
+        <w:rPr>
+          <w:rFonts w:ascii="Arial" w:hAnsi="Arial" w:cs="Arial"/>
+          <w:sz w:val="24"/>
+        </w:rPr>
+      </w:pPr>
+      <w:r>
+        <w:rPr>
+          <w:rFonts w:ascii="Arial" w:hAnsi="Arial" w:cs="Arial"/>
+          <w:sz w:val="24"/>
+        </w:rPr>
+        <w:t xml:space="preserve">   </w:t>
+      </w:r>
+      <w:r>
+        <w:rPr>
+          <w:rFonts w:ascii="Arial" w:hAnsi="Arial" w:cs="Arial"/>
+          <w:sz w:val="24"/>
+        </w:rPr>
+        <w:t>Ler o número</w:t>
+      </w:r>
+    </w:p>
+    <w:p>
+      <w:pPr>
+        <w:jc w:val="both"/>
+        <w:rPr>
+          <w:rFonts w:ascii="Arial" w:hAnsi="Arial" w:cs="Arial"/>
+          <w:sz w:val="24"/>
+        </w:rPr>
+      </w:pPr>
+      <w:r>
+        <w:rPr>
+          <w:rFonts w:ascii="Arial" w:hAnsi="Arial" w:cs="Arial"/>
+          <w:sz w:val="24"/>
+        </w:rPr>
+        <w:t xml:space="preserve"> </w:t>
+      </w:r>
+      <w:r>
+        <w:rPr>
+          <w:rFonts w:ascii="Arial" w:hAnsi="Arial" w:cs="Arial"/>
+          <w:sz w:val="24"/>
+        </w:rPr>
+        <w:t xml:space="preserve"> </w:t>
+      </w:r>
+      <w:r>
+        <w:rPr>
+          <w:rFonts w:ascii="Arial" w:hAnsi="Arial" w:cs="Arial"/>
+          <w:sz w:val="24"/>
+        </w:rPr>
+        <w:t>Se o número % 2 == 0</w:t>
+      </w:r>
+    </w:p>
+    <w:p>
+      <w:pPr>
+        <w:jc w:val="both"/>
+        <w:rPr>
+          <w:rFonts w:ascii="Arial" w:hAnsi="Arial" w:cs="Arial"/>
+          <w:sz w:val="24"/>
+        </w:rPr>
+      </w:pPr>
+      <w:r>
+        <w:rPr>
+          <w:rFonts w:ascii="Arial" w:hAnsi="Arial" w:cs="Arial"/>
+          <w:sz w:val="24"/>
+        </w:rPr>
+        <w:t xml:space="preserve">         </w:t>
+      </w:r>
+      <w:r>
+        <w:rPr>
+          <w:rFonts w:ascii="Arial" w:hAnsi="Arial" w:cs="Arial"/>
+          <w:sz w:val="24"/>
+        </w:rPr>
+        <w:t xml:space="preserve"> </w:t>
+      </w:r>
+      <w:r>
+        <w:rPr>
+          <w:rFonts w:ascii="Arial" w:hAnsi="Arial" w:cs="Arial"/>
+          <w:sz w:val="24"/>
+        </w:rPr>
+        <w:t xml:space="preserve"> </w:t>
+      </w:r>
+      <w:r>
+        <w:rPr>
+          <w:rFonts w:ascii="Arial" w:hAnsi="Arial" w:cs="Arial"/>
+          <w:sz w:val="24"/>
+        </w:rPr>
+        <w:t xml:space="preserve">Escrever "O número é par" </w:t>
+      </w:r>
+    </w:p>
+    <w:p>
+      <w:pPr>
+        <w:jc w:val="both"/>
+        <w:rPr>
+          <w:rFonts w:ascii="Arial" w:hAnsi="Arial" w:cs="Arial"/>
+          <w:sz w:val="24"/>
+        </w:rPr>
+      </w:pPr>
+      <w:r>
+        <w:rPr>
+          <w:rFonts w:ascii="Arial" w:hAnsi="Arial" w:cs="Arial"/>
+          <w:sz w:val="24"/>
+        </w:rPr>
+        <w:t xml:space="preserve"> </w:t>
+      </w:r>
+      <w:r>
+        <w:rPr>
+          <w:rFonts w:ascii="Arial" w:hAnsi="Arial" w:cs="Arial"/>
+          <w:sz w:val="24"/>
+        </w:rPr>
+        <w:t>Senão</w:t>
+      </w:r>
+    </w:p>
+    <w:p>
+      <w:pPr>
+        <w:jc w:val="both"/>
+        <w:rPr>
+          <w:rFonts w:ascii="Arial" w:hAnsi="Arial" w:cs="Arial"/>
+          <w:sz w:val="24"/>
+        </w:rPr>
+      </w:pPr>
+      <w:r>
+        <w:rPr>
+          <w:rFonts w:ascii="Arial" w:hAnsi="Arial" w:cs="Arial"/>
+          <w:sz w:val="24"/>
+        </w:rPr>
+        <w:t xml:space="preserve">       </w:t>
+      </w:r>
+      <w:r>
+        <w:rPr>
+          <w:rFonts w:ascii="Arial" w:hAnsi="Arial" w:cs="Arial"/>
+          <w:sz w:val="24"/>
+        </w:rPr>
+        <w:t xml:space="preserve">   </w:t>
+      </w:r>
+      <w:r>
+        <w:rPr>
+          <w:rFonts w:ascii="Arial" w:hAnsi="Arial" w:cs="Arial"/>
+          <w:sz w:val="24"/>
+        </w:rPr>
+        <w:t xml:space="preserve">Escrever "O número é ímpar" </w:t>
+      </w:r>
+    </w:p>
+    <w:p>
+      <w:pPr>
+        <w:jc w:val="both"/>
+        <w:rPr>
+          <w:rFonts w:ascii="Arial" w:hAnsi="Arial" w:cs="Arial"/>
+          <w:sz w:val="24"/>
+        </w:rPr>
+      </w:pPr>
+      <w:r>
+        <w:rPr>
+          <w:rFonts w:ascii="Arial" w:hAnsi="Arial" w:cs="Arial"/>
+          <w:sz w:val="24"/>
+        </w:rPr>
+        <w:t>Fim</w:t>
+      </w:r>
+    </w:p>
+    <w:p>
+      <w:pPr>
+        <w:jc w:val="both"/>
+        <w:rPr>
+          <w:rFonts w:ascii="Arial" w:hAnsi="Arial" w:cs="Arial"/>
+          <w:b/>
+          <w:sz w:val="24"/>
+        </w:rPr>
+      </w:pPr>
+      <w:r>
+        <w:rPr>
+          <w:rFonts w:ascii="Arial" w:hAnsi="Arial" w:cs="Arial"/>
+          <w:b/>
+          <w:sz w:val="24"/>
+        </w:rPr>
+        <w:t xml:space="preserve">Algoritmo para encontrar o maior número em uma lista: </w:t>
+      </w:r>
+    </w:p>
+    <w:p>
+      <w:pPr>
+        <w:jc w:val="both"/>
+        <w:rPr>
+          <w:rFonts w:ascii="Arial" w:hAnsi="Arial" w:cs="Arial"/>
+          <w:sz w:val="24"/>
+        </w:rPr>
+      </w:pPr>
+      <w:proofErr w:type="spellStart"/>
+      <w:r>
+        <w:rPr>
+          <w:rFonts w:ascii="Arial" w:hAnsi="Arial" w:cs="Arial"/>
+          <w:sz w:val="24"/>
+        </w:rPr>
+        <w:t>markdown</w:t>
+      </w:r>
+      <w:proofErr w:type="spellEnd"/>
+      <w:r>
+        <w:rPr>
+          <w:rFonts w:ascii="Arial" w:hAnsi="Arial" w:cs="Arial"/>
+          <w:sz w:val="24"/>
+        </w:rPr>
+        <w:t xml:space="preserve"> </w:t>
+      </w:r>
+    </w:p>
+    <w:p>
+      <w:pPr>
+        <w:jc w:val="both"/>
+        <w:rPr>
+          <w:rFonts w:ascii="Arial" w:hAnsi="Arial" w:cs="Arial"/>
+          <w:sz w:val="24"/>
+        </w:rPr>
+      </w:pPr>
+      <w:r>
+        <w:rPr>
+          <w:rFonts w:ascii="Arial" w:hAnsi="Arial" w:cs="Arial"/>
+          <w:sz w:val="24"/>
+        </w:rPr>
+        <w:t xml:space="preserve">Início </w:t>
+      </w:r>
+    </w:p>
+    <w:p>
+      <w:pPr>
+        <w:jc w:val="both"/>
+        <w:rPr>
+          <w:rFonts w:ascii="Arial" w:hAnsi="Arial" w:cs="Arial"/>
+          <w:sz w:val="24"/>
+        </w:rPr>
+      </w:pPr>
+      <w:r>
+        <w:rPr>
+          <w:rFonts w:ascii="Arial" w:hAnsi="Arial" w:cs="Arial"/>
+          <w:sz w:val="24"/>
+        </w:rPr>
+        <w:t xml:space="preserve">           </w:t>
+      </w:r>
+      <w:r>
+        <w:rPr>
+          <w:rFonts w:ascii="Arial" w:hAnsi="Arial" w:cs="Arial"/>
+          <w:sz w:val="24"/>
+        </w:rPr>
+        <w:t>Definir uma lista de números</w:t>
+      </w:r>
+    </w:p>
+    <w:p>
+      <w:pPr>
+        <w:jc w:val="both"/>
+        <w:rPr>
+          <w:rFonts w:ascii="Arial" w:hAnsi="Arial" w:cs="Arial"/>
+          <w:sz w:val="24"/>
+        </w:rPr>
+      </w:pPr>
+      <w:r>
+        <w:rPr>
+          <w:rFonts w:ascii="Arial" w:hAnsi="Arial" w:cs="Arial"/>
+          <w:sz w:val="24"/>
+        </w:rPr>
+        <w:t xml:space="preserve">           </w:t>
+      </w:r>
+      <w:r>
+        <w:rPr>
+          <w:rFonts w:ascii="Arial" w:hAnsi="Arial" w:cs="Arial"/>
+          <w:sz w:val="24"/>
+        </w:rPr>
+        <w:t xml:space="preserve">Definir um valor máximo como o primeiro número da lista </w:t>
+      </w:r>
+    </w:p>
+    <w:p>
+      <w:pPr>
+        <w:jc w:val="both"/>
+        <w:rPr>
+          <w:rFonts w:ascii="Arial" w:hAnsi="Arial" w:cs="Arial"/>
+          <w:sz w:val="24"/>
+        </w:rPr>
+      </w:pPr>
+      <w:r>
+        <w:rPr>
+          <w:rFonts w:ascii="Arial" w:hAnsi="Arial" w:cs="Arial"/>
+          <w:sz w:val="24"/>
+        </w:rPr>
+        <w:t xml:space="preserve">           </w:t>
+      </w:r>
+      <w:r>
+        <w:rPr>
+          <w:rFonts w:ascii="Arial" w:hAnsi="Arial" w:cs="Arial"/>
+          <w:sz w:val="24"/>
+        </w:rPr>
+        <w:t>Para cada número na lista</w:t>
+      </w:r>
+    </w:p>
+    <w:p>
+      <w:pPr>
+        <w:jc w:val="both"/>
+        <w:rPr>
+          <w:rFonts w:ascii="Arial" w:hAnsi="Arial" w:cs="Arial"/>
+          <w:sz w:val="24"/>
+        </w:rPr>
+      </w:pPr>
+      <w:r>
+        <w:rPr>
+          <w:rFonts w:ascii="Arial" w:hAnsi="Arial" w:cs="Arial"/>
+          <w:sz w:val="24"/>
+        </w:rPr>
+        <w:t xml:space="preserve"> </w:t>
+      </w:r>
+      <w:r>
+        <w:rPr>
+          <w:rFonts w:ascii="Arial" w:hAnsi="Arial" w:cs="Arial"/>
+          <w:sz w:val="24"/>
+        </w:rPr>
+        <w:t xml:space="preserve">                 </w:t>
+      </w:r>
+      <w:r>
+        <w:rPr>
+          <w:rFonts w:ascii="Arial" w:hAnsi="Arial" w:cs="Arial"/>
+          <w:sz w:val="24"/>
+        </w:rPr>
+        <w:t xml:space="preserve">Se o número atual for maior que o valor máximo </w:t>
+      </w:r>
+    </w:p>
+    <w:p>
+      <w:pPr>
+        <w:jc w:val="both"/>
+        <w:rPr>
+          <w:rFonts w:ascii="Arial" w:hAnsi="Arial" w:cs="Arial"/>
+          <w:sz w:val="24"/>
+        </w:rPr>
+      </w:pPr>
+      <w:r>
+        <w:rPr>
+          <w:rFonts w:ascii="Arial" w:hAnsi="Arial" w:cs="Arial"/>
+          <w:sz w:val="24"/>
+        </w:rPr>
+        <w:t xml:space="preserve">                         </w:t>
+      </w:r>
+      <w:r>
+        <w:rPr>
+          <w:rFonts w:ascii="Arial" w:hAnsi="Arial" w:cs="Arial"/>
+          <w:sz w:val="24"/>
+        </w:rPr>
+        <w:t>Atualizar o valor máximo para ser o número atual</w:t>
+      </w:r>
+    </w:p>
+    <w:p>
+      <w:pPr>
+        <w:jc w:val="both"/>
+        <w:rPr>
+          <w:rFonts w:ascii="Arial" w:hAnsi="Arial" w:cs="Arial"/>
+          <w:sz w:val="24"/>
+        </w:rPr>
+      </w:pPr>
+      <w:r>
+        <w:rPr>
+          <w:rFonts w:ascii="Arial" w:hAnsi="Arial" w:cs="Arial"/>
+          <w:sz w:val="24"/>
+        </w:rPr>
+        <w:t xml:space="preserve"> </w:t>
+      </w:r>
+      <w:r>
+        <w:rPr>
+          <w:rFonts w:ascii="Arial" w:hAnsi="Arial" w:cs="Arial"/>
+          <w:sz w:val="24"/>
+        </w:rPr>
+        <w:t xml:space="preserve">         </w:t>
+      </w:r>
+      <w:r>
+        <w:rPr>
+          <w:rFonts w:ascii="Arial" w:hAnsi="Arial" w:cs="Arial"/>
+          <w:sz w:val="24"/>
+        </w:rPr>
+        <w:t xml:space="preserve">Escrever o valor máximo </w:t>
+      </w:r>
+    </w:p>
+    <w:p>
+      <w:pPr>
+        <w:jc w:val="both"/>
+        <w:rPr>
+          <w:rFonts w:ascii="Arial" w:hAnsi="Arial" w:cs="Arial"/>
+          <w:sz w:val="24"/>
+        </w:rPr>
+      </w:pPr>
+      <w:r>
+        <w:rPr>
+          <w:rFonts w:ascii="Arial" w:hAnsi="Arial" w:cs="Arial"/>
+          <w:sz w:val="24"/>
+        </w:rPr>
+        <w:t>Fim</w:t>
+      </w:r>
+    </w:p>
+    <w:p>
+      <w:pPr>
+        <w:rPr>
+          <w:rFonts w:ascii="Arial" w:hAnsi="Arial" w:cs="Arial"/>
+          <w:b/>
+          <w:sz w:val="24"/>
+        </w:rPr>
+      </w:pPr>
+      <w:r>
+        <w:rPr>
+          <w:rFonts w:ascii="Arial" w:hAnsi="Arial" w:cs="Arial"/>
+          <w:b/>
+          <w:sz w:val="24"/>
+        </w:rPr>
+        <w:t>Algoritmo para calcular a média de uma lista de números:</w:t>
+      </w:r>
+    </w:p>
+    <w:p>
+      <w:pPr>
+        <w:rPr>
+          <w:rFonts w:ascii="Arial" w:hAnsi="Arial" w:cs="Arial"/>
+          <w:sz w:val="24"/>
+        </w:rPr>
+      </w:pPr>
+      <w:r>
+        <w:rPr>
+          <w:rFonts w:ascii="Arial" w:hAnsi="Arial" w:cs="Arial"/>
+          <w:sz w:val="24"/>
+        </w:rPr>
+        <w:t xml:space="preserve"> </w:t>
+      </w:r>
+      <w:proofErr w:type="spellStart"/>
+      <w:r>
+        <w:rPr>
+          <w:rFonts w:ascii="Arial" w:hAnsi="Arial" w:cs="Arial"/>
+          <w:sz w:val="24"/>
+        </w:rPr>
+        <w:t>css</w:t>
+      </w:r>
+      <w:proofErr w:type="spellEnd"/>
+      <w:r>
+        <w:rPr>
+          <w:rFonts w:ascii="Arial" w:hAnsi="Arial" w:cs="Arial"/>
+          <w:sz w:val="24"/>
+        </w:rPr>
+        <w:t xml:space="preserve"> </w:t>
+      </w:r>
+    </w:p>
+    <w:p>
+      <w:pPr>
+        <w:rPr>
+          <w:rFonts w:ascii="Arial" w:hAnsi="Arial" w:cs="Arial"/>
+          <w:sz w:val="24"/>
+        </w:rPr>
+      </w:pPr>
+      <w:r>
+        <w:rPr>
+          <w:rFonts w:ascii="Arial" w:hAnsi="Arial" w:cs="Arial"/>
+          <w:sz w:val="24"/>
+        </w:rPr>
+        <w:t xml:space="preserve">          </w:t>
+      </w:r>
+      <w:r>
+        <w:rPr>
+          <w:rFonts w:ascii="Arial" w:hAnsi="Arial" w:cs="Arial"/>
+          <w:sz w:val="24"/>
+        </w:rPr>
+        <w:t xml:space="preserve">Início </w:t>
+      </w:r>
+    </w:p>
+    <w:p>
+      <w:pPr>
+        <w:rPr>
+          <w:rFonts w:ascii="Arial" w:hAnsi="Arial" w:cs="Arial"/>
+          <w:sz w:val="24"/>
+        </w:rPr>
+      </w:pPr>
+      <w:r>
+        <w:rPr>
+          <w:rFonts w:ascii="Arial" w:hAnsi="Arial" w:cs="Arial"/>
+          <w:sz w:val="24"/>
+        </w:rPr>
+        <w:t xml:space="preserve">Definir uma lista de números </w:t>
+      </w:r>
+    </w:p>
+    <w:p>
+      <w:pPr>
+        <w:rPr>
+          <w:rFonts w:ascii="Arial" w:hAnsi="Arial" w:cs="Arial"/>
+          <w:sz w:val="24"/>
+        </w:rPr>
+      </w:pPr>
+      <w:r>
+        <w:rPr>
+          <w:rFonts w:ascii="Arial" w:hAnsi="Arial" w:cs="Arial"/>
+          <w:sz w:val="24"/>
+        </w:rPr>
+        <w:t xml:space="preserve">          </w:t>
+      </w:r>
+      <w:r>
+        <w:rPr>
+          <w:rFonts w:ascii="Arial" w:hAnsi="Arial" w:cs="Arial"/>
+          <w:sz w:val="24"/>
+        </w:rPr>
+        <w:t>Definir uma variável soma como zero</w:t>
+      </w:r>
+    </w:p>
+    <w:p>
+      <w:pPr>
+        <w:rPr>
+          <w:rFonts w:ascii="Arial" w:hAnsi="Arial" w:cs="Arial"/>
+          <w:sz w:val="24"/>
+        </w:rPr>
+      </w:pPr>
+      <w:r>
+        <w:rPr>
+          <w:rFonts w:ascii="Arial" w:hAnsi="Arial" w:cs="Arial"/>
+          <w:sz w:val="24"/>
+        </w:rPr>
+        <w:t xml:space="preserve"> </w:t>
+      </w:r>
+      <w:r>
+        <w:rPr>
+          <w:rFonts w:ascii="Arial" w:hAnsi="Arial" w:cs="Arial"/>
+          <w:sz w:val="24"/>
+        </w:rPr>
+        <w:t xml:space="preserve">         </w:t>
+      </w:r>
+      <w:r>
+        <w:rPr>
+          <w:rFonts w:ascii="Arial" w:hAnsi="Arial" w:cs="Arial"/>
+          <w:sz w:val="24"/>
+        </w:rPr>
+        <w:t>Para cada número na lista</w:t>
+      </w:r>
+      <w:r>
+        <w:rPr>
+          <w:rFonts w:ascii="Arial" w:hAnsi="Arial" w:cs="Arial"/>
+          <w:sz w:val="24"/>
+        </w:rPr>
+        <w:t xml:space="preserve">  </w:t>
+      </w:r>
+    </w:p>
+    <w:p>
+      <w:pPr>
+        <w:rPr>
+          <w:rFonts w:ascii="Arial" w:hAnsi="Arial" w:cs="Arial"/>
+          <w:sz w:val="24"/>
+        </w:rPr>
+      </w:pPr>
+      <w:r>
+        <w:rPr>
+          <w:rFonts w:ascii="Arial" w:hAnsi="Arial" w:cs="Arial"/>
+          <w:sz w:val="24"/>
+        </w:rPr>
+        <w:t xml:space="preserve">                    </w:t>
+      </w:r>
+      <w:r>
+        <w:rPr>
+          <w:rFonts w:ascii="Arial" w:hAnsi="Arial" w:cs="Arial"/>
+          <w:sz w:val="24"/>
+        </w:rPr>
+        <w:t xml:space="preserve"> Adicionar o número à soma</w:t>
+      </w:r>
+    </w:p>
+    <w:p>
+      <w:pPr>
+        <w:rPr>
+          <w:rFonts w:ascii="Arial" w:hAnsi="Arial" w:cs="Arial"/>
+          <w:sz w:val="24"/>
+        </w:rPr>
+      </w:pPr>
+      <w:r>
+        <w:rPr>
+          <w:rFonts w:ascii="Arial" w:hAnsi="Arial" w:cs="Arial"/>
+          <w:sz w:val="24"/>
+        </w:rPr>
+        <w:t xml:space="preserve"> </w:t>
+      </w:r>
+      <w:r>
+        <w:rPr>
+          <w:rFonts w:ascii="Arial" w:hAnsi="Arial" w:cs="Arial"/>
+          <w:sz w:val="24"/>
+        </w:rPr>
+        <w:t xml:space="preserve">         </w:t>
+      </w:r>
+      <w:r>
+        <w:rPr>
+          <w:rFonts w:ascii="Arial" w:hAnsi="Arial" w:cs="Arial"/>
+          <w:sz w:val="24"/>
+        </w:rPr>
+        <w:t xml:space="preserve">Calcular a média dividindo a soma pelo total de números na lista </w:t>
+      </w:r>
+    </w:p>
+    <w:p>
+      <w:pPr>
+        <w:rPr>
+          <w:rFonts w:ascii="Arial" w:hAnsi="Arial" w:cs="Arial"/>
+          <w:sz w:val="24"/>
+        </w:rPr>
+      </w:pPr>
+      <w:r>
+        <w:rPr>
+          <w:rFonts w:ascii="Arial" w:hAnsi="Arial" w:cs="Arial"/>
+          <w:sz w:val="24"/>
+        </w:rPr>
+        <w:t xml:space="preserve">          </w:t>
+      </w:r>
+      <w:r>
+        <w:rPr>
+          <w:rFonts w:ascii="Arial" w:hAnsi="Arial" w:cs="Arial"/>
+          <w:sz w:val="24"/>
+        </w:rPr>
+        <w:t xml:space="preserve">Escrever a média </w:t>
+      </w:r>
+    </w:p>
+    <w:p>
+      <w:pPr>
+        <w:rPr>
+          <w:rFonts w:ascii="Arial" w:hAnsi="Arial" w:cs="Arial"/>
+          <w:sz w:val="24"/>
+        </w:rPr>
+      </w:pPr>
+      <w:r>
+        <w:rPr>
+          <w:rFonts w:ascii="Arial" w:hAnsi="Arial" w:cs="Arial"/>
           <w:sz w:val="24"/>
         </w:rPr>
         <w:lastRenderedPageBreak/>
-        <w:t>ALGORITMOS QUE UTILIZAM ESTRUTURAS DE CONTROLE</w:t>
-      </w:r>
-    </w:p>
-    <w:p>
-      <w:pPr>
-        <w:jc w:val="both"/>
-        <w:rPr>
-          <w:rFonts w:ascii="Arial" w:hAnsi="Arial" w:cs="Arial"/>
-          <w:b/>
-          <w:sz w:val="24"/>
-        </w:rPr>
-      </w:pPr>
-      <w:r>
-        <w:rPr>
-          <w:rFonts w:ascii="Arial" w:hAnsi="Arial" w:cs="Arial"/>
-          <w:b/>
-          <w:sz w:val="24"/>
-        </w:rPr>
-        <w:t xml:space="preserve">Algoritmo para determinar se um número é par ou ímpar: </w:t>
-      </w:r>
-    </w:p>
-    <w:p>
-      <w:pPr>
-        <w:jc w:val="both"/>
-        <w:rPr>
-          <w:rFonts w:ascii="Arial" w:hAnsi="Arial" w:cs="Arial"/>
-          <w:sz w:val="24"/>
-        </w:rPr>
-      </w:pPr>
-      <w:proofErr w:type="spellStart"/>
-      <w:r>
-        <w:rPr>
-          <w:rFonts w:ascii="Arial" w:hAnsi="Arial" w:cs="Arial"/>
-          <w:sz w:val="24"/>
-        </w:rPr>
-        <w:t>mathematica</w:t>
-      </w:r>
-      <w:proofErr w:type="spellEnd"/>
-      <w:r>
-        <w:rPr>
-          <w:rFonts w:ascii="Arial" w:hAnsi="Arial" w:cs="Arial"/>
-          <w:sz w:val="24"/>
-        </w:rPr>
-        <w:t xml:space="preserve"> </w:t>
-      </w:r>
-    </w:p>
-    <w:p>
-      <w:pPr>
-        <w:jc w:val="both"/>
-        <w:rPr>
-          <w:rFonts w:ascii="Arial" w:hAnsi="Arial" w:cs="Arial"/>
-          <w:sz w:val="24"/>
-        </w:rPr>
-      </w:pPr>
-      <w:r>
-        <w:rPr>
-          <w:rFonts w:ascii="Arial" w:hAnsi="Arial" w:cs="Arial"/>
-          <w:sz w:val="24"/>
-        </w:rPr>
-        <w:t xml:space="preserve">Início </w:t>
-      </w:r>
-    </w:p>
-    <w:p>
-      <w:pPr>
-        <w:jc w:val="both"/>
-        <w:rPr>
-          <w:rFonts w:ascii="Arial" w:hAnsi="Arial" w:cs="Arial"/>
-          <w:sz w:val="24"/>
-        </w:rPr>
-      </w:pPr>
-      <w:r>
-        <w:rPr>
-          <w:rFonts w:ascii="Arial" w:hAnsi="Arial" w:cs="Arial"/>
-          <w:sz w:val="24"/>
-        </w:rPr>
-        <w:t xml:space="preserve">   </w:t>
-      </w:r>
-      <w:r>
-        <w:rPr>
-          <w:rFonts w:ascii="Arial" w:hAnsi="Arial" w:cs="Arial"/>
-          <w:sz w:val="24"/>
-        </w:rPr>
-        <w:t>Ler o número</w:t>
-      </w:r>
-    </w:p>
-    <w:p>
-      <w:pPr>
-        <w:jc w:val="both"/>
-        <w:rPr>
-          <w:rFonts w:ascii="Arial" w:hAnsi="Arial" w:cs="Arial"/>
-          <w:sz w:val="24"/>
-        </w:rPr>
-      </w:pPr>
-      <w:r>
-        <w:rPr>
-          <w:rFonts w:ascii="Arial" w:hAnsi="Arial" w:cs="Arial"/>
-          <w:sz w:val="24"/>
-        </w:rPr>
-        <w:t xml:space="preserve"> </w:t>
-      </w:r>
-      <w:r>
-        <w:rPr>
-          <w:rFonts w:ascii="Arial" w:hAnsi="Arial" w:cs="Arial"/>
-          <w:sz w:val="24"/>
-        </w:rPr>
-        <w:t xml:space="preserve"> </w:t>
-      </w:r>
-      <w:r>
-        <w:rPr>
-          <w:rFonts w:ascii="Arial" w:hAnsi="Arial" w:cs="Arial"/>
-          <w:sz w:val="24"/>
-        </w:rPr>
-        <w:t>Se o número % 2 == 0</w:t>
-      </w:r>
-    </w:p>
-    <w:p>
-      <w:pPr>
-        <w:jc w:val="both"/>
-        <w:rPr>
-          <w:rFonts w:ascii="Arial" w:hAnsi="Arial" w:cs="Arial"/>
-          <w:sz w:val="24"/>
-        </w:rPr>
-      </w:pPr>
-      <w:r>
-        <w:rPr>
-          <w:rFonts w:ascii="Arial" w:hAnsi="Arial" w:cs="Arial"/>
-          <w:sz w:val="24"/>
-        </w:rPr>
-        <w:t xml:space="preserve">         </w:t>
-      </w:r>
-      <w:r>
-        <w:rPr>
-          <w:rFonts w:ascii="Arial" w:hAnsi="Arial" w:cs="Arial"/>
-          <w:sz w:val="24"/>
-        </w:rPr>
-        <w:t xml:space="preserve"> </w:t>
-      </w:r>
-      <w:r>
-        <w:rPr>
-          <w:rFonts w:ascii="Arial" w:hAnsi="Arial" w:cs="Arial"/>
-          <w:sz w:val="24"/>
-        </w:rPr>
-        <w:t xml:space="preserve"> </w:t>
-      </w:r>
-      <w:r>
-        <w:rPr>
-          <w:rFonts w:ascii="Arial" w:hAnsi="Arial" w:cs="Arial"/>
-          <w:sz w:val="24"/>
-        </w:rPr>
-        <w:t xml:space="preserve">Escrever "O número é par" </w:t>
-      </w:r>
-    </w:p>
-    <w:p>
-      <w:pPr>
-        <w:jc w:val="both"/>
-        <w:rPr>
-          <w:rFonts w:ascii="Arial" w:hAnsi="Arial" w:cs="Arial"/>
-          <w:sz w:val="24"/>
-        </w:rPr>
-      </w:pPr>
-      <w:r>
-        <w:rPr>
-          <w:rFonts w:ascii="Arial" w:hAnsi="Arial" w:cs="Arial"/>
-          <w:sz w:val="24"/>
-        </w:rPr>
-        <w:t xml:space="preserve"> </w:t>
-      </w:r>
-      <w:r>
-        <w:rPr>
-          <w:rFonts w:ascii="Arial" w:hAnsi="Arial" w:cs="Arial"/>
-          <w:sz w:val="24"/>
-        </w:rPr>
-        <w:t>Senão</w:t>
-      </w:r>
-    </w:p>
-    <w:p>
-      <w:pPr>
-        <w:jc w:val="both"/>
-        <w:rPr>
-          <w:rFonts w:ascii="Arial" w:hAnsi="Arial" w:cs="Arial"/>
-          <w:sz w:val="24"/>
-        </w:rPr>
-      </w:pPr>
-      <w:r>
-        <w:rPr>
-          <w:rFonts w:ascii="Arial" w:hAnsi="Arial" w:cs="Arial"/>
-          <w:sz w:val="24"/>
-        </w:rPr>
-        <w:t xml:space="preserve">       </w:t>
-      </w:r>
-      <w:r>
-        <w:rPr>
-          <w:rFonts w:ascii="Arial" w:hAnsi="Arial" w:cs="Arial"/>
-          <w:sz w:val="24"/>
-        </w:rPr>
-        <w:t xml:space="preserve">   </w:t>
-      </w:r>
-      <w:r>
-        <w:rPr>
-          <w:rFonts w:ascii="Arial" w:hAnsi="Arial" w:cs="Arial"/>
-          <w:sz w:val="24"/>
-        </w:rPr>
-        <w:t xml:space="preserve">Escrever "O número é ímpar" </w:t>
-      </w:r>
-    </w:p>
-    <w:p>
-      <w:pPr>
-        <w:jc w:val="both"/>
-        <w:rPr>
-          <w:rFonts w:ascii="Arial" w:hAnsi="Arial" w:cs="Arial"/>
-          <w:sz w:val="24"/>
-        </w:rPr>
-      </w:pPr>
-      <w:r>
-        <w:rPr>
-          <w:rFonts w:ascii="Arial" w:hAnsi="Arial" w:cs="Arial"/>
-          <w:sz w:val="24"/>
-        </w:rPr>
-        <w:t>Fim</w:t>
-      </w:r>
-    </w:p>
-    <w:p>
-      <w:pPr>
-        <w:jc w:val="both"/>
-        <w:rPr>
-          <w:rFonts w:ascii="Arial" w:hAnsi="Arial" w:cs="Arial"/>
-          <w:b/>
-          <w:sz w:val="24"/>
-        </w:rPr>
-      </w:pPr>
-      <w:r>
-        <w:rPr>
-          <w:rFonts w:ascii="Arial" w:hAnsi="Arial" w:cs="Arial"/>
-          <w:b/>
-          <w:sz w:val="24"/>
-        </w:rPr>
-        <w:t xml:space="preserve">Algoritmo para encontrar o maior número em uma lista: </w:t>
-      </w:r>
-    </w:p>
-    <w:p>
-      <w:pPr>
-        <w:jc w:val="both"/>
-        <w:rPr>
-          <w:rFonts w:ascii="Arial" w:hAnsi="Arial" w:cs="Arial"/>
-          <w:sz w:val="24"/>
-        </w:rPr>
-      </w:pPr>
-      <w:proofErr w:type="spellStart"/>
-      <w:r>
-        <w:rPr>
-          <w:rFonts w:ascii="Arial" w:hAnsi="Arial" w:cs="Arial"/>
-          <w:sz w:val="24"/>
-        </w:rPr>
-        <w:t>markdown</w:t>
-      </w:r>
-      <w:proofErr w:type="spellEnd"/>
-      <w:r>
-        <w:rPr>
-          <w:rFonts w:ascii="Arial" w:hAnsi="Arial" w:cs="Arial"/>
-          <w:sz w:val="24"/>
-        </w:rPr>
-        <w:t xml:space="preserve"> </w:t>
-      </w:r>
-    </w:p>
-    <w:p>
-      <w:pPr>
-        <w:jc w:val="both"/>
-        <w:rPr>
-          <w:rFonts w:ascii="Arial" w:hAnsi="Arial" w:cs="Arial"/>
-          <w:sz w:val="24"/>
-        </w:rPr>
-      </w:pPr>
-      <w:r>
-        <w:rPr>
-          <w:rFonts w:ascii="Arial" w:hAnsi="Arial" w:cs="Arial"/>
-          <w:sz w:val="24"/>
-        </w:rPr>
-        <w:t xml:space="preserve">Início </w:t>
-      </w:r>
-    </w:p>
-    <w:p>
-      <w:pPr>
-        <w:jc w:val="both"/>
-        <w:rPr>
-          <w:rFonts w:ascii="Arial" w:hAnsi="Arial" w:cs="Arial"/>
-          <w:sz w:val="24"/>
-        </w:rPr>
-      </w:pPr>
-      <w:r>
-        <w:rPr>
-          <w:rFonts w:ascii="Arial" w:hAnsi="Arial" w:cs="Arial"/>
-          <w:sz w:val="24"/>
-        </w:rPr>
-        <w:t xml:space="preserve">           </w:t>
-      </w:r>
-      <w:r>
-        <w:rPr>
-          <w:rFonts w:ascii="Arial" w:hAnsi="Arial" w:cs="Arial"/>
-          <w:sz w:val="24"/>
-        </w:rPr>
-        <w:t>Definir uma lista de números</w:t>
-      </w:r>
-    </w:p>
-    <w:p>
-      <w:pPr>
-        <w:jc w:val="both"/>
-        <w:rPr>
-          <w:rFonts w:ascii="Arial" w:hAnsi="Arial" w:cs="Arial"/>
-          <w:sz w:val="24"/>
-        </w:rPr>
-      </w:pPr>
-      <w:r>
-        <w:rPr>
-          <w:rFonts w:ascii="Arial" w:hAnsi="Arial" w:cs="Arial"/>
-          <w:sz w:val="24"/>
-        </w:rPr>
-        <w:t xml:space="preserve">           </w:t>
-      </w:r>
-      <w:r>
-        <w:rPr>
-          <w:rFonts w:ascii="Arial" w:hAnsi="Arial" w:cs="Arial"/>
-          <w:sz w:val="24"/>
-        </w:rPr>
-        <w:t xml:space="preserve">Definir um valor máximo como o primeiro número da lista </w:t>
-      </w:r>
-    </w:p>
-    <w:p>
-      <w:pPr>
-        <w:jc w:val="both"/>
-        <w:rPr>
-          <w:rFonts w:ascii="Arial" w:hAnsi="Arial" w:cs="Arial"/>
-          <w:sz w:val="24"/>
-        </w:rPr>
-      </w:pPr>
-      <w:r>
-        <w:rPr>
-          <w:rFonts w:ascii="Arial" w:hAnsi="Arial" w:cs="Arial"/>
-          <w:sz w:val="24"/>
-        </w:rPr>
-        <w:t xml:space="preserve">           </w:t>
-      </w:r>
-      <w:r>
-        <w:rPr>
-          <w:rFonts w:ascii="Arial" w:hAnsi="Arial" w:cs="Arial"/>
-          <w:sz w:val="24"/>
-        </w:rPr>
-        <w:t>Para cada número na lista</w:t>
-      </w:r>
-    </w:p>
-    <w:p>
-      <w:pPr>
-        <w:jc w:val="both"/>
-        <w:rPr>
-          <w:rFonts w:ascii="Arial" w:hAnsi="Arial" w:cs="Arial"/>
-          <w:sz w:val="24"/>
-        </w:rPr>
-      </w:pPr>
-      <w:r>
-        <w:rPr>
-          <w:rFonts w:ascii="Arial" w:hAnsi="Arial" w:cs="Arial"/>
-          <w:sz w:val="24"/>
-        </w:rPr>
-        <w:t xml:space="preserve"> </w:t>
-      </w:r>
-      <w:r>
-        <w:rPr>
-          <w:rFonts w:ascii="Arial" w:hAnsi="Arial" w:cs="Arial"/>
-          <w:sz w:val="24"/>
-        </w:rPr>
-        <w:t xml:space="preserve">                 </w:t>
-      </w:r>
-      <w:r>
-        <w:rPr>
-          <w:rFonts w:ascii="Arial" w:hAnsi="Arial" w:cs="Arial"/>
-          <w:sz w:val="24"/>
-        </w:rPr>
-        <w:t xml:space="preserve">Se o número atual for maior que o valor máximo </w:t>
-      </w:r>
-    </w:p>
-    <w:p>
-      <w:pPr>
-        <w:jc w:val="both"/>
-        <w:rPr>
-          <w:rFonts w:ascii="Arial" w:hAnsi="Arial" w:cs="Arial"/>
-          <w:sz w:val="24"/>
-        </w:rPr>
-      </w:pPr>
-      <w:r>
-        <w:rPr>
-          <w:rFonts w:ascii="Arial" w:hAnsi="Arial" w:cs="Arial"/>
-          <w:sz w:val="24"/>
-        </w:rPr>
-        <w:t xml:space="preserve">                         </w:t>
-      </w:r>
-      <w:r>
-        <w:rPr>
-          <w:rFonts w:ascii="Arial" w:hAnsi="Arial" w:cs="Arial"/>
-          <w:sz w:val="24"/>
-        </w:rPr>
-        <w:t>Atualizar o valor máximo para ser o número atual</w:t>
-      </w:r>
-    </w:p>
-    <w:p>
-      <w:pPr>
-        <w:jc w:val="both"/>
-        <w:rPr>
-          <w:rFonts w:ascii="Arial" w:hAnsi="Arial" w:cs="Arial"/>
-          <w:sz w:val="24"/>
-        </w:rPr>
-      </w:pPr>
-      <w:r>
-        <w:rPr>
-          <w:rFonts w:ascii="Arial" w:hAnsi="Arial" w:cs="Arial"/>
-          <w:sz w:val="24"/>
-        </w:rPr>
-        <w:t xml:space="preserve"> </w:t>
-      </w:r>
-      <w:r>
-        <w:rPr>
-          <w:rFonts w:ascii="Arial" w:hAnsi="Arial" w:cs="Arial"/>
-          <w:sz w:val="24"/>
-        </w:rPr>
-        <w:t xml:space="preserve">         </w:t>
-      </w:r>
-      <w:r>
-        <w:rPr>
-          <w:rFonts w:ascii="Arial" w:hAnsi="Arial" w:cs="Arial"/>
-          <w:sz w:val="24"/>
-        </w:rPr>
-        <w:t xml:space="preserve">Escrever o valor máximo </w:t>
-      </w:r>
-    </w:p>
-    <w:p>
-      <w:pPr>
-        <w:jc w:val="both"/>
-        <w:rPr>
-          <w:rFonts w:ascii="Arial" w:hAnsi="Arial" w:cs="Arial"/>
-          <w:sz w:val="24"/>
-        </w:rPr>
-      </w:pPr>
-      <w:r>
-        <w:rPr>
-          <w:rFonts w:ascii="Arial" w:hAnsi="Arial" w:cs="Arial"/>
-          <w:sz w:val="24"/>
-        </w:rPr>
-        <w:t>Fim</w:t>
-      </w:r>
-    </w:p>
-    <w:p>
-      <w:pPr>
-        <w:rPr>
-          <w:rFonts w:ascii="Arial" w:hAnsi="Arial" w:cs="Arial"/>
-          <w:b/>
-          <w:sz w:val="24"/>
-        </w:rPr>
-      </w:pPr>
-      <w:r>
-        <w:rPr>
-          <w:rFonts w:ascii="Arial" w:hAnsi="Arial" w:cs="Arial"/>
-          <w:b/>
-          <w:sz w:val="24"/>
-        </w:rPr>
-        <w:t>Algoritmo para calcular a média de uma lista de números:</w:t>
-      </w:r>
-    </w:p>
-    <w:p>
-      <w:pPr>
-        <w:rPr>
-          <w:rFonts w:ascii="Arial" w:hAnsi="Arial" w:cs="Arial"/>
-          <w:sz w:val="24"/>
-        </w:rPr>
-      </w:pPr>
-      <w:r>
-        <w:rPr>
-          <w:rFonts w:ascii="Arial" w:hAnsi="Arial" w:cs="Arial"/>
-          <w:sz w:val="24"/>
-        </w:rPr>
-        <w:t xml:space="preserve"> </w:t>
-      </w:r>
-      <w:proofErr w:type="spellStart"/>
-      <w:r>
-        <w:rPr>
-          <w:rFonts w:ascii="Arial" w:hAnsi="Arial" w:cs="Arial"/>
-          <w:sz w:val="24"/>
-        </w:rPr>
-        <w:t>css</w:t>
-      </w:r>
-      <w:proofErr w:type="spellEnd"/>
-      <w:r>
-        <w:rPr>
-          <w:rFonts w:ascii="Arial" w:hAnsi="Arial" w:cs="Arial"/>
-          <w:sz w:val="24"/>
-        </w:rPr>
-        <w:t xml:space="preserve"> </w:t>
-      </w:r>
-    </w:p>
-    <w:p>
-      <w:pPr>
-        <w:rPr>
-          <w:rFonts w:ascii="Arial" w:hAnsi="Arial" w:cs="Arial"/>
-          <w:sz w:val="24"/>
-        </w:rPr>
-      </w:pPr>
-      <w:r>
-        <w:rPr>
-          <w:rFonts w:ascii="Arial" w:hAnsi="Arial" w:cs="Arial"/>
-          <w:sz w:val="24"/>
-        </w:rPr>
-        <w:t xml:space="preserve">          </w:t>
-      </w:r>
-      <w:r>
-        <w:rPr>
-          <w:rFonts w:ascii="Arial" w:hAnsi="Arial" w:cs="Arial"/>
-          <w:sz w:val="24"/>
-        </w:rPr>
-        <w:t xml:space="preserve">Início </w:t>
-      </w:r>
-    </w:p>
-    <w:p>
-      <w:pPr>
-        <w:rPr>
-          <w:rFonts w:ascii="Arial" w:hAnsi="Arial" w:cs="Arial"/>
-          <w:sz w:val="24"/>
-        </w:rPr>
-      </w:pPr>
-      <w:r>
-        <w:rPr>
-          <w:rFonts w:ascii="Arial" w:hAnsi="Arial" w:cs="Arial"/>
-          <w:sz w:val="24"/>
-        </w:rPr>
-        <w:t xml:space="preserve">Definir uma lista de números </w:t>
-      </w:r>
-    </w:p>
-    <w:p>
-      <w:pPr>
-        <w:rPr>
-          <w:rFonts w:ascii="Arial" w:hAnsi="Arial" w:cs="Arial"/>
-          <w:sz w:val="24"/>
-        </w:rPr>
-      </w:pPr>
-      <w:r>
-        <w:rPr>
-          <w:rFonts w:ascii="Arial" w:hAnsi="Arial" w:cs="Arial"/>
-          <w:sz w:val="24"/>
-        </w:rPr>
-        <w:t xml:space="preserve">          </w:t>
-      </w:r>
-      <w:r>
-        <w:rPr>
-          <w:rFonts w:ascii="Arial" w:hAnsi="Arial" w:cs="Arial"/>
-          <w:sz w:val="24"/>
-        </w:rPr>
-        <w:t>Definir uma variável soma como zero</w:t>
-      </w:r>
-    </w:p>
-    <w:p>
-      <w:pPr>
-        <w:rPr>
-          <w:rFonts w:ascii="Arial" w:hAnsi="Arial" w:cs="Arial"/>
-          <w:sz w:val="24"/>
-        </w:rPr>
-      </w:pPr>
-      <w:r>
-        <w:rPr>
-          <w:rFonts w:ascii="Arial" w:hAnsi="Arial" w:cs="Arial"/>
-          <w:sz w:val="24"/>
-        </w:rPr>
-        <w:t xml:space="preserve"> </w:t>
-      </w:r>
-      <w:r>
-        <w:rPr>
-          <w:rFonts w:ascii="Arial" w:hAnsi="Arial" w:cs="Arial"/>
-          <w:sz w:val="24"/>
-        </w:rPr>
-        <w:t xml:space="preserve">         </w:t>
-      </w:r>
-      <w:r>
-        <w:rPr>
-          <w:rFonts w:ascii="Arial" w:hAnsi="Arial" w:cs="Arial"/>
-          <w:sz w:val="24"/>
-        </w:rPr>
-        <w:t>Para cada número na lista</w:t>
-      </w:r>
-      <w:r>
-        <w:rPr>
-          <w:rFonts w:ascii="Arial" w:hAnsi="Arial" w:cs="Arial"/>
-          <w:sz w:val="24"/>
-        </w:rPr>
-        <w:t xml:space="preserve">  </w:t>
-      </w:r>
-    </w:p>
-    <w:p>
-      <w:pPr>
-        <w:rPr>
-          <w:rFonts w:ascii="Arial" w:hAnsi="Arial" w:cs="Arial"/>
-          <w:sz w:val="24"/>
-        </w:rPr>
-      </w:pPr>
-      <w:r>
-        <w:rPr>
-          <w:rFonts w:ascii="Arial" w:hAnsi="Arial" w:cs="Arial"/>
-          <w:sz w:val="24"/>
-        </w:rPr>
-        <w:t xml:space="preserve">                    </w:t>
-      </w:r>
-      <w:r>
-        <w:rPr>
-          <w:rFonts w:ascii="Arial" w:hAnsi="Arial" w:cs="Arial"/>
-          <w:sz w:val="24"/>
-        </w:rPr>
-        <w:t xml:space="preserve"> Adicionar o número à soma</w:t>
-      </w:r>
-    </w:p>
-    <w:p>
-      <w:pPr>
-        <w:rPr>
-          <w:rFonts w:ascii="Arial" w:hAnsi="Arial" w:cs="Arial"/>
-          <w:sz w:val="24"/>
-        </w:rPr>
-      </w:pPr>
-      <w:r>
-        <w:rPr>
-          <w:rFonts w:ascii="Arial" w:hAnsi="Arial" w:cs="Arial"/>
-          <w:sz w:val="24"/>
-        </w:rPr>
-        <w:t xml:space="preserve"> </w:t>
-      </w:r>
-      <w:r>
-        <w:rPr>
-          <w:rFonts w:ascii="Arial" w:hAnsi="Arial" w:cs="Arial"/>
-          <w:sz w:val="24"/>
-        </w:rPr>
-        <w:t xml:space="preserve">         </w:t>
-      </w:r>
-      <w:r>
-        <w:rPr>
-          <w:rFonts w:ascii="Arial" w:hAnsi="Arial" w:cs="Arial"/>
-          <w:sz w:val="24"/>
-        </w:rPr>
-        <w:t xml:space="preserve">Calcular a média dividindo a soma pelo total de números na lista </w:t>
-      </w:r>
-    </w:p>
-    <w:p>
-      <w:pPr>
-        <w:rPr>
-          <w:rFonts w:ascii="Arial" w:hAnsi="Arial" w:cs="Arial"/>
-          <w:sz w:val="24"/>
-        </w:rPr>
-      </w:pPr>
-      <w:r>
-        <w:rPr>
-          <w:rFonts w:ascii="Arial" w:hAnsi="Arial" w:cs="Arial"/>
-          <w:sz w:val="24"/>
-        </w:rPr>
-        <w:t xml:space="preserve">          </w:t>
-      </w:r>
-      <w:r>
-        <w:rPr>
-          <w:rFonts w:ascii="Arial" w:hAnsi="Arial" w:cs="Arial"/>
-          <w:sz w:val="24"/>
-        </w:rPr>
-        <w:t xml:space="preserve">Escrever a média </w:t>
-      </w:r>
-    </w:p>
-    <w:p>
-      <w:pPr>
-        <w:rPr>
-          <w:rFonts w:ascii="Arial" w:hAnsi="Arial" w:cs="Arial"/>
-          <w:sz w:val="24"/>
-        </w:rPr>
-      </w:pPr>
-      <w:r>
-        <w:rPr>
-          <w:rFonts w:ascii="Arial" w:hAnsi="Arial" w:cs="Arial"/>
-          <w:sz w:val="24"/>
-        </w:rPr>
         <w:t>Fim</w:t>
       </w:r>
     </w:p>
@@ -2510,670 +2520,1462 @@
         </w:rPr>
         <w:t>E EXEMPLOS</w:t>
       </w:r>
+    </w:p>
+    <w:p>
+      <w:pPr>
+        <w:jc w:val="both"/>
+        <w:rPr>
+          <w:rFonts w:ascii="Arial" w:hAnsi="Arial" w:cs="Arial"/>
+          <w:sz w:val="24"/>
+        </w:rPr>
+      </w:pPr>
+    </w:p>
+    <w:p>
+      <w:pPr>
+        <w:jc w:val="both"/>
+        <w:rPr>
+          <w:rFonts w:ascii="Arial" w:hAnsi="Arial" w:cs="Arial"/>
+          <w:sz w:val="24"/>
+        </w:rPr>
+      </w:pPr>
+      <w:r>
+        <w:rPr>
+          <w:rFonts w:ascii="Arial" w:hAnsi="Arial" w:cs="Arial"/>
+          <w:sz w:val="24"/>
+        </w:rPr>
+        <w:t>Tipos de Dados Primitivos:</w:t>
+      </w:r>
+    </w:p>
+    <w:p>
+      <w:pPr>
+        <w:ind w:firstLine="360"/>
+        <w:jc w:val="both"/>
+        <w:rPr>
+          <w:rFonts w:ascii="Arial" w:hAnsi="Arial" w:cs="Arial"/>
+          <w:sz w:val="24"/>
+        </w:rPr>
+      </w:pPr>
+      <w:r>
+        <w:rPr>
+          <w:rFonts w:ascii="Arial" w:hAnsi="Arial" w:cs="Arial"/>
+          <w:sz w:val="24"/>
+        </w:rPr>
+        <w:t>Inteiro (</w:t>
+      </w:r>
+      <w:proofErr w:type="spellStart"/>
+      <w:r>
+        <w:rPr>
+          <w:rFonts w:ascii="Arial" w:hAnsi="Arial" w:cs="Arial"/>
+          <w:sz w:val="24"/>
+        </w:rPr>
+        <w:t>int</w:t>
+      </w:r>
+      <w:proofErr w:type="spellEnd"/>
+      <w:r>
+        <w:rPr>
+          <w:rFonts w:ascii="Arial" w:hAnsi="Arial" w:cs="Arial"/>
+          <w:sz w:val="24"/>
+        </w:rPr>
+        <w:t>): Representa números inteiros, como -5, 0, 10.</w:t>
+      </w:r>
+    </w:p>
+    <w:p>
+      <w:pPr>
+        <w:ind w:left="360"/>
+        <w:jc w:val="both"/>
+        <w:rPr>
+          <w:rFonts w:ascii="Arial" w:hAnsi="Arial" w:cs="Arial"/>
+          <w:sz w:val="24"/>
+        </w:rPr>
+      </w:pPr>
+      <w:r>
+        <w:rPr>
+          <w:rFonts w:ascii="Arial" w:hAnsi="Arial" w:cs="Arial"/>
+          <w:sz w:val="24"/>
+        </w:rPr>
+        <w:t>Ponto Flutuante (</w:t>
+      </w:r>
+      <w:proofErr w:type="spellStart"/>
+      <w:r>
+        <w:rPr>
+          <w:rFonts w:ascii="Arial" w:hAnsi="Arial" w:cs="Arial"/>
+          <w:sz w:val="24"/>
+        </w:rPr>
+        <w:t>float</w:t>
+      </w:r>
+      <w:proofErr w:type="spellEnd"/>
+      <w:r>
+        <w:rPr>
+          <w:rFonts w:ascii="Arial" w:hAnsi="Arial" w:cs="Arial"/>
+          <w:sz w:val="24"/>
+        </w:rPr>
+        <w:t xml:space="preserve"> ou </w:t>
+      </w:r>
+      <w:proofErr w:type="spellStart"/>
+      <w:r>
+        <w:rPr>
+          <w:rFonts w:ascii="Arial" w:hAnsi="Arial" w:cs="Arial"/>
+          <w:sz w:val="24"/>
+        </w:rPr>
+        <w:t>double</w:t>
+      </w:r>
+      <w:proofErr w:type="spellEnd"/>
+      <w:r>
+        <w:rPr>
+          <w:rFonts w:ascii="Arial" w:hAnsi="Arial" w:cs="Arial"/>
+          <w:sz w:val="24"/>
+        </w:rPr>
+        <w:t>): Representa números reais (com ponto decimal), como 3.14, -0.5, 2.0.</w:t>
+      </w:r>
+    </w:p>
+    <w:p>
+      <w:pPr>
+        <w:ind w:firstLine="360"/>
+        <w:jc w:val="both"/>
+        <w:rPr>
+          <w:rFonts w:ascii="Arial" w:hAnsi="Arial" w:cs="Arial"/>
+          <w:sz w:val="24"/>
+        </w:rPr>
+      </w:pPr>
+      <w:r>
+        <w:rPr>
+          <w:rFonts w:ascii="Arial" w:hAnsi="Arial" w:cs="Arial"/>
+          <w:sz w:val="24"/>
+        </w:rPr>
+        <w:t>Caractere (char): Representa um único caractere, como 'A', 'b', '$'.</w:t>
+      </w:r>
+    </w:p>
+    <w:p>
+      <w:pPr>
+        <w:ind w:firstLine="360"/>
+        <w:jc w:val="both"/>
+        <w:rPr>
+          <w:rFonts w:ascii="Arial" w:hAnsi="Arial" w:cs="Arial"/>
+          <w:sz w:val="24"/>
+        </w:rPr>
+      </w:pPr>
+      <w:r>
+        <w:rPr>
+          <w:rFonts w:ascii="Arial" w:hAnsi="Arial" w:cs="Arial"/>
+          <w:sz w:val="24"/>
+        </w:rPr>
+        <w:t>Booleano (</w:t>
+      </w:r>
+      <w:proofErr w:type="spellStart"/>
+      <w:r>
+        <w:rPr>
+          <w:rFonts w:ascii="Arial" w:hAnsi="Arial" w:cs="Arial"/>
+          <w:sz w:val="24"/>
+        </w:rPr>
+        <w:t>bool</w:t>
+      </w:r>
+      <w:proofErr w:type="spellEnd"/>
+      <w:r>
+        <w:rPr>
+          <w:rFonts w:ascii="Arial" w:hAnsi="Arial" w:cs="Arial"/>
+          <w:sz w:val="24"/>
+        </w:rPr>
+        <w:t>): Representa valores verdadeiro (</w:t>
+      </w:r>
+      <w:proofErr w:type="spellStart"/>
+      <w:r>
+        <w:rPr>
+          <w:rFonts w:ascii="Arial" w:hAnsi="Arial" w:cs="Arial"/>
+          <w:sz w:val="24"/>
+        </w:rPr>
+        <w:t>true</w:t>
+      </w:r>
+      <w:proofErr w:type="spellEnd"/>
+      <w:r>
+        <w:rPr>
+          <w:rFonts w:ascii="Arial" w:hAnsi="Arial" w:cs="Arial"/>
+          <w:sz w:val="24"/>
+        </w:rPr>
+        <w:t>) ou falso (false).</w:t>
+      </w:r>
+    </w:p>
+    <w:p>
+      <w:pPr>
+        <w:jc w:val="both"/>
+        <w:rPr>
+          <w:rFonts w:ascii="Arial" w:hAnsi="Arial" w:cs="Arial"/>
+          <w:sz w:val="24"/>
+        </w:rPr>
+      </w:pPr>
+      <w:r>
+        <w:rPr>
+          <w:rFonts w:ascii="Arial" w:hAnsi="Arial" w:cs="Arial"/>
+          <w:sz w:val="24"/>
+        </w:rPr>
+        <w:t>Tipos de Dados Compostos:</w:t>
+      </w:r>
+    </w:p>
+    <w:p>
+      <w:pPr>
+        <w:ind w:firstLine="360"/>
+        <w:jc w:val="both"/>
+        <w:rPr>
+          <w:rFonts w:ascii="Arial" w:hAnsi="Arial" w:cs="Arial"/>
+          <w:sz w:val="24"/>
+        </w:rPr>
+      </w:pPr>
+      <w:proofErr w:type="spellStart"/>
+      <w:r>
+        <w:rPr>
+          <w:rFonts w:ascii="Arial" w:hAnsi="Arial" w:cs="Arial"/>
+          <w:sz w:val="24"/>
+        </w:rPr>
+        <w:t>String</w:t>
+      </w:r>
+      <w:proofErr w:type="spellEnd"/>
+      <w:r>
+        <w:rPr>
+          <w:rFonts w:ascii="Arial" w:hAnsi="Arial" w:cs="Arial"/>
+          <w:sz w:val="24"/>
+        </w:rPr>
+        <w:t>: Sequência de caracteres, como "Olá, mundo!", "1234".</w:t>
+      </w:r>
+    </w:p>
+    <w:p>
+      <w:pPr>
+        <w:ind w:left="360"/>
+        <w:jc w:val="both"/>
+        <w:rPr>
+          <w:rFonts w:ascii="Arial" w:hAnsi="Arial" w:cs="Arial"/>
+          <w:sz w:val="24"/>
+        </w:rPr>
+      </w:pPr>
+      <w:proofErr w:type="spellStart"/>
+      <w:r>
+        <w:rPr>
+          <w:rFonts w:ascii="Arial" w:hAnsi="Arial" w:cs="Arial"/>
+          <w:sz w:val="24"/>
+        </w:rPr>
+        <w:t>Array</w:t>
+      </w:r>
+      <w:proofErr w:type="spellEnd"/>
+      <w:r>
+        <w:rPr>
+          <w:rFonts w:ascii="Arial" w:hAnsi="Arial" w:cs="Arial"/>
+          <w:sz w:val="24"/>
+        </w:rPr>
+        <w:t>: Coleção ordenada de elementos do mesmo tipo, como [1, 2, 3, 4], ["maçã", "banana", "laranja"].</w:t>
+      </w:r>
+    </w:p>
+    <w:p>
+      <w:pPr>
+        <w:ind w:left="360"/>
+        <w:jc w:val="both"/>
+        <w:rPr>
+          <w:rFonts w:ascii="Arial" w:hAnsi="Arial" w:cs="Arial"/>
+          <w:sz w:val="24"/>
+        </w:rPr>
+      </w:pPr>
+      <w:r>
+        <w:rPr>
+          <w:rFonts w:ascii="Arial" w:hAnsi="Arial" w:cs="Arial"/>
+          <w:sz w:val="24"/>
+        </w:rPr>
+        <w:t>Estrutura (</w:t>
+      </w:r>
+      <w:proofErr w:type="spellStart"/>
+      <w:r>
+        <w:rPr>
+          <w:rFonts w:ascii="Arial" w:hAnsi="Arial" w:cs="Arial"/>
+          <w:sz w:val="24"/>
+        </w:rPr>
+        <w:t>struct</w:t>
+      </w:r>
+      <w:proofErr w:type="spellEnd"/>
+      <w:r>
+        <w:rPr>
+          <w:rFonts w:ascii="Arial" w:hAnsi="Arial" w:cs="Arial"/>
+          <w:sz w:val="24"/>
+        </w:rPr>
+        <w:t>): Agrupa diferentes tipos de dados em uma única unidade, como um registro.</w:t>
+      </w:r>
+    </w:p>
+    <w:p>
+      <w:pPr>
+        <w:ind w:firstLine="360"/>
+        <w:jc w:val="both"/>
+        <w:rPr>
+          <w:rFonts w:ascii="Arial" w:hAnsi="Arial" w:cs="Arial"/>
+          <w:sz w:val="24"/>
+        </w:rPr>
+      </w:pPr>
+      <w:r>
+        <w:rPr>
+          <w:rFonts w:ascii="Arial" w:hAnsi="Arial" w:cs="Arial"/>
+          <w:sz w:val="24"/>
+        </w:rPr>
+        <w:t>Lista (</w:t>
+      </w:r>
+      <w:proofErr w:type="spellStart"/>
+      <w:r>
+        <w:rPr>
+          <w:rFonts w:ascii="Arial" w:hAnsi="Arial" w:cs="Arial"/>
+          <w:sz w:val="24"/>
+        </w:rPr>
+        <w:t>list</w:t>
+      </w:r>
+      <w:proofErr w:type="spellEnd"/>
+      <w:r>
+        <w:rPr>
+          <w:rFonts w:ascii="Arial" w:hAnsi="Arial" w:cs="Arial"/>
+          <w:sz w:val="24"/>
+        </w:rPr>
+        <w:t>): Coleção dinâmica de elementos de qualquer tipo.</w:t>
+      </w:r>
+    </w:p>
+    <w:p>
+      <w:pPr>
+        <w:ind w:left="360"/>
+        <w:jc w:val="both"/>
+        <w:rPr>
+          <w:rFonts w:ascii="Arial" w:hAnsi="Arial" w:cs="Arial"/>
+          <w:sz w:val="24"/>
+        </w:rPr>
+      </w:pPr>
+      <w:r>
+        <w:rPr>
+          <w:rFonts w:ascii="Arial" w:hAnsi="Arial" w:cs="Arial"/>
+          <w:sz w:val="24"/>
+        </w:rPr>
+        <w:t>Dicionário (</w:t>
+      </w:r>
+      <w:proofErr w:type="spellStart"/>
+      <w:r>
+        <w:rPr>
+          <w:rFonts w:ascii="Arial" w:hAnsi="Arial" w:cs="Arial"/>
+          <w:sz w:val="24"/>
+        </w:rPr>
+        <w:t>dictionary</w:t>
+      </w:r>
+      <w:proofErr w:type="spellEnd"/>
+      <w:r>
+        <w:rPr>
+          <w:rFonts w:ascii="Arial" w:hAnsi="Arial" w:cs="Arial"/>
+          <w:sz w:val="24"/>
+        </w:rPr>
+        <w:t>): Coleção de pares chave-valor, onde cada valor é acessado através de uma chave.</w:t>
+      </w:r>
+    </w:p>
+    <w:p>
+      <w:pPr>
+        <w:jc w:val="both"/>
+        <w:rPr>
+          <w:rFonts w:ascii="Arial" w:hAnsi="Arial" w:cs="Arial"/>
+          <w:sz w:val="24"/>
+        </w:rPr>
+      </w:pPr>
+      <w:r>
+        <w:rPr>
+          <w:rFonts w:ascii="Arial" w:hAnsi="Arial" w:cs="Arial"/>
+          <w:sz w:val="24"/>
+        </w:rPr>
+        <w:t xml:space="preserve"> </w:t>
+      </w:r>
+    </w:p>
+    <w:p>
+      <w:pPr>
+        <w:jc w:val="both"/>
+        <w:rPr>
+          <w:rFonts w:ascii="Arial" w:hAnsi="Arial" w:cs="Arial"/>
+          <w:sz w:val="24"/>
+        </w:rPr>
+      </w:pPr>
+    </w:p>
+    <w:p>
+      <w:pPr>
+        <w:jc w:val="both"/>
+        <w:rPr>
+          <w:rFonts w:ascii="Arial" w:hAnsi="Arial" w:cs="Arial"/>
+          <w:sz w:val="24"/>
+        </w:rPr>
+      </w:pPr>
+    </w:p>
+    <w:p>
+      <w:pPr>
+        <w:jc w:val="both"/>
+        <w:rPr>
+          <w:rFonts w:ascii="Arial" w:hAnsi="Arial" w:cs="Arial"/>
+          <w:sz w:val="24"/>
+        </w:rPr>
+      </w:pPr>
+    </w:p>
+    <w:p>
+      <w:pPr>
+        <w:jc w:val="both"/>
+        <w:rPr>
+          <w:rFonts w:ascii="Arial" w:hAnsi="Arial" w:cs="Arial"/>
+          <w:sz w:val="24"/>
+        </w:rPr>
+      </w:pPr>
+    </w:p>
+    <w:p>
+      <w:pPr>
+        <w:jc w:val="both"/>
+        <w:rPr>
+          <w:rFonts w:ascii="Arial" w:hAnsi="Arial" w:cs="Arial"/>
+          <w:sz w:val="24"/>
+        </w:rPr>
+      </w:pPr>
+      <w:r>
+        <w:rPr>
+          <w:rFonts w:ascii="Arial" w:hAnsi="Arial" w:cs="Arial"/>
+          <w:sz w:val="24"/>
+        </w:rPr>
+        <w:t xml:space="preserve">Variáveis: </w:t>
+      </w:r>
+    </w:p>
+    <w:p>
+      <w:pPr>
+        <w:pStyle w:val="PargrafodaLista"/>
+        <w:ind w:left="360"/>
+        <w:jc w:val="both"/>
+        <w:rPr>
+          <w:rFonts w:ascii="Arial" w:hAnsi="Arial" w:cs="Arial"/>
+          <w:sz w:val="24"/>
+        </w:rPr>
+      </w:pPr>
+      <w:r>
+        <w:rPr>
+          <w:rFonts w:ascii="Arial" w:hAnsi="Arial" w:cs="Arial"/>
+          <w:sz w:val="24"/>
+        </w:rPr>
+        <w:t xml:space="preserve">Uma variável é um nome que se refere a um valor armazenado na memória do computador. </w:t>
+      </w:r>
+    </w:p>
+    <w:p>
+      <w:pPr>
+        <w:pStyle w:val="PargrafodaLista"/>
+        <w:ind w:left="360"/>
+        <w:jc w:val="both"/>
+        <w:rPr>
+          <w:rFonts w:ascii="Arial" w:hAnsi="Arial" w:cs="Arial"/>
+          <w:sz w:val="24"/>
+        </w:rPr>
+      </w:pPr>
+      <w:r>
+        <w:rPr>
+          <w:rFonts w:ascii="Arial" w:hAnsi="Arial" w:cs="Arial"/>
+          <w:sz w:val="24"/>
+        </w:rPr>
+        <w:t>Antes de usar uma variável, é necessário declará-la, indicando o tipo de dado que ela vai armazenar.</w:t>
+      </w:r>
+    </w:p>
+    <w:p>
+      <w:pPr>
+        <w:pStyle w:val="PargrafodaLista"/>
+        <w:ind w:left="360"/>
+        <w:jc w:val="both"/>
+        <w:rPr>
+          <w:rFonts w:ascii="Arial" w:hAnsi="Arial" w:cs="Arial"/>
+          <w:sz w:val="24"/>
+        </w:rPr>
+      </w:pPr>
+      <w:r>
+        <w:rPr>
+          <w:rFonts w:ascii="Arial" w:hAnsi="Arial" w:cs="Arial"/>
+          <w:sz w:val="24"/>
+        </w:rPr>
+        <w:t>Exemplos de declaração e uso de variáveis:</w:t>
+      </w:r>
+    </w:p>
+    <w:p>
+      <w:pPr>
+        <w:pStyle w:val="PargrafodaLista"/>
+        <w:ind w:left="360"/>
+        <w:jc w:val="both"/>
+        <w:rPr>
+          <w:rFonts w:ascii="Arial" w:hAnsi="Arial" w:cs="Arial"/>
+          <w:sz w:val="24"/>
+        </w:rPr>
+      </w:pPr>
+      <w:proofErr w:type="spellStart"/>
+      <w:r>
+        <w:rPr>
+          <w:rFonts w:ascii="Arial" w:hAnsi="Arial" w:cs="Arial"/>
+          <w:sz w:val="24"/>
+        </w:rPr>
+        <w:t>python</w:t>
+      </w:r>
+      <w:proofErr w:type="spellEnd"/>
+      <w:r>
+        <w:rPr>
+          <w:rFonts w:ascii="Arial" w:hAnsi="Arial" w:cs="Arial"/>
+          <w:sz w:val="24"/>
+        </w:rPr>
+        <w:t xml:space="preserve"> </w:t>
+      </w:r>
+    </w:p>
+    <w:p>
+      <w:pPr>
+        <w:pStyle w:val="PargrafodaLista"/>
+        <w:ind w:left="360" w:firstLine="348"/>
+        <w:jc w:val="both"/>
+        <w:rPr>
+          <w:rFonts w:ascii="Arial" w:hAnsi="Arial" w:cs="Arial"/>
+          <w:sz w:val="24"/>
+        </w:rPr>
+      </w:pPr>
+      <w:r>
+        <w:rPr>
+          <w:rFonts w:ascii="Arial" w:hAnsi="Arial" w:cs="Arial"/>
+          <w:sz w:val="24"/>
+        </w:rPr>
+        <w:t>inteiro = 10</w:t>
+      </w:r>
+    </w:p>
+    <w:p>
+      <w:pPr>
+        <w:pStyle w:val="PargrafodaLista"/>
+        <w:ind w:left="360" w:firstLine="348"/>
+        <w:jc w:val="both"/>
+        <w:rPr>
+          <w:rFonts w:ascii="Arial" w:hAnsi="Arial" w:cs="Arial"/>
+          <w:sz w:val="24"/>
+        </w:rPr>
+      </w:pPr>
+      <w:r>
+        <w:rPr>
+          <w:rFonts w:ascii="Arial" w:hAnsi="Arial" w:cs="Arial"/>
+          <w:sz w:val="24"/>
+        </w:rPr>
+        <w:t xml:space="preserve"> flutuante </w:t>
+      </w:r>
+      <w:r>
+        <w:rPr>
+          <w:rFonts w:ascii="Arial" w:hAnsi="Arial" w:cs="Arial"/>
+          <w:sz w:val="24"/>
+        </w:rPr>
+        <w:t xml:space="preserve">= 3.14 </w:t>
+      </w:r>
+    </w:p>
+    <w:p>
+      <w:pPr>
+        <w:pStyle w:val="PargrafodaLista"/>
+        <w:ind w:left="360" w:firstLine="348"/>
+        <w:jc w:val="both"/>
+        <w:rPr>
+          <w:rFonts w:ascii="Arial" w:hAnsi="Arial" w:cs="Arial"/>
+          <w:sz w:val="24"/>
+        </w:rPr>
+      </w:pPr>
+      <w:r>
+        <w:rPr>
+          <w:rFonts w:ascii="Arial" w:hAnsi="Arial" w:cs="Arial"/>
+          <w:sz w:val="24"/>
+        </w:rPr>
+        <w:t>caractere = 'A'</w:t>
+      </w:r>
+    </w:p>
+    <w:p>
+      <w:pPr>
+        <w:pStyle w:val="PargrafodaLista"/>
+        <w:ind w:left="360" w:firstLine="348"/>
+        <w:jc w:val="both"/>
+        <w:rPr>
+          <w:rFonts w:ascii="Arial" w:hAnsi="Arial" w:cs="Arial"/>
+          <w:sz w:val="24"/>
+        </w:rPr>
+      </w:pPr>
+      <w:r>
+        <w:rPr>
+          <w:rFonts w:ascii="Arial" w:hAnsi="Arial" w:cs="Arial"/>
+          <w:sz w:val="24"/>
+        </w:rPr>
+        <w:t xml:space="preserve"> booleano = </w:t>
+      </w:r>
+      <w:proofErr w:type="spellStart"/>
+      <w:r>
+        <w:rPr>
+          <w:rFonts w:ascii="Arial" w:hAnsi="Arial" w:cs="Arial"/>
+          <w:sz w:val="24"/>
+        </w:rPr>
+        <w:t>True</w:t>
+      </w:r>
+      <w:proofErr w:type="spellEnd"/>
+      <w:r>
+        <w:rPr>
+          <w:rFonts w:ascii="Arial" w:hAnsi="Arial" w:cs="Arial"/>
+          <w:sz w:val="24"/>
+        </w:rPr>
+        <w:t xml:space="preserve"> </w:t>
+      </w:r>
+    </w:p>
+    <w:p>
+      <w:pPr>
+        <w:pStyle w:val="PargrafodaLista"/>
+        <w:ind w:left="360" w:firstLine="348"/>
+        <w:jc w:val="both"/>
+        <w:rPr>
+          <w:rFonts w:ascii="Arial" w:hAnsi="Arial" w:cs="Arial"/>
+          <w:sz w:val="24"/>
+        </w:rPr>
+      </w:pPr>
+      <w:proofErr w:type="spellStart"/>
+      <w:r>
+        <w:rPr>
+          <w:rFonts w:ascii="Arial" w:hAnsi="Arial" w:cs="Arial"/>
+          <w:sz w:val="24"/>
+        </w:rPr>
+        <w:t>string</w:t>
+      </w:r>
+      <w:proofErr w:type="spellEnd"/>
+      <w:r>
+        <w:rPr>
+          <w:rFonts w:ascii="Arial" w:hAnsi="Arial" w:cs="Arial"/>
+          <w:sz w:val="24"/>
+        </w:rPr>
+        <w:t xml:space="preserve"> = "Olá, mundo!" </w:t>
+      </w:r>
+    </w:p>
+    <w:p>
+      <w:pPr>
+        <w:pStyle w:val="PargrafodaLista"/>
+        <w:ind w:left="360"/>
+        <w:jc w:val="both"/>
+        <w:rPr>
+          <w:rFonts w:ascii="Arial" w:hAnsi="Arial" w:cs="Arial"/>
+          <w:sz w:val="24"/>
+        </w:rPr>
+      </w:pPr>
+    </w:p>
+    <w:p>
+      <w:pPr>
+        <w:pStyle w:val="PargrafodaLista"/>
+        <w:ind w:left="360"/>
+        <w:jc w:val="both"/>
+        <w:rPr>
+          <w:rFonts w:ascii="Arial" w:hAnsi="Arial" w:cs="Arial"/>
+          <w:sz w:val="24"/>
+        </w:rPr>
+      </w:pPr>
+      <w:r>
+        <w:rPr>
+          <w:rFonts w:ascii="Arial" w:hAnsi="Arial" w:cs="Arial"/>
+          <w:sz w:val="24"/>
+        </w:rPr>
+        <w:t>Esses são os principais tipos de dados e variáveis em programação, essenciais para armazenar e manipular informações durante a execução de um programa.</w:t>
+      </w:r>
+    </w:p>
+    <w:p>
+      <w:pPr>
+        <w:pStyle w:val="PargrafodaLista"/>
+        <w:ind w:left="360"/>
+        <w:jc w:val="both"/>
+        <w:rPr>
+          <w:rFonts w:ascii="Arial" w:hAnsi="Arial" w:cs="Arial"/>
+          <w:sz w:val="24"/>
+        </w:rPr>
+      </w:pPr>
+    </w:p>
+    <w:p>
+      <w:pPr>
+        <w:pStyle w:val="PargrafodaLista"/>
+        <w:ind w:left="360"/>
+        <w:jc w:val="both"/>
+        <w:rPr>
+          <w:rFonts w:ascii="Arial" w:hAnsi="Arial" w:cs="Arial"/>
+          <w:sz w:val="24"/>
+        </w:rPr>
+      </w:pPr>
+    </w:p>
+    <w:p>
+      <w:pPr>
+        <w:pStyle w:val="PargrafodaLista"/>
+        <w:ind w:left="360"/>
+        <w:jc w:val="center"/>
+        <w:rPr>
+          <w:rFonts w:ascii="Arial" w:hAnsi="Arial" w:cs="Arial"/>
+          <w:b/>
+          <w:sz w:val="24"/>
+        </w:rPr>
+      </w:pPr>
+      <w:r>
+        <w:rPr>
+          <w:rFonts w:ascii="Arial" w:hAnsi="Arial" w:cs="Arial"/>
+          <w:b/>
+          <w:sz w:val="24"/>
+        </w:rPr>
+        <w:t>RESUMO</w:t>
+      </w:r>
+    </w:p>
+    <w:p>
+      <w:pPr>
+        <w:pStyle w:val="PargrafodaLista"/>
+        <w:ind w:left="360"/>
+        <w:jc w:val="center"/>
+        <w:rPr>
+          <w:rFonts w:ascii="Arial" w:hAnsi="Arial" w:cs="Arial"/>
+          <w:b/>
+          <w:sz w:val="28"/>
+        </w:rPr>
+      </w:pPr>
+    </w:p>
+    <w:p>
+      <w:pPr>
+        <w:pStyle w:val="PargrafodaLista"/>
+        <w:ind w:left="360"/>
+        <w:jc w:val="both"/>
+        <w:rPr>
+          <w:rFonts w:ascii="Arial" w:hAnsi="Arial" w:cs="Arial"/>
+          <w:sz w:val="24"/>
+        </w:rPr>
+      </w:pPr>
+      <w:r>
+        <w:rPr>
+          <w:rFonts w:ascii="Arial" w:hAnsi="Arial" w:cs="Arial"/>
+          <w:sz w:val="24"/>
+        </w:rPr>
+        <w:t>Funções são blocos de código que executam tarefas específicas e promovem a reutilização de código. Elas são definidas com um nome, podem receber parâmetros e podem retornar valores. Modularização é a prática de dividir um programa em partes menores e independentes, cada uma responsável por uma função específica. Isso torna o código mais organizado, legível e fácil de manter, além de facilitar a reutilização e colaboração entre membros da equipe.</w:t>
+      </w:r>
+    </w:p>
+    <w:p>
+      <w:pPr>
+        <w:pStyle w:val="PargrafodaLista"/>
+        <w:ind w:left="360"/>
+        <w:jc w:val="both"/>
+        <w:rPr>
+          <w:rFonts w:ascii="Arial" w:hAnsi="Arial" w:cs="Arial"/>
+          <w:sz w:val="24"/>
+        </w:rPr>
+      </w:pPr>
+    </w:p>
+    <w:p>
+      <w:pPr>
+        <w:pStyle w:val="PargrafodaLista"/>
+        <w:ind w:left="360"/>
+        <w:jc w:val="both"/>
+        <w:rPr>
+          <w:rFonts w:ascii="Arial" w:hAnsi="Arial" w:cs="Arial"/>
+          <w:sz w:val="24"/>
+        </w:rPr>
+      </w:pPr>
+    </w:p>
+    <w:p>
+      <w:pPr>
+        <w:pStyle w:val="PargrafodaLista"/>
+        <w:ind w:left="360"/>
+        <w:jc w:val="center"/>
+        <w:rPr>
+          <w:rFonts w:ascii="Arial" w:hAnsi="Arial" w:cs="Arial"/>
+          <w:b/>
+          <w:sz w:val="24"/>
+        </w:rPr>
+      </w:pPr>
+      <w:r>
+        <w:rPr>
+          <w:rFonts w:ascii="Arial" w:hAnsi="Arial" w:cs="Arial"/>
+          <w:b/>
+          <w:sz w:val="24"/>
+        </w:rPr>
+        <w:t>FUNÇÕES E MODULARIZAÇÃO</w:t>
+      </w:r>
+    </w:p>
+    <w:p>
+      <w:pPr>
+        <w:pStyle w:val="PargrafodaLista"/>
+        <w:ind w:left="360"/>
+        <w:jc w:val="center"/>
+        <w:rPr>
+          <w:rFonts w:ascii="Arial" w:hAnsi="Arial" w:cs="Arial"/>
+          <w:b/>
+          <w:sz w:val="24"/>
+        </w:rPr>
+      </w:pPr>
+    </w:p>
+    <w:p>
+      <w:pPr>
+        <w:jc w:val="both"/>
+        <w:rPr>
+          <w:rFonts w:ascii="Arial" w:hAnsi="Arial" w:cs="Arial"/>
+          <w:sz w:val="24"/>
+        </w:rPr>
+      </w:pPr>
+      <w:r>
+        <w:rPr>
+          <w:rFonts w:ascii="Arial" w:hAnsi="Arial" w:cs="Arial"/>
+          <w:sz w:val="24"/>
+        </w:rPr>
+        <w:t>Funções</w:t>
+      </w:r>
+      <w:r>
+        <w:rPr>
+          <w:rFonts w:ascii="Arial" w:hAnsi="Arial" w:cs="Arial"/>
+          <w:sz w:val="24"/>
+        </w:rPr>
+        <w:t>:</w:t>
+      </w:r>
+    </w:p>
+    <w:p>
+      <w:pPr>
+        <w:ind w:firstLine="360"/>
+        <w:jc w:val="both"/>
+        <w:rPr>
+          <w:rFonts w:ascii="Arial" w:hAnsi="Arial" w:cs="Arial"/>
+          <w:sz w:val="24"/>
+        </w:rPr>
+      </w:pPr>
+      <w:r>
+        <w:rPr>
+          <w:rFonts w:ascii="Arial" w:hAnsi="Arial" w:cs="Arial"/>
+          <w:sz w:val="24"/>
+        </w:rPr>
+        <w:t>Uma função é um bloco de código que realiza uma tarefa específica.</w:t>
+      </w:r>
+      <w:r>
+        <w:rPr>
+          <w:rFonts w:ascii="Arial" w:hAnsi="Arial" w:cs="Arial"/>
+          <w:sz w:val="24"/>
+        </w:rPr>
+        <w:tab/>
+      </w:r>
+    </w:p>
+    <w:p>
+      <w:pPr>
+        <w:ind w:left="360"/>
+        <w:jc w:val="both"/>
+        <w:rPr>
+          <w:rFonts w:ascii="Arial" w:hAnsi="Arial" w:cs="Arial"/>
+          <w:sz w:val="24"/>
+        </w:rPr>
+      </w:pPr>
+      <w:r>
+        <w:rPr>
+          <w:rFonts w:ascii="Arial" w:hAnsi="Arial" w:cs="Arial"/>
+          <w:sz w:val="24"/>
+        </w:rPr>
+        <w:t>Elas são definidas com um nome, uma lista de parâmetros (opcionais) e um corpo de código.</w:t>
+      </w:r>
+    </w:p>
+    <w:p>
+      <w:pPr>
+        <w:ind w:firstLine="360"/>
+        <w:jc w:val="both"/>
+        <w:rPr>
+          <w:rFonts w:ascii="Arial" w:hAnsi="Arial" w:cs="Arial"/>
+          <w:sz w:val="24"/>
+        </w:rPr>
+      </w:pPr>
+      <w:r>
+        <w:rPr>
+          <w:rFonts w:ascii="Arial" w:hAnsi="Arial" w:cs="Arial"/>
+          <w:sz w:val="24"/>
+        </w:rPr>
+        <w:t>As funções podem retornar um valor, que pode ser usado em outras partes do programa.</w:t>
+      </w:r>
+    </w:p>
+    <w:p>
+      <w:pPr>
+        <w:pStyle w:val="PargrafodaLista"/>
+        <w:ind w:left="360"/>
+        <w:jc w:val="both"/>
+        <w:rPr>
+          <w:rFonts w:ascii="Arial" w:hAnsi="Arial" w:cs="Arial"/>
+          <w:sz w:val="24"/>
+        </w:rPr>
+      </w:pPr>
+      <w:r>
+        <w:rPr>
+          <w:rFonts w:ascii="Arial" w:hAnsi="Arial" w:cs="Arial"/>
+          <w:sz w:val="24"/>
+        </w:rPr>
+        <w:t xml:space="preserve">Elas promovem a reutilização de código, tornando-o mais legível e fácil de manter. </w:t>
+      </w:r>
+    </w:p>
+    <w:p>
+      <w:pPr>
+        <w:pStyle w:val="PargrafodaLista"/>
+        <w:ind w:left="360"/>
+        <w:jc w:val="both"/>
+        <w:rPr>
+          <w:rFonts w:ascii="Arial" w:hAnsi="Arial" w:cs="Arial"/>
+          <w:sz w:val="24"/>
+        </w:rPr>
+      </w:pPr>
+    </w:p>
+    <w:p>
+      <w:pPr>
+        <w:pStyle w:val="PargrafodaLista"/>
+        <w:ind w:left="360"/>
+        <w:jc w:val="both"/>
+        <w:rPr>
+          <w:rFonts w:ascii="Arial" w:hAnsi="Arial" w:cs="Arial"/>
+          <w:sz w:val="24"/>
+        </w:rPr>
+      </w:pPr>
+      <w:r>
+        <w:rPr>
+          <w:rFonts w:ascii="Arial" w:hAnsi="Arial" w:cs="Arial"/>
+          <w:sz w:val="24"/>
+        </w:rPr>
+        <w:t>Exemplo de uma função em Python que retorna a soma de dois números:</w:t>
+      </w:r>
+    </w:p>
+    <w:p>
+      <w:pPr>
+        <w:pStyle w:val="PargrafodaLista"/>
+        <w:ind w:left="360"/>
+        <w:jc w:val="both"/>
+        <w:rPr>
+          <w:rFonts w:ascii="Arial" w:hAnsi="Arial" w:cs="Arial"/>
+          <w:sz w:val="24"/>
+        </w:rPr>
+      </w:pPr>
+      <w:r>
+        <w:rPr>
+          <w:rFonts w:ascii="Arial" w:hAnsi="Arial" w:cs="Arial"/>
+          <w:sz w:val="24"/>
+        </w:rPr>
+        <w:t xml:space="preserve"> Python</w:t>
+      </w:r>
+    </w:p>
+    <w:p>
+      <w:pPr>
+        <w:pStyle w:val="PargrafodaLista"/>
+        <w:ind w:left="360" w:firstLine="348"/>
+        <w:jc w:val="both"/>
+        <w:rPr>
+          <w:rFonts w:ascii="Arial" w:hAnsi="Arial" w:cs="Arial"/>
+          <w:sz w:val="24"/>
+        </w:rPr>
+      </w:pPr>
+      <w:r>
+        <w:rPr>
+          <w:rFonts w:ascii="Arial" w:hAnsi="Arial" w:cs="Arial"/>
+          <w:sz w:val="24"/>
+        </w:rPr>
+        <w:t xml:space="preserve"> </w:t>
+      </w:r>
+      <w:proofErr w:type="spellStart"/>
+      <w:r>
+        <w:rPr>
+          <w:rFonts w:ascii="Arial" w:hAnsi="Arial" w:cs="Arial"/>
+          <w:sz w:val="24"/>
+        </w:rPr>
+        <w:t>def</w:t>
+      </w:r>
+      <w:proofErr w:type="spellEnd"/>
+      <w:r>
+        <w:rPr>
+          <w:rFonts w:ascii="Arial" w:hAnsi="Arial" w:cs="Arial"/>
+          <w:sz w:val="24"/>
+        </w:rPr>
+        <w:t xml:space="preserve"> </w:t>
+      </w:r>
+      <w:proofErr w:type="gramStart"/>
+      <w:r>
+        <w:rPr>
+          <w:rFonts w:ascii="Arial" w:hAnsi="Arial" w:cs="Arial"/>
+          <w:sz w:val="24"/>
+        </w:rPr>
+        <w:t>soma(</w:t>
+      </w:r>
+      <w:proofErr w:type="gramEnd"/>
+      <w:r>
+        <w:rPr>
+          <w:rFonts w:ascii="Arial" w:hAnsi="Arial" w:cs="Arial"/>
+          <w:sz w:val="24"/>
+        </w:rPr>
+        <w:t>a, b):</w:t>
+      </w:r>
+    </w:p>
+    <w:p>
+      <w:pPr>
+        <w:pStyle w:val="PargrafodaLista"/>
+        <w:ind w:left="360" w:firstLine="348"/>
+        <w:jc w:val="both"/>
+        <w:rPr>
+          <w:rFonts w:ascii="Arial" w:hAnsi="Arial" w:cs="Arial"/>
+          <w:sz w:val="24"/>
+        </w:rPr>
+      </w:pPr>
+      <w:r>
+        <w:rPr>
+          <w:rFonts w:ascii="Arial" w:hAnsi="Arial" w:cs="Arial"/>
+          <w:sz w:val="24"/>
+        </w:rPr>
+        <w:t xml:space="preserve"> </w:t>
+      </w:r>
+      <w:proofErr w:type="spellStart"/>
+      <w:r>
+        <w:rPr>
+          <w:rFonts w:ascii="Arial" w:hAnsi="Arial" w:cs="Arial"/>
+          <w:sz w:val="24"/>
+        </w:rPr>
+        <w:t>return</w:t>
+      </w:r>
+      <w:proofErr w:type="spellEnd"/>
+      <w:r>
+        <w:rPr>
+          <w:rFonts w:ascii="Arial" w:hAnsi="Arial" w:cs="Arial"/>
+          <w:sz w:val="24"/>
+        </w:rPr>
+        <w:t xml:space="preserve"> a + b</w:t>
+      </w:r>
+      <w:r>
+        <w:rPr>
+          <w:rFonts w:ascii="Arial" w:hAnsi="Arial" w:cs="Arial"/>
+          <w:sz w:val="24"/>
+        </w:rPr>
+        <w:tab/>
+      </w:r>
+    </w:p>
+    <w:p>
+      <w:pPr>
+        <w:jc w:val="both"/>
+        <w:rPr>
+          <w:rFonts w:ascii="Arial" w:hAnsi="Arial" w:cs="Arial"/>
+          <w:sz w:val="24"/>
+        </w:rPr>
+      </w:pPr>
+    </w:p>
+    <w:p>
+      <w:pPr>
+        <w:jc w:val="both"/>
+        <w:rPr>
+          <w:rFonts w:ascii="Arial" w:hAnsi="Arial" w:cs="Arial"/>
+          <w:sz w:val="24"/>
+        </w:rPr>
+      </w:pPr>
+    </w:p>
+    <w:p>
+      <w:pPr>
+        <w:jc w:val="both"/>
+        <w:rPr>
+          <w:rFonts w:ascii="Arial" w:hAnsi="Arial" w:cs="Arial"/>
+          <w:sz w:val="24"/>
+        </w:rPr>
+      </w:pPr>
+    </w:p>
+    <w:p>
+      <w:pPr>
+        <w:pStyle w:val="PargrafodaLista"/>
+        <w:ind w:left="0"/>
+        <w:jc w:val="both"/>
+        <w:rPr>
+          <w:rFonts w:ascii="Arial" w:hAnsi="Arial" w:cs="Arial"/>
+          <w:sz w:val="24"/>
+        </w:rPr>
+      </w:pPr>
+      <w:r>
+        <w:rPr>
+          <w:rFonts w:ascii="Arial" w:hAnsi="Arial" w:cs="Arial"/>
+          <w:sz w:val="24"/>
+        </w:rPr>
+        <w:t>Modularização:</w:t>
+      </w:r>
+    </w:p>
+    <w:p>
+      <w:pPr>
+        <w:pStyle w:val="PargrafodaLista"/>
+        <w:ind w:left="0"/>
+        <w:jc w:val="both"/>
+        <w:rPr>
+          <w:rFonts w:ascii="Arial" w:hAnsi="Arial" w:cs="Arial"/>
+          <w:sz w:val="24"/>
+        </w:rPr>
+      </w:pPr>
+    </w:p>
+    <w:p>
+      <w:pPr>
+        <w:pStyle w:val="PargrafodaLista"/>
+        <w:ind w:left="360"/>
+        <w:jc w:val="both"/>
+        <w:rPr>
+          <w:rFonts w:ascii="Arial" w:hAnsi="Arial" w:cs="Arial"/>
+          <w:sz w:val="24"/>
+        </w:rPr>
+      </w:pPr>
+      <w:r>
+        <w:rPr>
+          <w:rFonts w:ascii="Arial" w:hAnsi="Arial" w:cs="Arial"/>
+          <w:sz w:val="24"/>
+        </w:rPr>
+        <w:t xml:space="preserve"> Modularização é o processo de dividir um programa em partes menores e independentes, chamadas de módulos ou funções.</w:t>
+      </w:r>
+    </w:p>
+    <w:p>
+      <w:pPr>
+        <w:pStyle w:val="PargrafodaLista"/>
+        <w:ind w:left="360"/>
+        <w:jc w:val="both"/>
+        <w:rPr>
+          <w:rFonts w:ascii="Arial" w:hAnsi="Arial" w:cs="Arial"/>
+          <w:sz w:val="24"/>
+        </w:rPr>
+      </w:pPr>
+      <w:r>
+        <w:rPr>
+          <w:rFonts w:ascii="Arial" w:hAnsi="Arial" w:cs="Arial"/>
+          <w:sz w:val="24"/>
+        </w:rPr>
+        <w:t xml:space="preserve"> Cada módulo ou função realiza uma tarefa específica, tornando o programa mais organizado e fácil de entender.</w:t>
+      </w:r>
+    </w:p>
+    <w:p>
+      <w:pPr>
+        <w:pStyle w:val="PargrafodaLista"/>
+        <w:ind w:left="360"/>
+        <w:jc w:val="both"/>
+        <w:rPr>
+          <w:rFonts w:ascii="Arial" w:hAnsi="Arial" w:cs="Arial"/>
+          <w:sz w:val="24"/>
+        </w:rPr>
+      </w:pPr>
+      <w:r>
+        <w:rPr>
+          <w:rFonts w:ascii="Arial" w:hAnsi="Arial" w:cs="Arial"/>
+          <w:sz w:val="24"/>
+        </w:rPr>
+        <w:t xml:space="preserve"> Isolar partes do código em funções permite que elas sejam desenvolvidas e testadas separadamente.</w:t>
+      </w:r>
+    </w:p>
+    <w:p>
+      <w:pPr>
+        <w:pStyle w:val="PargrafodaLista"/>
+        <w:ind w:left="360"/>
+        <w:jc w:val="both"/>
+        <w:rPr>
+          <w:rFonts w:ascii="Arial" w:hAnsi="Arial" w:cs="Arial"/>
+          <w:sz w:val="24"/>
+        </w:rPr>
+      </w:pPr>
+      <w:r>
+        <w:rPr>
+          <w:rFonts w:ascii="Arial" w:hAnsi="Arial" w:cs="Arial"/>
+          <w:sz w:val="24"/>
+        </w:rPr>
+        <w:t xml:space="preserve"> Isso também facilita a colaboração entre os membros da equipe, pois diferentes pessoas podem trabalhar em diferentes partes do código ao mesmo tempo.</w:t>
+      </w:r>
+    </w:p>
+    <w:p>
+      <w:pPr>
+        <w:pStyle w:val="PargrafodaLista"/>
+        <w:ind w:left="360"/>
+        <w:jc w:val="both"/>
+        <w:rPr>
+          <w:rFonts w:ascii="Arial" w:hAnsi="Arial" w:cs="Arial"/>
+          <w:sz w:val="24"/>
+        </w:rPr>
+      </w:pPr>
+      <w:r>
+        <w:rPr>
+          <w:rFonts w:ascii="Arial" w:hAnsi="Arial" w:cs="Arial"/>
+          <w:sz w:val="24"/>
+        </w:rPr>
+        <w:t xml:space="preserve"> Exemplo de modularização em Python, onde uma função é definida para calcular a área de um círculo:</w:t>
+      </w:r>
+    </w:p>
+    <w:p>
+      <w:pPr>
+        <w:pStyle w:val="PargrafodaLista"/>
+        <w:ind w:left="360"/>
+        <w:jc w:val="both"/>
+        <w:rPr>
+          <w:rFonts w:ascii="Arial" w:hAnsi="Arial" w:cs="Arial"/>
+          <w:sz w:val="24"/>
+        </w:rPr>
+      </w:pPr>
+    </w:p>
+    <w:p>
+      <w:pPr>
+        <w:pStyle w:val="PargrafodaLista"/>
+        <w:ind w:left="360"/>
+        <w:jc w:val="both"/>
+        <w:rPr>
+          <w:rFonts w:ascii="Arial" w:hAnsi="Arial" w:cs="Arial"/>
+          <w:sz w:val="24"/>
+        </w:rPr>
+      </w:pPr>
+      <w:r>
+        <w:rPr>
+          <w:rFonts w:ascii="Arial" w:hAnsi="Arial" w:cs="Arial"/>
+          <w:sz w:val="24"/>
+        </w:rPr>
+        <w:t xml:space="preserve"> </w:t>
+      </w:r>
+      <w:proofErr w:type="spellStart"/>
+      <w:r>
+        <w:rPr>
+          <w:rFonts w:ascii="Arial" w:hAnsi="Arial" w:cs="Arial"/>
+          <w:sz w:val="24"/>
+        </w:rPr>
+        <w:t>python</w:t>
+      </w:r>
+      <w:proofErr w:type="spellEnd"/>
+      <w:r>
+        <w:rPr>
+          <w:rFonts w:ascii="Arial" w:hAnsi="Arial" w:cs="Arial"/>
+          <w:sz w:val="24"/>
+        </w:rPr>
+        <w:t xml:space="preserve"> </w:t>
+      </w:r>
+    </w:p>
+    <w:p>
+      <w:pPr>
+        <w:pStyle w:val="PargrafodaLista"/>
+        <w:ind w:left="360"/>
+        <w:jc w:val="both"/>
+        <w:rPr>
+          <w:rFonts w:ascii="Arial" w:hAnsi="Arial" w:cs="Arial"/>
+          <w:sz w:val="24"/>
+        </w:rPr>
+      </w:pPr>
+      <w:proofErr w:type="spellStart"/>
+      <w:r>
+        <w:rPr>
+          <w:rFonts w:ascii="Arial" w:hAnsi="Arial" w:cs="Arial"/>
+          <w:sz w:val="24"/>
+        </w:rPr>
+        <w:t>import</w:t>
+      </w:r>
+      <w:proofErr w:type="spellEnd"/>
+      <w:r>
+        <w:rPr>
+          <w:rFonts w:ascii="Arial" w:hAnsi="Arial" w:cs="Arial"/>
+          <w:sz w:val="24"/>
+        </w:rPr>
+        <w:t xml:space="preserve"> </w:t>
+      </w:r>
+      <w:proofErr w:type="spellStart"/>
+      <w:r>
+        <w:rPr>
+          <w:rFonts w:ascii="Arial" w:hAnsi="Arial" w:cs="Arial"/>
+          <w:sz w:val="24"/>
+        </w:rPr>
+        <w:t>math</w:t>
+      </w:r>
+      <w:proofErr w:type="spellEnd"/>
+      <w:r>
+        <w:rPr>
+          <w:rFonts w:ascii="Arial" w:hAnsi="Arial" w:cs="Arial"/>
+          <w:sz w:val="24"/>
+        </w:rPr>
+        <w:t xml:space="preserve"> </w:t>
+      </w:r>
+    </w:p>
+    <w:p>
+      <w:pPr>
+        <w:pStyle w:val="PargrafodaLista"/>
+        <w:ind w:left="360"/>
+        <w:jc w:val="both"/>
+        <w:rPr>
+          <w:rFonts w:ascii="Arial" w:hAnsi="Arial" w:cs="Arial"/>
+          <w:sz w:val="24"/>
+        </w:rPr>
+      </w:pPr>
+      <w:proofErr w:type="spellStart"/>
+      <w:r>
+        <w:rPr>
+          <w:rFonts w:ascii="Arial" w:hAnsi="Arial" w:cs="Arial"/>
+          <w:sz w:val="24"/>
+        </w:rPr>
+        <w:t>def</w:t>
+      </w:r>
+      <w:proofErr w:type="spellEnd"/>
+      <w:r>
+        <w:rPr>
+          <w:rFonts w:ascii="Arial" w:hAnsi="Arial" w:cs="Arial"/>
+          <w:sz w:val="24"/>
+        </w:rPr>
+        <w:t xml:space="preserve"> </w:t>
+      </w:r>
+      <w:proofErr w:type="spellStart"/>
+      <w:r>
+        <w:rPr>
+          <w:rFonts w:ascii="Arial" w:hAnsi="Arial" w:cs="Arial"/>
+          <w:sz w:val="24"/>
+        </w:rPr>
+        <w:t>area_do_circulo</w:t>
+      </w:r>
+      <w:proofErr w:type="spellEnd"/>
+      <w:r>
+        <w:rPr>
+          <w:rFonts w:ascii="Arial" w:hAnsi="Arial" w:cs="Arial"/>
+          <w:sz w:val="24"/>
+        </w:rPr>
+        <w:t>(raio):</w:t>
+      </w:r>
+    </w:p>
+    <w:p>
+      <w:pPr>
+        <w:pStyle w:val="PargrafodaLista"/>
+        <w:ind w:left="360"/>
+        <w:jc w:val="both"/>
+        <w:rPr>
+          <w:rFonts w:ascii="Arial" w:hAnsi="Arial" w:cs="Arial"/>
+          <w:sz w:val="24"/>
+        </w:rPr>
+      </w:pPr>
+      <w:r>
+        <w:rPr>
+          <w:rFonts w:ascii="Arial" w:hAnsi="Arial" w:cs="Arial"/>
+          <w:sz w:val="24"/>
+        </w:rPr>
+        <w:t xml:space="preserve">     </w:t>
+      </w:r>
+      <w:proofErr w:type="spellStart"/>
+      <w:r>
+        <w:rPr>
+          <w:rFonts w:ascii="Arial" w:hAnsi="Arial" w:cs="Arial"/>
+          <w:sz w:val="24"/>
+        </w:rPr>
+        <w:t>return</w:t>
+      </w:r>
+      <w:proofErr w:type="spellEnd"/>
+      <w:r>
+        <w:rPr>
+          <w:rFonts w:ascii="Arial" w:hAnsi="Arial" w:cs="Arial"/>
+          <w:sz w:val="24"/>
+        </w:rPr>
+        <w:t xml:space="preserve"> </w:t>
+      </w:r>
+      <w:proofErr w:type="spellStart"/>
+      <w:r>
+        <w:rPr>
+          <w:rFonts w:ascii="Arial" w:hAnsi="Arial" w:cs="Arial"/>
+          <w:sz w:val="24"/>
+        </w:rPr>
+        <w:t>math.pi</w:t>
+      </w:r>
+      <w:proofErr w:type="spellEnd"/>
+      <w:r>
+        <w:rPr>
+          <w:rFonts w:ascii="Arial" w:hAnsi="Arial" w:cs="Arial"/>
+          <w:sz w:val="24"/>
+        </w:rPr>
+        <w:t xml:space="preserve"> * raio**2</w:t>
+      </w:r>
+    </w:p>
+    <w:p>
+      <w:pPr>
+        <w:pStyle w:val="PargrafodaLista"/>
+        <w:ind w:left="360"/>
+        <w:jc w:val="both"/>
+        <w:rPr>
+          <w:rFonts w:ascii="Arial" w:hAnsi="Arial" w:cs="Arial"/>
+          <w:sz w:val="24"/>
+        </w:rPr>
+      </w:pPr>
+    </w:p>
+    <w:p>
+      <w:pPr>
+        <w:pStyle w:val="PargrafodaLista"/>
+        <w:ind w:left="360"/>
+        <w:jc w:val="both"/>
+        <w:rPr>
+          <w:rFonts w:ascii="Arial" w:hAnsi="Arial" w:cs="Arial"/>
+          <w:sz w:val="24"/>
+        </w:rPr>
+      </w:pPr>
+      <w:r>
+        <w:rPr>
+          <w:rFonts w:ascii="Arial" w:hAnsi="Arial" w:cs="Arial"/>
+          <w:sz w:val="24"/>
+        </w:rPr>
+        <w:t>Em resumo, funções são blocos de código que executam uma tarefa específica e podem ser reutilizadas em diferentes partes do programa, promovendo a modularização, que é a prática de dividir o código em partes menores e independentes para torná-lo mais organizado e fácil de entender.</w:t>
+      </w:r>
+    </w:p>
+    <w:p>
+      <w:pPr>
+        <w:pStyle w:val="PargrafodaLista"/>
+        <w:ind w:left="360"/>
+        <w:jc w:val="both"/>
+        <w:rPr>
+          <w:rFonts w:ascii="Arial" w:hAnsi="Arial" w:cs="Arial"/>
+          <w:sz w:val="24"/>
+        </w:rPr>
+      </w:pPr>
+    </w:p>
+    <w:p>
+      <w:pPr>
+        <w:pStyle w:val="PargrafodaLista"/>
+        <w:ind w:left="360"/>
+        <w:jc w:val="both"/>
+        <w:rPr>
+          <w:rFonts w:ascii="Arial" w:hAnsi="Arial" w:cs="Arial"/>
+          <w:sz w:val="24"/>
+        </w:rPr>
+      </w:pPr>
+    </w:p>
+    <w:p>
+      <w:pPr>
+        <w:pStyle w:val="PargrafodaLista"/>
+        <w:ind w:left="360"/>
+        <w:jc w:val="both"/>
+        <w:rPr>
+          <w:rFonts w:ascii="Arial" w:hAnsi="Arial" w:cs="Arial"/>
+          <w:sz w:val="24"/>
+        </w:rPr>
+      </w:pPr>
+    </w:p>
+    <w:p>
+      <w:pPr>
+        <w:pStyle w:val="PargrafodaLista"/>
+        <w:ind w:left="360"/>
+        <w:jc w:val="both"/>
+        <w:rPr>
+          <w:rStyle w:val="Forte"/>
+          <w:spacing w:val="-1"/>
+          <w:sz w:val="27"/>
+          <w:szCs w:val="27"/>
+          <w:shd w:val="clear" w:color="auto" w:fill="FFFFFF"/>
+        </w:rPr>
+      </w:pPr>
+      <w:r>
+        <w:rPr>
+          <w:rStyle w:val="Forte"/>
+          <w:spacing w:val="-1"/>
+          <w:sz w:val="27"/>
+          <w:szCs w:val="27"/>
+          <w:shd w:val="clear" w:color="auto" w:fill="FFFFFF"/>
+        </w:rPr>
+        <w:t>Fonte:</w:t>
+      </w:r>
+    </w:p>
+    <w:p>
+      <w:pPr>
+        <w:pStyle w:val="PargrafodaLista"/>
+        <w:ind w:left="360"/>
+        <w:jc w:val="both"/>
+        <w:rPr>
+          <w:rFonts w:ascii="Arial" w:hAnsi="Arial" w:cs="Arial"/>
+          <w:sz w:val="24"/>
+        </w:rPr>
+      </w:pPr>
+    </w:p>
+    <w:p>
+      <w:pPr>
+        <w:pStyle w:val="PargrafodaLista"/>
+        <w:ind w:left="360"/>
+        <w:jc w:val="both"/>
+        <w:rPr>
+          <w:rFonts w:ascii="Arial" w:hAnsi="Arial" w:cs="Arial"/>
+          <w:sz w:val="24"/>
+        </w:rPr>
+      </w:pPr>
+      <w:proofErr w:type="spellStart"/>
+      <w:r>
+        <w:rPr>
+          <w:rFonts w:ascii="Arial" w:hAnsi="Arial" w:cs="Arial"/>
+          <w:sz w:val="24"/>
+        </w:rPr>
+        <w:t>ChatGPT</w:t>
+      </w:r>
+      <w:proofErr w:type="spellEnd"/>
+      <w:r>
+        <w:rPr>
+          <w:rFonts w:ascii="Arial" w:hAnsi="Arial" w:cs="Arial"/>
+          <w:sz w:val="24"/>
+        </w:rPr>
+        <w:t>, OPENAI</w:t>
+      </w:r>
       <w:bookmarkStart w:id="0" w:name="_GoBack"/>
       <w:bookmarkEnd w:id="0"/>
-    </w:p>
-    <w:p>
-      <w:pPr>
-        <w:jc w:val="both"/>
-        <w:rPr>
-          <w:rFonts w:ascii="Arial" w:hAnsi="Arial" w:cs="Arial"/>
-          <w:sz w:val="24"/>
-        </w:rPr>
-      </w:pPr>
-    </w:p>
-    <w:p>
-      <w:pPr>
-        <w:jc w:val="both"/>
-        <w:rPr>
-          <w:rFonts w:ascii="Arial" w:hAnsi="Arial" w:cs="Arial"/>
-          <w:sz w:val="24"/>
-        </w:rPr>
-      </w:pPr>
-      <w:r>
-        <w:rPr>
-          <w:rFonts w:ascii="Arial" w:hAnsi="Arial" w:cs="Arial"/>
-          <w:sz w:val="24"/>
-        </w:rPr>
-        <w:t>Tipos de Dados Primitivos:</w:t>
-      </w:r>
-    </w:p>
-    <w:p>
-      <w:pPr>
-        <w:ind w:firstLine="360"/>
-        <w:jc w:val="both"/>
-        <w:rPr>
-          <w:rFonts w:ascii="Arial" w:hAnsi="Arial" w:cs="Arial"/>
-          <w:sz w:val="24"/>
-        </w:rPr>
-      </w:pPr>
-      <w:r>
-        <w:rPr>
-          <w:rFonts w:ascii="Arial" w:hAnsi="Arial" w:cs="Arial"/>
-          <w:sz w:val="24"/>
-        </w:rPr>
-        <w:t>Inteiro (</w:t>
-      </w:r>
-      <w:proofErr w:type="spellStart"/>
-      <w:r>
-        <w:rPr>
-          <w:rFonts w:ascii="Arial" w:hAnsi="Arial" w:cs="Arial"/>
-          <w:sz w:val="24"/>
-        </w:rPr>
-        <w:t>int</w:t>
-      </w:r>
-      <w:proofErr w:type="spellEnd"/>
-      <w:r>
-        <w:rPr>
-          <w:rFonts w:ascii="Arial" w:hAnsi="Arial" w:cs="Arial"/>
-          <w:sz w:val="24"/>
-        </w:rPr>
-        <w:t>): Representa números inteiros, como -5, 0, 10.</w:t>
-      </w:r>
-    </w:p>
-    <w:p>
-      <w:pPr>
-        <w:ind w:left="360"/>
-        <w:jc w:val="both"/>
-        <w:rPr>
-          <w:rFonts w:ascii="Arial" w:hAnsi="Arial" w:cs="Arial"/>
-          <w:sz w:val="24"/>
-        </w:rPr>
-      </w:pPr>
-      <w:r>
-        <w:rPr>
-          <w:rFonts w:ascii="Arial" w:hAnsi="Arial" w:cs="Arial"/>
-          <w:sz w:val="24"/>
-        </w:rPr>
-        <w:t>Ponto Flutuante (</w:t>
-      </w:r>
-      <w:proofErr w:type="spellStart"/>
-      <w:r>
-        <w:rPr>
-          <w:rFonts w:ascii="Arial" w:hAnsi="Arial" w:cs="Arial"/>
-          <w:sz w:val="24"/>
-        </w:rPr>
-        <w:t>float</w:t>
-      </w:r>
-      <w:proofErr w:type="spellEnd"/>
-      <w:r>
-        <w:rPr>
-          <w:rFonts w:ascii="Arial" w:hAnsi="Arial" w:cs="Arial"/>
-          <w:sz w:val="24"/>
-        </w:rPr>
-        <w:t xml:space="preserve"> ou </w:t>
-      </w:r>
-      <w:proofErr w:type="spellStart"/>
-      <w:r>
-        <w:rPr>
-          <w:rFonts w:ascii="Arial" w:hAnsi="Arial" w:cs="Arial"/>
-          <w:sz w:val="24"/>
-        </w:rPr>
-        <w:t>double</w:t>
-      </w:r>
-      <w:proofErr w:type="spellEnd"/>
-      <w:r>
-        <w:rPr>
-          <w:rFonts w:ascii="Arial" w:hAnsi="Arial" w:cs="Arial"/>
-          <w:sz w:val="24"/>
-        </w:rPr>
-        <w:t>): Representa números reais (com ponto decimal), como 3.14, -0.5, 2.0.</w:t>
-      </w:r>
-    </w:p>
-    <w:p>
-      <w:pPr>
-        <w:ind w:firstLine="360"/>
-        <w:jc w:val="both"/>
-        <w:rPr>
-          <w:rFonts w:ascii="Arial" w:hAnsi="Arial" w:cs="Arial"/>
-          <w:sz w:val="24"/>
-        </w:rPr>
-      </w:pPr>
-      <w:r>
-        <w:rPr>
-          <w:rFonts w:ascii="Arial" w:hAnsi="Arial" w:cs="Arial"/>
-          <w:sz w:val="24"/>
-        </w:rPr>
-        <w:t>Caractere (char): Representa um único caractere, como 'A', 'b', '$'.</w:t>
-      </w:r>
-    </w:p>
-    <w:p>
-      <w:pPr>
-        <w:ind w:firstLine="360"/>
-        <w:jc w:val="both"/>
-        <w:rPr>
-          <w:rFonts w:ascii="Arial" w:hAnsi="Arial" w:cs="Arial"/>
-          <w:sz w:val="24"/>
-        </w:rPr>
-      </w:pPr>
-      <w:r>
-        <w:rPr>
-          <w:rFonts w:ascii="Arial" w:hAnsi="Arial" w:cs="Arial"/>
-          <w:sz w:val="24"/>
-        </w:rPr>
-        <w:t>Booleano (</w:t>
-      </w:r>
-      <w:proofErr w:type="spellStart"/>
-      <w:r>
-        <w:rPr>
-          <w:rFonts w:ascii="Arial" w:hAnsi="Arial" w:cs="Arial"/>
-          <w:sz w:val="24"/>
-        </w:rPr>
-        <w:t>bool</w:t>
-      </w:r>
-      <w:proofErr w:type="spellEnd"/>
-      <w:r>
-        <w:rPr>
-          <w:rFonts w:ascii="Arial" w:hAnsi="Arial" w:cs="Arial"/>
-          <w:sz w:val="24"/>
-        </w:rPr>
-        <w:t>): Representa valores verdadeiro (</w:t>
-      </w:r>
-      <w:proofErr w:type="spellStart"/>
-      <w:r>
-        <w:rPr>
-          <w:rFonts w:ascii="Arial" w:hAnsi="Arial" w:cs="Arial"/>
-          <w:sz w:val="24"/>
-        </w:rPr>
-        <w:t>true</w:t>
-      </w:r>
-      <w:proofErr w:type="spellEnd"/>
-      <w:r>
-        <w:rPr>
-          <w:rFonts w:ascii="Arial" w:hAnsi="Arial" w:cs="Arial"/>
-          <w:sz w:val="24"/>
-        </w:rPr>
-        <w:t>) ou falso (false).</w:t>
-      </w:r>
-    </w:p>
-    <w:p>
-      <w:pPr>
-        <w:jc w:val="both"/>
-        <w:rPr>
-          <w:rFonts w:ascii="Arial" w:hAnsi="Arial" w:cs="Arial"/>
-          <w:sz w:val="24"/>
-        </w:rPr>
-      </w:pPr>
-      <w:r>
-        <w:rPr>
-          <w:rFonts w:ascii="Arial" w:hAnsi="Arial" w:cs="Arial"/>
-          <w:sz w:val="24"/>
-        </w:rPr>
-        <w:t>Tipos de Dados Compostos:</w:t>
-      </w:r>
-    </w:p>
-    <w:p>
-      <w:pPr>
-        <w:ind w:firstLine="360"/>
-        <w:jc w:val="both"/>
-        <w:rPr>
-          <w:rFonts w:ascii="Arial" w:hAnsi="Arial" w:cs="Arial"/>
-          <w:sz w:val="24"/>
-        </w:rPr>
-      </w:pPr>
-      <w:proofErr w:type="spellStart"/>
-      <w:r>
-        <w:rPr>
-          <w:rFonts w:ascii="Arial" w:hAnsi="Arial" w:cs="Arial"/>
-          <w:sz w:val="24"/>
-        </w:rPr>
-        <w:t>String</w:t>
-      </w:r>
-      <w:proofErr w:type="spellEnd"/>
-      <w:r>
-        <w:rPr>
-          <w:rFonts w:ascii="Arial" w:hAnsi="Arial" w:cs="Arial"/>
-          <w:sz w:val="24"/>
-        </w:rPr>
-        <w:t>: Sequência de caracteres, como "Olá, mundo!", "1234".</w:t>
-      </w:r>
-    </w:p>
-    <w:p>
-      <w:pPr>
-        <w:ind w:left="360"/>
-        <w:jc w:val="both"/>
-        <w:rPr>
-          <w:rFonts w:ascii="Arial" w:hAnsi="Arial" w:cs="Arial"/>
-          <w:sz w:val="24"/>
-        </w:rPr>
-      </w:pPr>
-      <w:proofErr w:type="spellStart"/>
-      <w:r>
-        <w:rPr>
-          <w:rFonts w:ascii="Arial" w:hAnsi="Arial" w:cs="Arial"/>
-          <w:sz w:val="24"/>
-        </w:rPr>
-        <w:t>Array</w:t>
-      </w:r>
-      <w:proofErr w:type="spellEnd"/>
-      <w:r>
-        <w:rPr>
-          <w:rFonts w:ascii="Arial" w:hAnsi="Arial" w:cs="Arial"/>
-          <w:sz w:val="24"/>
-        </w:rPr>
-        <w:t>: Coleção ordenada de elementos do mesmo tipo, como [1, 2, 3, 4], ["maçã", "banana", "laranja"].</w:t>
-      </w:r>
-    </w:p>
-    <w:p>
-      <w:pPr>
-        <w:ind w:left="360"/>
-        <w:jc w:val="both"/>
-        <w:rPr>
-          <w:rFonts w:ascii="Arial" w:hAnsi="Arial" w:cs="Arial"/>
-          <w:sz w:val="24"/>
-        </w:rPr>
-      </w:pPr>
-      <w:r>
-        <w:rPr>
-          <w:rFonts w:ascii="Arial" w:hAnsi="Arial" w:cs="Arial"/>
-          <w:sz w:val="24"/>
-        </w:rPr>
-        <w:t>Estrutura (</w:t>
-      </w:r>
-      <w:proofErr w:type="spellStart"/>
-      <w:r>
-        <w:rPr>
-          <w:rFonts w:ascii="Arial" w:hAnsi="Arial" w:cs="Arial"/>
-          <w:sz w:val="24"/>
-        </w:rPr>
-        <w:t>struct</w:t>
-      </w:r>
-      <w:proofErr w:type="spellEnd"/>
-      <w:r>
-        <w:rPr>
-          <w:rFonts w:ascii="Arial" w:hAnsi="Arial" w:cs="Arial"/>
-          <w:sz w:val="24"/>
-        </w:rPr>
-        <w:t>): Agrupa diferentes tipos de dados em uma única unidade, como um registro.</w:t>
-      </w:r>
-    </w:p>
-    <w:p>
-      <w:pPr>
-        <w:ind w:firstLine="360"/>
-        <w:jc w:val="both"/>
-        <w:rPr>
-          <w:rFonts w:ascii="Arial" w:hAnsi="Arial" w:cs="Arial"/>
-          <w:sz w:val="24"/>
-        </w:rPr>
-      </w:pPr>
-      <w:r>
-        <w:rPr>
-          <w:rFonts w:ascii="Arial" w:hAnsi="Arial" w:cs="Arial"/>
-          <w:sz w:val="24"/>
-        </w:rPr>
-        <w:t>Lista (</w:t>
-      </w:r>
-      <w:proofErr w:type="spellStart"/>
-      <w:r>
-        <w:rPr>
-          <w:rFonts w:ascii="Arial" w:hAnsi="Arial" w:cs="Arial"/>
-          <w:sz w:val="24"/>
-        </w:rPr>
-        <w:t>list</w:t>
-      </w:r>
-      <w:proofErr w:type="spellEnd"/>
-      <w:r>
-        <w:rPr>
-          <w:rFonts w:ascii="Arial" w:hAnsi="Arial" w:cs="Arial"/>
-          <w:sz w:val="24"/>
-        </w:rPr>
-        <w:t>): Coleção dinâmica de elementos de qualquer tipo.</w:t>
-      </w:r>
-    </w:p>
-    <w:p>
-      <w:pPr>
-        <w:ind w:left="360"/>
-        <w:jc w:val="both"/>
-        <w:rPr>
-          <w:rFonts w:ascii="Arial" w:hAnsi="Arial" w:cs="Arial"/>
-          <w:sz w:val="24"/>
-        </w:rPr>
-      </w:pPr>
-      <w:r>
-        <w:rPr>
-          <w:rFonts w:ascii="Arial" w:hAnsi="Arial" w:cs="Arial"/>
-          <w:sz w:val="24"/>
-        </w:rPr>
-        <w:t>Dicionário (</w:t>
-      </w:r>
-      <w:proofErr w:type="spellStart"/>
-      <w:r>
-        <w:rPr>
-          <w:rFonts w:ascii="Arial" w:hAnsi="Arial" w:cs="Arial"/>
-          <w:sz w:val="24"/>
-        </w:rPr>
-        <w:t>dictionary</w:t>
-      </w:r>
-      <w:proofErr w:type="spellEnd"/>
-      <w:r>
-        <w:rPr>
-          <w:rFonts w:ascii="Arial" w:hAnsi="Arial" w:cs="Arial"/>
-          <w:sz w:val="24"/>
-        </w:rPr>
-        <w:t>): Coleção de pares chave-valor, onde cada valor é acessado através de uma chave.</w:t>
-      </w:r>
-    </w:p>
-    <w:p>
-      <w:pPr>
-        <w:jc w:val="both"/>
-        <w:rPr>
-          <w:rFonts w:ascii="Arial" w:hAnsi="Arial" w:cs="Arial"/>
-          <w:sz w:val="24"/>
-        </w:rPr>
-      </w:pPr>
-      <w:r>
-        <w:rPr>
-          <w:rFonts w:ascii="Arial" w:hAnsi="Arial" w:cs="Arial"/>
-          <w:sz w:val="24"/>
-        </w:rPr>
-        <w:t xml:space="preserve"> </w:t>
-      </w:r>
-    </w:p>
-    <w:p>
-      <w:pPr>
-        <w:jc w:val="both"/>
-        <w:rPr>
-          <w:rFonts w:ascii="Arial" w:hAnsi="Arial" w:cs="Arial"/>
-          <w:sz w:val="24"/>
-        </w:rPr>
-      </w:pPr>
-    </w:p>
-    <w:p>
-      <w:pPr>
-        <w:jc w:val="both"/>
-        <w:rPr>
-          <w:rFonts w:ascii="Arial" w:hAnsi="Arial" w:cs="Arial"/>
-          <w:sz w:val="24"/>
-        </w:rPr>
-      </w:pPr>
-    </w:p>
-    <w:p>
-      <w:pPr>
-        <w:jc w:val="both"/>
-        <w:rPr>
-          <w:rFonts w:ascii="Arial" w:hAnsi="Arial" w:cs="Arial"/>
-          <w:sz w:val="24"/>
-        </w:rPr>
-      </w:pPr>
-    </w:p>
-    <w:p>
-      <w:pPr>
-        <w:jc w:val="both"/>
-        <w:rPr>
-          <w:rFonts w:ascii="Arial" w:hAnsi="Arial" w:cs="Arial"/>
-          <w:sz w:val="24"/>
-        </w:rPr>
-      </w:pPr>
-    </w:p>
-    <w:p>
-      <w:pPr>
-        <w:jc w:val="both"/>
-        <w:rPr>
-          <w:rFonts w:ascii="Arial" w:hAnsi="Arial" w:cs="Arial"/>
-          <w:sz w:val="24"/>
-        </w:rPr>
-      </w:pPr>
-      <w:r>
-        <w:rPr>
-          <w:rFonts w:ascii="Arial" w:hAnsi="Arial" w:cs="Arial"/>
-          <w:sz w:val="24"/>
-        </w:rPr>
-        <w:t xml:space="preserve">Variáveis: </w:t>
-      </w:r>
-    </w:p>
-    <w:p>
-      <w:pPr>
-        <w:pStyle w:val="PargrafodaLista"/>
-        <w:ind w:left="360"/>
-        <w:jc w:val="both"/>
-        <w:rPr>
-          <w:rFonts w:ascii="Arial" w:hAnsi="Arial" w:cs="Arial"/>
-          <w:sz w:val="24"/>
-        </w:rPr>
-      </w:pPr>
-      <w:r>
-        <w:rPr>
-          <w:rFonts w:ascii="Arial" w:hAnsi="Arial" w:cs="Arial"/>
-          <w:sz w:val="24"/>
-        </w:rPr>
-        <w:t xml:space="preserve">Uma variável é um nome que se refere a um valor armazenado na memória do computador. </w:t>
-      </w:r>
-    </w:p>
-    <w:p>
-      <w:pPr>
-        <w:pStyle w:val="PargrafodaLista"/>
-        <w:ind w:left="360"/>
-        <w:jc w:val="both"/>
-        <w:rPr>
-          <w:rFonts w:ascii="Arial" w:hAnsi="Arial" w:cs="Arial"/>
-          <w:sz w:val="24"/>
-        </w:rPr>
-      </w:pPr>
-      <w:r>
-        <w:rPr>
-          <w:rFonts w:ascii="Arial" w:hAnsi="Arial" w:cs="Arial"/>
-          <w:sz w:val="24"/>
-        </w:rPr>
-        <w:t>Antes de usar uma variável, é necessário declará-la, indicando o tipo de dado que ela vai armazenar.</w:t>
-      </w:r>
-    </w:p>
-    <w:p>
-      <w:pPr>
-        <w:pStyle w:val="PargrafodaLista"/>
-        <w:ind w:left="360"/>
-        <w:jc w:val="both"/>
-        <w:rPr>
-          <w:rFonts w:ascii="Arial" w:hAnsi="Arial" w:cs="Arial"/>
-          <w:sz w:val="24"/>
-        </w:rPr>
-      </w:pPr>
-      <w:r>
-        <w:rPr>
-          <w:rFonts w:ascii="Arial" w:hAnsi="Arial" w:cs="Arial"/>
-          <w:sz w:val="24"/>
-        </w:rPr>
-        <w:t>Exemplos de declaração e uso de variáveis:</w:t>
-      </w:r>
-    </w:p>
-    <w:p>
-      <w:pPr>
-        <w:pStyle w:val="PargrafodaLista"/>
-        <w:ind w:left="360"/>
-        <w:jc w:val="both"/>
-        <w:rPr>
-          <w:rFonts w:ascii="Arial" w:hAnsi="Arial" w:cs="Arial"/>
-          <w:sz w:val="24"/>
-        </w:rPr>
-      </w:pPr>
-      <w:proofErr w:type="spellStart"/>
-      <w:r>
-        <w:rPr>
-          <w:rFonts w:ascii="Arial" w:hAnsi="Arial" w:cs="Arial"/>
-          <w:sz w:val="24"/>
-        </w:rPr>
-        <w:t>python</w:t>
-      </w:r>
-      <w:proofErr w:type="spellEnd"/>
-      <w:r>
-        <w:rPr>
-          <w:rFonts w:ascii="Arial" w:hAnsi="Arial" w:cs="Arial"/>
-          <w:sz w:val="24"/>
-        </w:rPr>
-        <w:t xml:space="preserve"> </w:t>
-      </w:r>
-    </w:p>
-    <w:p>
-      <w:pPr>
-        <w:pStyle w:val="PargrafodaLista"/>
-        <w:ind w:left="360" w:firstLine="348"/>
-        <w:jc w:val="both"/>
-        <w:rPr>
-          <w:rFonts w:ascii="Arial" w:hAnsi="Arial" w:cs="Arial"/>
-          <w:sz w:val="24"/>
-        </w:rPr>
-      </w:pPr>
-      <w:r>
-        <w:rPr>
-          <w:rFonts w:ascii="Arial" w:hAnsi="Arial" w:cs="Arial"/>
-          <w:sz w:val="24"/>
-        </w:rPr>
-        <w:t>inteiro = 10</w:t>
-      </w:r>
-    </w:p>
-    <w:p>
-      <w:pPr>
-        <w:pStyle w:val="PargrafodaLista"/>
-        <w:ind w:left="360" w:firstLine="348"/>
-        <w:jc w:val="both"/>
-        <w:rPr>
-          <w:rFonts w:ascii="Arial" w:hAnsi="Arial" w:cs="Arial"/>
-          <w:sz w:val="24"/>
-        </w:rPr>
-      </w:pPr>
-      <w:r>
-        <w:rPr>
-          <w:rFonts w:ascii="Arial" w:hAnsi="Arial" w:cs="Arial"/>
-          <w:sz w:val="24"/>
-        </w:rPr>
-        <w:t xml:space="preserve"> flutuante </w:t>
-      </w:r>
-      <w:r>
-        <w:rPr>
-          <w:rFonts w:ascii="Arial" w:hAnsi="Arial" w:cs="Arial"/>
-          <w:sz w:val="24"/>
-        </w:rPr>
-        <w:t xml:space="preserve">= 3.14 </w:t>
-      </w:r>
-    </w:p>
-    <w:p>
-      <w:pPr>
-        <w:pStyle w:val="PargrafodaLista"/>
-        <w:ind w:left="360" w:firstLine="348"/>
-        <w:jc w:val="both"/>
-        <w:rPr>
-          <w:rFonts w:ascii="Arial" w:hAnsi="Arial" w:cs="Arial"/>
-          <w:sz w:val="24"/>
-        </w:rPr>
-      </w:pPr>
-      <w:r>
-        <w:rPr>
-          <w:rFonts w:ascii="Arial" w:hAnsi="Arial" w:cs="Arial"/>
-          <w:sz w:val="24"/>
-        </w:rPr>
-        <w:t>caractere = 'A'</w:t>
-      </w:r>
-    </w:p>
-    <w:p>
-      <w:pPr>
-        <w:pStyle w:val="PargrafodaLista"/>
-        <w:ind w:left="360" w:firstLine="348"/>
-        <w:jc w:val="both"/>
-        <w:rPr>
-          <w:rFonts w:ascii="Arial" w:hAnsi="Arial" w:cs="Arial"/>
-          <w:sz w:val="24"/>
-        </w:rPr>
-      </w:pPr>
-      <w:r>
-        <w:rPr>
-          <w:rFonts w:ascii="Arial" w:hAnsi="Arial" w:cs="Arial"/>
-          <w:sz w:val="24"/>
-        </w:rPr>
-        <w:t xml:space="preserve"> booleano = </w:t>
-      </w:r>
-      <w:proofErr w:type="spellStart"/>
-      <w:r>
-        <w:rPr>
-          <w:rFonts w:ascii="Arial" w:hAnsi="Arial" w:cs="Arial"/>
-          <w:sz w:val="24"/>
-        </w:rPr>
-        <w:t>True</w:t>
-      </w:r>
-      <w:proofErr w:type="spellEnd"/>
-      <w:r>
-        <w:rPr>
-          <w:rFonts w:ascii="Arial" w:hAnsi="Arial" w:cs="Arial"/>
-          <w:sz w:val="24"/>
-        </w:rPr>
-        <w:t xml:space="preserve"> </w:t>
-      </w:r>
-    </w:p>
-    <w:p>
-      <w:pPr>
-        <w:pStyle w:val="PargrafodaLista"/>
-        <w:ind w:left="360" w:firstLine="348"/>
-        <w:jc w:val="both"/>
-        <w:rPr>
-          <w:rFonts w:ascii="Arial" w:hAnsi="Arial" w:cs="Arial"/>
-          <w:sz w:val="24"/>
-        </w:rPr>
-      </w:pPr>
-      <w:proofErr w:type="spellStart"/>
-      <w:r>
-        <w:rPr>
-          <w:rFonts w:ascii="Arial" w:hAnsi="Arial" w:cs="Arial"/>
-          <w:sz w:val="24"/>
-        </w:rPr>
-        <w:t>string</w:t>
-      </w:r>
-      <w:proofErr w:type="spellEnd"/>
-      <w:r>
-        <w:rPr>
-          <w:rFonts w:ascii="Arial" w:hAnsi="Arial" w:cs="Arial"/>
-          <w:sz w:val="24"/>
-        </w:rPr>
-        <w:t xml:space="preserve"> = "Olá, mundo!" </w:t>
-      </w:r>
-    </w:p>
-    <w:p>
-      <w:pPr>
-        <w:pStyle w:val="PargrafodaLista"/>
-        <w:ind w:left="360"/>
-        <w:jc w:val="both"/>
-        <w:rPr>
-          <w:rFonts w:ascii="Arial" w:hAnsi="Arial" w:cs="Arial"/>
-          <w:sz w:val="24"/>
-        </w:rPr>
-      </w:pPr>
-    </w:p>
-    <w:p>
-      <w:pPr>
-        <w:pStyle w:val="PargrafodaLista"/>
-        <w:ind w:left="360"/>
-        <w:jc w:val="both"/>
-        <w:rPr>
-          <w:rFonts w:ascii="Arial" w:hAnsi="Arial" w:cs="Arial"/>
-          <w:sz w:val="24"/>
-        </w:rPr>
-      </w:pPr>
-      <w:r>
-        <w:rPr>
-          <w:rFonts w:ascii="Arial" w:hAnsi="Arial" w:cs="Arial"/>
-          <w:sz w:val="24"/>
-        </w:rPr>
-        <w:t>Esses são os principais tipos de dados e variáveis em programação, essenciais para armazenar e manipular informações durante a execução de um programa.</w:t>
-      </w:r>
-    </w:p>
-    <w:p>
-      <w:pPr>
-        <w:pStyle w:val="PargrafodaLista"/>
-        <w:ind w:left="360"/>
-        <w:jc w:val="both"/>
-        <w:rPr>
-          <w:rFonts w:ascii="Arial" w:hAnsi="Arial" w:cs="Arial"/>
-          <w:sz w:val="24"/>
-        </w:rPr>
-      </w:pPr>
-    </w:p>
-    <w:p>
-      <w:pPr>
-        <w:pStyle w:val="PargrafodaLista"/>
-        <w:ind w:left="360"/>
-        <w:jc w:val="both"/>
-        <w:rPr>
-          <w:rFonts w:ascii="Arial" w:hAnsi="Arial" w:cs="Arial"/>
-          <w:sz w:val="24"/>
-        </w:rPr>
-      </w:pPr>
     </w:p>
     <w:sectPr>
       <w:pgSz w:w="11906" w:h="16838"/>
@@ -4818,7 +5620,7 @@
 </file>
 
 <file path=customXml/itemProps1.xml><?xml version="1.0" encoding="utf-8"?>
-<ds:datastoreItem xmlns:ds="http://schemas.openxmlformats.org/officeDocument/2006/customXml" ds:itemID="{5416EDC2-E791-4370-AE73-396FC1B46626}">
+<ds:datastoreItem xmlns:ds="http://schemas.openxmlformats.org/officeDocument/2006/customXml" ds:itemID="{E617591D-F5B9-4914-A357-6AAEF5E483F2}">
   <ds:schemaRefs>
     <ds:schemaRef ds:uri="http://schemas.openxmlformats.org/officeDocument/2006/bibliography"/>
   </ds:schemaRefs>

</xml_diff>